<commit_message>
Add "StartTask" task state
</commit_message>
<xml_diff>
--- a/ETH_MIKE_ARCHITECTUR.docx
+++ b/ETH_MIKE_ARCHITECTUR.docx
@@ -4433,6 +4433,1368 @@
         <mc:AlternateContent>
           <mc:Choice Requires="wps">
             <w:drawing>
+              <wp:anchor distT="45720" distB="45720" distL="114300" distR="114300" simplePos="0" relativeHeight="251940864" behindDoc="0" locked="0" layoutInCell="1" allowOverlap="1" wp14:anchorId="35ADC09A" wp14:editId="65C2A025">
+                <wp:simplePos x="0" y="0"/>
+                <wp:positionH relativeFrom="margin">
+                  <wp:posOffset>5904636</wp:posOffset>
+                </wp:positionH>
+                <wp:positionV relativeFrom="paragraph">
+                  <wp:posOffset>3100121</wp:posOffset>
+                </wp:positionV>
+                <wp:extent cx="955675" cy="195580"/>
+                <wp:effectExtent l="0" t="0" r="0" b="0"/>
+                <wp:wrapSquare wrapText="bothSides"/>
+                <wp:docPr id="253" name="Textfeld 2"/>
+                <wp:cNvGraphicFramePr>
+                  <a:graphicFrameLocks xmlns:a="http://schemas.openxmlformats.org/drawingml/2006/main"/>
+                </wp:cNvGraphicFramePr>
+                <a:graphic xmlns:a="http://schemas.openxmlformats.org/drawingml/2006/main">
+                  <a:graphicData uri="http://schemas.microsoft.com/office/word/2010/wordprocessingShape">
+                    <wps:wsp>
+                      <wps:cNvSpPr txBox="1">
+                        <a:spLocks noChangeArrowheads="1"/>
+                      </wps:cNvSpPr>
+                      <wps:spPr bwMode="auto">
+                        <a:xfrm>
+                          <a:off x="0" y="0"/>
+                          <a:ext cx="955675" cy="195580"/>
+                        </a:xfrm>
+                        <a:prstGeom prst="rect">
+                          <a:avLst/>
+                        </a:prstGeom>
+                        <a:solidFill>
+                          <a:schemeClr val="bg1"/>
+                        </a:solidFill>
+                        <a:ln w="9525">
+                          <a:noFill/>
+                          <a:miter lim="800000"/>
+                          <a:headEnd/>
+                          <a:tailEnd/>
+                        </a:ln>
+                      </wps:spPr>
+                      <wps:txbx>
+                        <w:txbxContent>
+                          <w:p>
+                            <w:pPr>
+                              <w:rPr>
+                                <w:sz w:val="12"/>
+                                <w:szCs w:val="12"/>
+                                <w:lang w:val="en-US"/>
+                              </w:rPr>
+                            </w:pPr>
+                            <w:r>
+                              <w:rPr>
+                                <w:b/>
+                                <w:sz w:val="12"/>
+                                <w:szCs w:val="12"/>
+                                <w:lang w:val="en-US"/>
+                              </w:rPr>
+                              <w:t>if</w:t>
+                            </w:r>
+                            <w:r>
+                              <w:rPr>
+                                <w:sz w:val="12"/>
+                                <w:szCs w:val="12"/>
+                                <w:lang w:val="en-US"/>
+                              </w:rPr>
+                              <w:t xml:space="preserve"> </w:t>
+                            </w:r>
+                            <w:proofErr w:type="spellStart"/>
+                            <w:r>
+                              <w:rPr>
+                                <w:sz w:val="12"/>
+                                <w:szCs w:val="12"/>
+                                <w:lang w:val="en-US"/>
+                              </w:rPr>
+                              <w:t>RestartSignal</w:t>
+                            </w:r>
+                            <w:proofErr w:type="spellEnd"/>
+                          </w:p>
+                        </w:txbxContent>
+                      </wps:txbx>
+                      <wps:bodyPr rot="0" vert="horz" wrap="square" lIns="91440" tIns="45720" rIns="91440" bIns="45720" anchor="t" anchorCtr="0">
+                        <a:noAutofit/>
+                      </wps:bodyPr>
+                    </wps:wsp>
+                  </a:graphicData>
+                </a:graphic>
+                <wp14:sizeRelH relativeFrom="margin">
+                  <wp14:pctWidth>0</wp14:pctWidth>
+                </wp14:sizeRelH>
+                <wp14:sizeRelV relativeFrom="margin">
+                  <wp14:pctHeight>0</wp14:pctHeight>
+                </wp14:sizeRelV>
+              </wp:anchor>
+            </w:drawing>
+          </mc:Choice>
+          <mc:Fallback>
+            <w:pict>
+              <v:shape w14:anchorId="35ADC09A" id="_x0000_s1035" type="#_x0000_t202" style="position:absolute;margin-left:464.95pt;margin-top:244.1pt;width:75.25pt;height:15.4pt;z-index:251940864;visibility:visible;mso-wrap-style:square;mso-width-percent:0;mso-height-percent:0;mso-wrap-distance-left:9pt;mso-wrap-distance-top:3.6pt;mso-wrap-distance-right:9pt;mso-wrap-distance-bottom:3.6pt;mso-position-horizontal:absolute;mso-position-horizontal-relative:margin;mso-position-vertical:absolute;mso-position-vertical-relative:text;mso-width-percent:0;mso-height-percent:0;mso-width-relative:margin;mso-height-relative:margin;v-text-anchor:top" o:gfxdata="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" fillcolor="white [3212]" stroked="f">
+                <v:textbox>
+                  <w:txbxContent>
+                    <w:p>
+                      <w:pPr>
+                        <w:rPr>
+                          <w:sz w:val="12"/>
+                          <w:szCs w:val="12"/>
+                          <w:lang w:val="en-US"/>
+                        </w:rPr>
+                      </w:pPr>
+                      <w:r>
+                        <w:rPr>
+                          <w:b/>
+                          <w:sz w:val="12"/>
+                          <w:szCs w:val="12"/>
+                          <w:lang w:val="en-US"/>
+                        </w:rPr>
+                        <w:t>if</w:t>
+                      </w:r>
+                      <w:r>
+                        <w:rPr>
+                          <w:sz w:val="12"/>
+                          <w:szCs w:val="12"/>
+                          <w:lang w:val="en-US"/>
+                        </w:rPr>
+                        <w:t xml:space="preserve"> </w:t>
+                      </w:r>
+                      <w:proofErr w:type="spellStart"/>
+                      <w:r>
+                        <w:rPr>
+                          <w:sz w:val="12"/>
+                          <w:szCs w:val="12"/>
+                          <w:lang w:val="en-US"/>
+                        </w:rPr>
+                        <w:t>RestartSignal</w:t>
+                      </w:r>
+                      <w:proofErr w:type="spellEnd"/>
+                    </w:p>
+                  </w:txbxContent>
+                </v:textbox>
+                <w10:wrap type="square" anchorx="margin"/>
+              </v:shape>
+            </w:pict>
+          </mc:Fallback>
+        </mc:AlternateContent>
+      </w:r>
+      <w:r>
+        <w:rPr>
+          <w:noProof/>
+        </w:rPr>
+        <mc:AlternateContent>
+          <mc:Choice Requires="wps">
+            <w:drawing>
+              <wp:anchor distT="0" distB="0" distL="114300" distR="114300" simplePos="0" relativeHeight="251938816" behindDoc="0" locked="0" layoutInCell="1" allowOverlap="1" wp14:anchorId="655F6930" wp14:editId="1853464F">
+                <wp:simplePos x="0" y="0"/>
+                <wp:positionH relativeFrom="column">
+                  <wp:posOffset>4567428</wp:posOffset>
+                </wp:positionH>
+                <wp:positionV relativeFrom="paragraph">
+                  <wp:posOffset>1887323</wp:posOffset>
+                </wp:positionV>
+                <wp:extent cx="2475052" cy="4089196"/>
+                <wp:effectExtent l="38100" t="0" r="20955" b="64135"/>
+                <wp:wrapNone/>
+                <wp:docPr id="240" name="Gerade Verbindung mit Pfeil 240"/>
+                <wp:cNvGraphicFramePr/>
+                <a:graphic xmlns:a="http://schemas.openxmlformats.org/drawingml/2006/main">
+                  <a:graphicData uri="http://schemas.microsoft.com/office/word/2010/wordprocessingShape">
+                    <wps:wsp>
+                      <wps:cNvCnPr/>
+                      <wps:spPr>
+                        <a:xfrm flipH="1">
+                          <a:off x="0" y="0"/>
+                          <a:ext cx="2475052" cy="4089196"/>
+                        </a:xfrm>
+                        <a:prstGeom prst="straightConnector1">
+                          <a:avLst/>
+                        </a:prstGeom>
+                        <a:ln>
+                          <a:tailEnd type="triangle"/>
+                        </a:ln>
+                      </wps:spPr>
+                      <wps:style>
+                        <a:lnRef idx="1">
+                          <a:schemeClr val="dk1"/>
+                        </a:lnRef>
+                        <a:fillRef idx="0">
+                          <a:schemeClr val="dk1"/>
+                        </a:fillRef>
+                        <a:effectRef idx="0">
+                          <a:schemeClr val="dk1"/>
+                        </a:effectRef>
+                        <a:fontRef idx="minor">
+                          <a:schemeClr val="tx1"/>
+                        </a:fontRef>
+                      </wps:style>
+                      <wps:bodyPr/>
+                    </wps:wsp>
+                  </a:graphicData>
+                </a:graphic>
+                <wp14:sizeRelH relativeFrom="margin">
+                  <wp14:pctWidth>0</wp14:pctWidth>
+                </wp14:sizeRelH>
+                <wp14:sizeRelV relativeFrom="margin">
+                  <wp14:pctHeight>0</wp14:pctHeight>
+                </wp14:sizeRelV>
+              </wp:anchor>
+            </w:drawing>
+          </mc:Choice>
+          <mc:Fallback>
+            <w:pict>
+              <v:shapetype w14:anchorId="69ED4191" id="_x0000_t32" coordsize="21600,21600" o:spt="32" o:oned="t" path="m,l21600,21600e" filled="f">
+                <v:path arrowok="t" fillok="f" o:connecttype="none"/>
+                <o:lock v:ext="edit" shapetype="t"/>
+              </v:shapetype>
+              <v:shape id="Gerade Verbindung mit Pfeil 240" o:spid="_x0000_s1026" type="#_x0000_t32" style="position:absolute;margin-left:359.65pt;margin-top:148.6pt;width:194.9pt;height:322pt;flip:x;z-index:251938816;visibility:visible;mso-wrap-style:square;mso-width-percent:0;mso-height-percent:0;mso-wrap-distance-left:9pt;mso-wrap-distance-top:0;mso-wrap-distance-right:9pt;mso-wrap-distance-bottom:0;mso-position-horizontal:absolute;mso-position-horizontal-relative:text;mso-position-vertical:absolute;mso-position-vertical-relative:text;mso-width-percent:0;mso-height-percent:0;mso-width-relative:margin;mso-height-relative:margin" o:gfxdata="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" strokecolor="black [3200]" strokeweight=".5pt">
+                <v:stroke endarrow="block" joinstyle="miter"/>
+              </v:shape>
+            </w:pict>
+          </mc:Fallback>
+        </mc:AlternateContent>
+      </w:r>
+      <w:r>
+        <w:rPr>
+          <w:noProof/>
+        </w:rPr>
+        <mc:AlternateContent>
+          <mc:Choice Requires="wps">
+            <w:drawing>
+              <wp:anchor distT="0" distB="0" distL="114300" distR="114300" simplePos="0" relativeHeight="251936768" behindDoc="0" locked="0" layoutInCell="1" allowOverlap="1" wp14:anchorId="1198763C" wp14:editId="20FC96D8">
+                <wp:simplePos x="0" y="0"/>
+                <wp:positionH relativeFrom="column">
+                  <wp:posOffset>7592897</wp:posOffset>
+                </wp:positionH>
+                <wp:positionV relativeFrom="paragraph">
+                  <wp:posOffset>1930654</wp:posOffset>
+                </wp:positionV>
+                <wp:extent cx="163957" cy="1178306"/>
+                <wp:effectExtent l="0" t="0" r="64770" b="60325"/>
+                <wp:wrapNone/>
+                <wp:docPr id="237" name="Gerade Verbindung mit Pfeil 237"/>
+                <wp:cNvGraphicFramePr/>
+                <a:graphic xmlns:a="http://schemas.openxmlformats.org/drawingml/2006/main">
+                  <a:graphicData uri="http://schemas.microsoft.com/office/word/2010/wordprocessingShape">
+                    <wps:wsp>
+                      <wps:cNvCnPr/>
+                      <wps:spPr>
+                        <a:xfrm>
+                          <a:off x="0" y="0"/>
+                          <a:ext cx="163957" cy="1178306"/>
+                        </a:xfrm>
+                        <a:prstGeom prst="straightConnector1">
+                          <a:avLst/>
+                        </a:prstGeom>
+                        <a:ln>
+                          <a:tailEnd type="triangle"/>
+                        </a:ln>
+                      </wps:spPr>
+                      <wps:style>
+                        <a:lnRef idx="1">
+                          <a:schemeClr val="dk1"/>
+                        </a:lnRef>
+                        <a:fillRef idx="0">
+                          <a:schemeClr val="dk1"/>
+                        </a:fillRef>
+                        <a:effectRef idx="0">
+                          <a:schemeClr val="dk1"/>
+                        </a:effectRef>
+                        <a:fontRef idx="minor">
+                          <a:schemeClr val="tx1"/>
+                        </a:fontRef>
+                      </wps:style>
+                      <wps:bodyPr/>
+                    </wps:wsp>
+                  </a:graphicData>
+                </a:graphic>
+                <wp14:sizeRelH relativeFrom="margin">
+                  <wp14:pctWidth>0</wp14:pctWidth>
+                </wp14:sizeRelH>
+                <wp14:sizeRelV relativeFrom="margin">
+                  <wp14:pctHeight>0</wp14:pctHeight>
+                </wp14:sizeRelV>
+              </wp:anchor>
+            </w:drawing>
+          </mc:Choice>
+          <mc:Fallback>
+            <w:pict>
+              <v:shape w14:anchorId="4308D3B7" id="Gerade Verbindung mit Pfeil 237" o:spid="_x0000_s1026" type="#_x0000_t32" style="position:absolute;margin-left:597.85pt;margin-top:152pt;width:12.9pt;height:92.8pt;z-index:251936768;visibility:visible;mso-wrap-style:square;mso-width-percent:0;mso-height-percent:0;mso-wrap-distance-left:9pt;mso-wrap-distance-top:0;mso-wrap-distance-right:9pt;mso-wrap-distance-bottom:0;mso-position-horizontal:absolute;mso-position-horizontal-relative:text;mso-position-vertical:absolute;mso-position-vertical-relative:text;mso-width-percent:0;mso-height-percent:0;mso-width-relative:margin;mso-height-relative:margin" o:gfxdata="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" strokecolor="black [3200]" strokeweight=".5pt">
+                <v:stroke endarrow="block" joinstyle="miter"/>
+              </v:shape>
+            </w:pict>
+          </mc:Fallback>
+        </mc:AlternateContent>
+      </w:r>
+      <w:r>
+        <w:rPr>
+          <w:noProof/>
+        </w:rPr>
+        <mc:AlternateContent>
+          <mc:Choice Requires="wps">
+            <w:drawing>
+              <wp:anchor distT="45720" distB="45720" distL="114300" distR="114300" simplePos="0" relativeHeight="251899904" behindDoc="0" locked="0" layoutInCell="1" allowOverlap="1" wp14:anchorId="0FDD40CA" wp14:editId="360B37CF">
+                <wp:simplePos x="0" y="0"/>
+                <wp:positionH relativeFrom="margin">
+                  <wp:posOffset>6120790</wp:posOffset>
+                </wp:positionH>
+                <wp:positionV relativeFrom="paragraph">
+                  <wp:posOffset>1384935</wp:posOffset>
+                </wp:positionV>
+                <wp:extent cx="807085" cy="207645"/>
+                <wp:effectExtent l="0" t="0" r="0" b="1905"/>
+                <wp:wrapSquare wrapText="bothSides"/>
+                <wp:docPr id="242" name="Textfeld 2"/>
+                <wp:cNvGraphicFramePr>
+                  <a:graphicFrameLocks xmlns:a="http://schemas.openxmlformats.org/drawingml/2006/main"/>
+                </wp:cNvGraphicFramePr>
+                <a:graphic xmlns:a="http://schemas.openxmlformats.org/drawingml/2006/main">
+                  <a:graphicData uri="http://schemas.microsoft.com/office/word/2010/wordprocessingShape">
+                    <wps:wsp>
+                      <wps:cNvSpPr txBox="1">
+                        <a:spLocks noChangeArrowheads="1"/>
+                      </wps:cNvSpPr>
+                      <wps:spPr bwMode="auto">
+                        <a:xfrm>
+                          <a:off x="0" y="0"/>
+                          <a:ext cx="807085" cy="207645"/>
+                        </a:xfrm>
+                        <a:prstGeom prst="rect">
+                          <a:avLst/>
+                        </a:prstGeom>
+                        <a:solidFill>
+                          <a:schemeClr val="bg1"/>
+                        </a:solidFill>
+                        <a:ln w="9525">
+                          <a:noFill/>
+                          <a:miter lim="800000"/>
+                          <a:headEnd/>
+                          <a:tailEnd/>
+                        </a:ln>
+                      </wps:spPr>
+                      <wps:txbx>
+                        <w:txbxContent>
+                          <w:p>
+                            <w:pPr>
+                              <w:rPr>
+                                <w:sz w:val="12"/>
+                                <w:szCs w:val="12"/>
+                                <w:lang w:val="en-US"/>
+                              </w:rPr>
+                            </w:pPr>
+                            <w:r>
+                              <w:rPr>
+                                <w:b/>
+                                <w:sz w:val="12"/>
+                                <w:szCs w:val="12"/>
+                                <w:lang w:val="en-US"/>
+                              </w:rPr>
+                              <w:t>if</w:t>
+                            </w:r>
+                            <w:r>
+                              <w:rPr>
+                                <w:sz w:val="12"/>
+                                <w:szCs w:val="12"/>
+                                <w:lang w:val="en-US"/>
+                              </w:rPr>
+                              <w:t xml:space="preserve"> </w:t>
+                            </w:r>
+                            <w:proofErr w:type="spellStart"/>
+                            <w:r>
+                              <w:rPr>
+                                <w:sz w:val="12"/>
+                                <w:szCs w:val="12"/>
+                                <w:lang w:val="en-US"/>
+                              </w:rPr>
+                              <w:t>StartAssessment</w:t>
+                            </w:r>
+                            <w:proofErr w:type="spellEnd"/>
+                          </w:p>
+                        </w:txbxContent>
+                      </wps:txbx>
+                      <wps:bodyPr rot="0" vert="horz" wrap="square" lIns="91440" tIns="45720" rIns="91440" bIns="45720" anchor="t" anchorCtr="0">
+                        <a:noAutofit/>
+                      </wps:bodyPr>
+                    </wps:wsp>
+                  </a:graphicData>
+                </a:graphic>
+                <wp14:sizeRelH relativeFrom="margin">
+                  <wp14:pctWidth>0</wp14:pctWidth>
+                </wp14:sizeRelH>
+                <wp14:sizeRelV relativeFrom="margin">
+                  <wp14:pctHeight>0</wp14:pctHeight>
+                </wp14:sizeRelV>
+              </wp:anchor>
+            </w:drawing>
+          </mc:Choice>
+          <mc:Fallback>
+            <w:pict>
+              <v:shape w14:anchorId="0FDD40CA" id="_x0000_s1036" type="#_x0000_t202" style="position:absolute;margin-left:481.95pt;margin-top:109.05pt;width:63.55pt;height:16.35pt;z-index:251899904;visibility:visible;mso-wrap-style:square;mso-width-percent:0;mso-height-percent:0;mso-wrap-distance-left:9pt;mso-wrap-distance-top:3.6pt;mso-wrap-distance-right:9pt;mso-wrap-distance-bottom:3.6pt;mso-position-horizontal:absolute;mso-position-horizontal-relative:margin;mso-position-vertical:absolute;mso-position-vertical-relative:text;mso-width-percent:0;mso-height-percent:0;mso-width-relative:margin;mso-height-relative:margin;v-text-anchor:top" o:gfxdata="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" fillcolor="white [3212]" stroked="f">
+                <v:textbox>
+                  <w:txbxContent>
+                    <w:p>
+                      <w:pPr>
+                        <w:rPr>
+                          <w:sz w:val="12"/>
+                          <w:szCs w:val="12"/>
+                          <w:lang w:val="en-US"/>
+                        </w:rPr>
+                      </w:pPr>
+                      <w:r>
+                        <w:rPr>
+                          <w:b/>
+                          <w:sz w:val="12"/>
+                          <w:szCs w:val="12"/>
+                          <w:lang w:val="en-US"/>
+                        </w:rPr>
+                        <w:t>if</w:t>
+                      </w:r>
+                      <w:r>
+                        <w:rPr>
+                          <w:sz w:val="12"/>
+                          <w:szCs w:val="12"/>
+                          <w:lang w:val="en-US"/>
+                        </w:rPr>
+                        <w:t xml:space="preserve"> </w:t>
+                      </w:r>
+                      <w:proofErr w:type="spellStart"/>
+                      <w:r>
+                        <w:rPr>
+                          <w:sz w:val="12"/>
+                          <w:szCs w:val="12"/>
+                          <w:lang w:val="en-US"/>
+                        </w:rPr>
+                        <w:t>StartAssessment</w:t>
+                      </w:r>
+                      <w:proofErr w:type="spellEnd"/>
+                    </w:p>
+                  </w:txbxContent>
+                </v:textbox>
+                <w10:wrap type="square" anchorx="margin"/>
+              </v:shape>
+            </w:pict>
+          </mc:Fallback>
+        </mc:AlternateContent>
+      </w:r>
+      <w:r>
+        <w:rPr>
+          <w:noProof/>
+        </w:rPr>
+        <mc:AlternateContent>
+          <mc:Choice Requires="wps">
+            <w:drawing>
+              <wp:anchor distT="0" distB="0" distL="114300" distR="114300" simplePos="0" relativeHeight="251893760" behindDoc="0" locked="0" layoutInCell="1" allowOverlap="1" wp14:anchorId="55BD295B" wp14:editId="54E8777A">
+                <wp:simplePos x="0" y="0"/>
+                <wp:positionH relativeFrom="column">
+                  <wp:posOffset>5862218</wp:posOffset>
+                </wp:positionH>
+                <wp:positionV relativeFrom="paragraph">
+                  <wp:posOffset>1185062</wp:posOffset>
+                </wp:positionV>
+                <wp:extent cx="1141172" cy="512064"/>
+                <wp:effectExtent l="0" t="0" r="78105" b="59690"/>
+                <wp:wrapNone/>
+                <wp:docPr id="238" name="Gerade Verbindung mit Pfeil 238"/>
+                <wp:cNvGraphicFramePr/>
+                <a:graphic xmlns:a="http://schemas.openxmlformats.org/drawingml/2006/main">
+                  <a:graphicData uri="http://schemas.microsoft.com/office/word/2010/wordprocessingShape">
+                    <wps:wsp>
+                      <wps:cNvCnPr/>
+                      <wps:spPr>
+                        <a:xfrm>
+                          <a:off x="0" y="0"/>
+                          <a:ext cx="1141172" cy="512064"/>
+                        </a:xfrm>
+                        <a:prstGeom prst="straightConnector1">
+                          <a:avLst/>
+                        </a:prstGeom>
+                        <a:ln>
+                          <a:tailEnd type="triangle"/>
+                        </a:ln>
+                      </wps:spPr>
+                      <wps:style>
+                        <a:lnRef idx="1">
+                          <a:schemeClr val="dk1"/>
+                        </a:lnRef>
+                        <a:fillRef idx="0">
+                          <a:schemeClr val="dk1"/>
+                        </a:fillRef>
+                        <a:effectRef idx="0">
+                          <a:schemeClr val="dk1"/>
+                        </a:effectRef>
+                        <a:fontRef idx="minor">
+                          <a:schemeClr val="tx1"/>
+                        </a:fontRef>
+                      </wps:style>
+                      <wps:bodyPr/>
+                    </wps:wsp>
+                  </a:graphicData>
+                </a:graphic>
+                <wp14:sizeRelH relativeFrom="margin">
+                  <wp14:pctWidth>0</wp14:pctWidth>
+                </wp14:sizeRelH>
+                <wp14:sizeRelV relativeFrom="margin">
+                  <wp14:pctHeight>0</wp14:pctHeight>
+                </wp14:sizeRelV>
+              </wp:anchor>
+            </w:drawing>
+          </mc:Choice>
+          <mc:Fallback>
+            <w:pict>
+              <v:shape w14:anchorId="3CB32DDD" id="Gerade Verbindung mit Pfeil 238" o:spid="_x0000_s1026" type="#_x0000_t32" style="position:absolute;margin-left:461.6pt;margin-top:93.3pt;width:89.85pt;height:40.3pt;z-index:251893760;visibility:visible;mso-wrap-style:square;mso-width-percent:0;mso-height-percent:0;mso-wrap-distance-left:9pt;mso-wrap-distance-top:0;mso-wrap-distance-right:9pt;mso-wrap-distance-bottom:0;mso-position-horizontal:absolute;mso-position-horizontal-relative:text;mso-position-vertical:absolute;mso-position-vertical-relative:text;mso-width-percent:0;mso-height-percent:0;mso-width-relative:margin;mso-height-relative:margin" o:gfxdata="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" strokecolor="black [3200]" strokeweight=".5pt">
+                <v:stroke endarrow="block" joinstyle="miter"/>
+              </v:shape>
+            </w:pict>
+          </mc:Fallback>
+        </mc:AlternateContent>
+      </w:r>
+      <w:r>
+        <w:rPr>
+          <w:noProof/>
+        </w:rPr>
+        <mc:AlternateContent>
+          <mc:Choice Requires="wps">
+            <w:drawing>
+              <wp:anchor distT="45720" distB="45720" distL="114300" distR="114300" simplePos="0" relativeHeight="251934720" behindDoc="0" locked="0" layoutInCell="1" allowOverlap="1" wp14:anchorId="443B250E" wp14:editId="2C096859">
+                <wp:simplePos x="0" y="0"/>
+                <wp:positionH relativeFrom="column">
+                  <wp:posOffset>7030694</wp:posOffset>
+                </wp:positionH>
+                <wp:positionV relativeFrom="paragraph">
+                  <wp:posOffset>1651381</wp:posOffset>
+                </wp:positionV>
+                <wp:extent cx="1162050" cy="278765"/>
+                <wp:effectExtent l="0" t="0" r="19050" b="26035"/>
+                <wp:wrapSquare wrapText="bothSides"/>
+                <wp:docPr id="236" name="Textfeld 2"/>
+                <wp:cNvGraphicFramePr>
+                  <a:graphicFrameLocks xmlns:a="http://schemas.openxmlformats.org/drawingml/2006/main"/>
+                </wp:cNvGraphicFramePr>
+                <a:graphic xmlns:a="http://schemas.openxmlformats.org/drawingml/2006/main">
+                  <a:graphicData uri="http://schemas.microsoft.com/office/word/2010/wordprocessingShape">
+                    <wps:wsp>
+                      <wps:cNvSpPr txBox="1">
+                        <a:spLocks noChangeArrowheads="1"/>
+                      </wps:cNvSpPr>
+                      <wps:spPr bwMode="auto">
+                        <a:xfrm>
+                          <a:off x="0" y="0"/>
+                          <a:ext cx="1162050" cy="278765"/>
+                        </a:xfrm>
+                        <a:prstGeom prst="roundRect">
+                          <a:avLst/>
+                        </a:prstGeom>
+                        <a:solidFill>
+                          <a:schemeClr val="accent1">
+                            <a:lumMod val="40000"/>
+                            <a:lumOff val="60000"/>
+                          </a:schemeClr>
+                        </a:solidFill>
+                        <a:ln>
+                          <a:headEnd/>
+                          <a:tailEnd/>
+                        </a:ln>
+                      </wps:spPr>
+                      <wps:style>
+                        <a:lnRef idx="2">
+                          <a:schemeClr val="accent1"/>
+                        </a:lnRef>
+                        <a:fillRef idx="1">
+                          <a:schemeClr val="lt1"/>
+                        </a:fillRef>
+                        <a:effectRef idx="0">
+                          <a:schemeClr val="accent1"/>
+                        </a:effectRef>
+                        <a:fontRef idx="minor">
+                          <a:schemeClr val="dk1"/>
+                        </a:fontRef>
+                      </wps:style>
+                      <wps:txbx>
+                        <w:txbxContent>
+                          <w:p>
+                            <w:pPr>
+                              <w:jc w:val="center"/>
+                              <w:rPr>
+                                <w:sz w:val="16"/>
+                                <w:szCs w:val="16"/>
+                                <w:lang w:val="en-US"/>
+                              </w:rPr>
+                            </w:pPr>
+                            <w:proofErr w:type="spellStart"/>
+                            <w:r>
+                              <w:rPr>
+                                <w:sz w:val="16"/>
+                                <w:szCs w:val="16"/>
+                                <w:lang w:val="en-US"/>
+                              </w:rPr>
+                              <w:t>StartTask</w:t>
+                            </w:r>
+                            <w:proofErr w:type="spellEnd"/>
+                          </w:p>
+                        </w:txbxContent>
+                      </wps:txbx>
+                      <wps:bodyPr rot="0" vert="horz" wrap="square" lIns="91440" tIns="45720" rIns="91440" bIns="45720" anchor="t" anchorCtr="0">
+                        <a:noAutofit/>
+                      </wps:bodyPr>
+                    </wps:wsp>
+                  </a:graphicData>
+                </a:graphic>
+                <wp14:sizeRelH relativeFrom="margin">
+                  <wp14:pctWidth>0</wp14:pctWidth>
+                </wp14:sizeRelH>
+                <wp14:sizeRelV relativeFrom="margin">
+                  <wp14:pctHeight>0</wp14:pctHeight>
+                </wp14:sizeRelV>
+              </wp:anchor>
+            </w:drawing>
+          </mc:Choice>
+          <mc:Fallback>
+            <w:pict>
+              <v:roundrect w14:anchorId="443B250E" id="_x0000_s1037" style="position:absolute;margin-left:553.6pt;margin-top:130.05pt;width:91.5pt;height:21.95pt;z-index:251934720;visibility:visible;mso-wrap-style:square;mso-width-percent:0;mso-height-percent:0;mso-wrap-distance-left:9pt;mso-wrap-distance-top:3.6pt;mso-wrap-distance-right:9pt;mso-wrap-distance-bottom:3.6pt;mso-position-horizontal:absolute;mso-position-horizontal-relative:text;mso-position-vertical:absolute;mso-position-vertical-relative:text;mso-width-percent:0;mso-height-percent:0;mso-width-relative:margin;mso-height-relative:margin;v-text-anchor:top" arcsize="10923f" o:gfxdata="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" fillcolor="#b4c6e7 [1300]" strokecolor="#4472c4 [3204]" strokeweight="1pt">
+                <v:stroke joinstyle="miter"/>
+                <v:textbox>
+                  <w:txbxContent>
+                    <w:p>
+                      <w:pPr>
+                        <w:jc w:val="center"/>
+                        <w:rPr>
+                          <w:sz w:val="16"/>
+                          <w:szCs w:val="16"/>
+                          <w:lang w:val="en-US"/>
+                        </w:rPr>
+                      </w:pPr>
+                      <w:proofErr w:type="spellStart"/>
+                      <w:r>
+                        <w:rPr>
+                          <w:sz w:val="16"/>
+                          <w:szCs w:val="16"/>
+                          <w:lang w:val="en-US"/>
+                        </w:rPr>
+                        <w:t>StartTask</w:t>
+                      </w:r>
+                      <w:proofErr w:type="spellEnd"/>
+                    </w:p>
+                  </w:txbxContent>
+                </v:textbox>
+                <w10:wrap type="square"/>
+              </v:roundrect>
+            </w:pict>
+          </mc:Fallback>
+        </mc:AlternateContent>
+      </w:r>
+      <w:r>
+        <w:rPr>
+          <w:noProof/>
+        </w:rPr>
+        <mc:AlternateContent>
+          <mc:Choice Requires="wps">
+            <w:drawing>
+              <wp:anchor distT="0" distB="0" distL="114300" distR="114300" simplePos="0" relativeHeight="251910144" behindDoc="0" locked="0" layoutInCell="1" allowOverlap="1" wp14:anchorId="3AAFBBB9" wp14:editId="02C17816">
+                <wp:simplePos x="0" y="0"/>
+                <wp:positionH relativeFrom="column">
+                  <wp:posOffset>7149694</wp:posOffset>
+                </wp:positionH>
+                <wp:positionV relativeFrom="paragraph">
+                  <wp:posOffset>3445458</wp:posOffset>
+                </wp:positionV>
+                <wp:extent cx="826617" cy="1701572"/>
+                <wp:effectExtent l="0" t="38100" r="50165" b="32385"/>
+                <wp:wrapNone/>
+                <wp:docPr id="247" name="Gerade Verbindung mit Pfeil 247"/>
+                <wp:cNvGraphicFramePr/>
+                <a:graphic xmlns:a="http://schemas.openxmlformats.org/drawingml/2006/main">
+                  <a:graphicData uri="http://schemas.microsoft.com/office/word/2010/wordprocessingShape">
+                    <wps:wsp>
+                      <wps:cNvCnPr/>
+                      <wps:spPr>
+                        <a:xfrm flipV="1">
+                          <a:off x="0" y="0"/>
+                          <a:ext cx="826617" cy="1701572"/>
+                        </a:xfrm>
+                        <a:prstGeom prst="straightConnector1">
+                          <a:avLst/>
+                        </a:prstGeom>
+                        <a:ln>
+                          <a:tailEnd type="triangle"/>
+                        </a:ln>
+                      </wps:spPr>
+                      <wps:style>
+                        <a:lnRef idx="1">
+                          <a:schemeClr val="dk1"/>
+                        </a:lnRef>
+                        <a:fillRef idx="0">
+                          <a:schemeClr val="dk1"/>
+                        </a:fillRef>
+                        <a:effectRef idx="0">
+                          <a:schemeClr val="dk1"/>
+                        </a:effectRef>
+                        <a:fontRef idx="minor">
+                          <a:schemeClr val="tx1"/>
+                        </a:fontRef>
+                      </wps:style>
+                      <wps:bodyPr/>
+                    </wps:wsp>
+                  </a:graphicData>
+                </a:graphic>
+                <wp14:sizeRelH relativeFrom="margin">
+                  <wp14:pctWidth>0</wp14:pctWidth>
+                </wp14:sizeRelH>
+                <wp14:sizeRelV relativeFrom="margin">
+                  <wp14:pctHeight>0</wp14:pctHeight>
+                </wp14:sizeRelV>
+              </wp:anchor>
+            </w:drawing>
+          </mc:Choice>
+          <mc:Fallback>
+            <w:pict>
+              <v:shape w14:anchorId="054F5A82" id="Gerade Verbindung mit Pfeil 247" o:spid="_x0000_s1026" type="#_x0000_t32" style="position:absolute;margin-left:562.95pt;margin-top:271.3pt;width:65.1pt;height:134pt;flip:y;z-index:251910144;visibility:visible;mso-wrap-style:square;mso-width-percent:0;mso-height-percent:0;mso-wrap-distance-left:9pt;mso-wrap-distance-top:0;mso-wrap-distance-right:9pt;mso-wrap-distance-bottom:0;mso-position-horizontal:absolute;mso-position-horizontal-relative:text;mso-position-vertical:absolute;mso-position-vertical-relative:text;mso-width-percent:0;mso-height-percent:0;mso-width-relative:margin;mso-height-relative:margin" o:gfxdata="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" strokecolor="black [3200]" strokeweight=".5pt">
+                <v:stroke endarrow="block" joinstyle="miter"/>
+              </v:shape>
+            </w:pict>
+          </mc:Fallback>
+        </mc:AlternateContent>
+      </w:r>
+      <w:r>
+        <w:rPr>
+          <w:noProof/>
+        </w:rPr>
+        <mc:AlternateContent>
+          <mc:Choice Requires="wps">
+            <w:drawing>
+              <wp:anchor distT="45720" distB="45720" distL="114300" distR="114300" simplePos="0" relativeHeight="251908096" behindDoc="0" locked="0" layoutInCell="1" allowOverlap="1" wp14:anchorId="157AC54C" wp14:editId="21EFBE7E">
+                <wp:simplePos x="0" y="0"/>
+                <wp:positionH relativeFrom="margin">
+                  <wp:posOffset>6589090</wp:posOffset>
+                </wp:positionH>
+                <wp:positionV relativeFrom="paragraph">
+                  <wp:posOffset>3827145</wp:posOffset>
+                </wp:positionV>
+                <wp:extent cx="955675" cy="195580"/>
+                <wp:effectExtent l="0" t="0" r="0" b="0"/>
+                <wp:wrapSquare wrapText="bothSides"/>
+                <wp:docPr id="246" name="Textfeld 2"/>
+                <wp:cNvGraphicFramePr>
+                  <a:graphicFrameLocks xmlns:a="http://schemas.openxmlformats.org/drawingml/2006/main"/>
+                </wp:cNvGraphicFramePr>
+                <a:graphic xmlns:a="http://schemas.openxmlformats.org/drawingml/2006/main">
+                  <a:graphicData uri="http://schemas.microsoft.com/office/word/2010/wordprocessingShape">
+                    <wps:wsp>
+                      <wps:cNvSpPr txBox="1">
+                        <a:spLocks noChangeArrowheads="1"/>
+                      </wps:cNvSpPr>
+                      <wps:spPr bwMode="auto">
+                        <a:xfrm>
+                          <a:off x="0" y="0"/>
+                          <a:ext cx="955675" cy="195580"/>
+                        </a:xfrm>
+                        <a:prstGeom prst="rect">
+                          <a:avLst/>
+                        </a:prstGeom>
+                        <a:solidFill>
+                          <a:schemeClr val="bg1"/>
+                        </a:solidFill>
+                        <a:ln w="9525">
+                          <a:noFill/>
+                          <a:miter lim="800000"/>
+                          <a:headEnd/>
+                          <a:tailEnd/>
+                        </a:ln>
+                      </wps:spPr>
+                      <wps:txbx>
+                        <w:txbxContent>
+                          <w:p>
+                            <w:pPr>
+                              <w:rPr>
+                                <w:sz w:val="12"/>
+                                <w:szCs w:val="12"/>
+                                <w:lang w:val="en-US"/>
+                              </w:rPr>
+                            </w:pPr>
+                            <w:r>
+                              <w:rPr>
+                                <w:b/>
+                                <w:sz w:val="12"/>
+                                <w:szCs w:val="12"/>
+                                <w:lang w:val="en-US"/>
+                              </w:rPr>
+                              <w:t>if</w:t>
+                            </w:r>
+                            <w:r>
+                              <w:rPr>
+                                <w:sz w:val="12"/>
+                                <w:szCs w:val="12"/>
+                                <w:lang w:val="en-US"/>
+                              </w:rPr>
+                              <w:t xml:space="preserve"> start position reached</w:t>
+                            </w:r>
+                          </w:p>
+                        </w:txbxContent>
+                      </wps:txbx>
+                      <wps:bodyPr rot="0" vert="horz" wrap="square" lIns="91440" tIns="45720" rIns="91440" bIns="45720" anchor="t" anchorCtr="0">
+                        <a:noAutofit/>
+                      </wps:bodyPr>
+                    </wps:wsp>
+                  </a:graphicData>
+                </a:graphic>
+                <wp14:sizeRelH relativeFrom="margin">
+                  <wp14:pctWidth>0</wp14:pctWidth>
+                </wp14:sizeRelH>
+                <wp14:sizeRelV relativeFrom="margin">
+                  <wp14:pctHeight>0</wp14:pctHeight>
+                </wp14:sizeRelV>
+              </wp:anchor>
+            </w:drawing>
+          </mc:Choice>
+          <mc:Fallback>
+            <w:pict>
+              <v:shape w14:anchorId="157AC54C" id="_x0000_s1038" type="#_x0000_t202" style="position:absolute;margin-left:518.85pt;margin-top:301.35pt;width:75.25pt;height:15.4pt;z-index:251908096;visibility:visible;mso-wrap-style:square;mso-width-percent:0;mso-height-percent:0;mso-wrap-distance-left:9pt;mso-wrap-distance-top:3.6pt;mso-wrap-distance-right:9pt;mso-wrap-distance-bottom:3.6pt;mso-position-horizontal:absolute;mso-position-horizontal-relative:margin;mso-position-vertical:absolute;mso-position-vertical-relative:text;mso-width-percent:0;mso-height-percent:0;mso-width-relative:margin;mso-height-relative:margin;v-text-anchor:top" o:gfxdata="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" fillcolor="white [3212]" stroked="f">
+                <v:textbox>
+                  <w:txbxContent>
+                    <w:p>
+                      <w:pPr>
+                        <w:rPr>
+                          <w:sz w:val="12"/>
+                          <w:szCs w:val="12"/>
+                          <w:lang w:val="en-US"/>
+                        </w:rPr>
+                      </w:pPr>
+                      <w:r>
+                        <w:rPr>
+                          <w:b/>
+                          <w:sz w:val="12"/>
+                          <w:szCs w:val="12"/>
+                          <w:lang w:val="en-US"/>
+                        </w:rPr>
+                        <w:t>if</w:t>
+                      </w:r>
+                      <w:r>
+                        <w:rPr>
+                          <w:sz w:val="12"/>
+                          <w:szCs w:val="12"/>
+                          <w:lang w:val="en-US"/>
+                        </w:rPr>
+                        <w:t xml:space="preserve"> start position reached</w:t>
+                      </w:r>
+                    </w:p>
+                  </w:txbxContent>
+                </v:textbox>
+                <w10:wrap type="square" anchorx="margin"/>
+              </v:shape>
+            </w:pict>
+          </mc:Fallback>
+        </mc:AlternateContent>
+      </w:r>
+      <w:r>
+        <w:rPr>
+          <w:noProof/>
+        </w:rPr>
+        <mc:AlternateContent>
+          <mc:Choice Requires="wps">
+            <w:drawing>
+              <wp:anchor distT="0" distB="0" distL="114300" distR="114300" simplePos="0" relativeHeight="251922432" behindDoc="0" locked="0" layoutInCell="1" allowOverlap="1" wp14:anchorId="4D8875A2" wp14:editId="0715ADFC">
+                <wp:simplePos x="0" y="0"/>
+                <wp:positionH relativeFrom="column">
+                  <wp:posOffset>4583581</wp:posOffset>
+                </wp:positionH>
+                <wp:positionV relativeFrom="paragraph">
+                  <wp:posOffset>3218687</wp:posOffset>
+                </wp:positionV>
+                <wp:extent cx="2624633" cy="2792679"/>
+                <wp:effectExtent l="38100" t="0" r="23495" b="65405"/>
+                <wp:wrapNone/>
+                <wp:docPr id="254" name="Gerade Verbindung mit Pfeil 254"/>
+                <wp:cNvGraphicFramePr/>
+                <a:graphic xmlns:a="http://schemas.openxmlformats.org/drawingml/2006/main">
+                  <a:graphicData uri="http://schemas.microsoft.com/office/word/2010/wordprocessingShape">
+                    <wps:wsp>
+                      <wps:cNvCnPr/>
+                      <wps:spPr>
+                        <a:xfrm flipH="1">
+                          <a:off x="0" y="0"/>
+                          <a:ext cx="2624633" cy="2792679"/>
+                        </a:xfrm>
+                        <a:prstGeom prst="straightConnector1">
+                          <a:avLst/>
+                        </a:prstGeom>
+                        <a:ln>
+                          <a:tailEnd type="triangle"/>
+                        </a:ln>
+                      </wps:spPr>
+                      <wps:style>
+                        <a:lnRef idx="1">
+                          <a:schemeClr val="dk1"/>
+                        </a:lnRef>
+                        <a:fillRef idx="0">
+                          <a:schemeClr val="dk1"/>
+                        </a:fillRef>
+                        <a:effectRef idx="0">
+                          <a:schemeClr val="dk1"/>
+                        </a:effectRef>
+                        <a:fontRef idx="minor">
+                          <a:schemeClr val="tx1"/>
+                        </a:fontRef>
+                      </wps:style>
+                      <wps:bodyPr/>
+                    </wps:wsp>
+                  </a:graphicData>
+                </a:graphic>
+                <wp14:sizeRelH relativeFrom="margin">
+                  <wp14:pctWidth>0</wp14:pctWidth>
+                </wp14:sizeRelH>
+                <wp14:sizeRelV relativeFrom="margin">
+                  <wp14:pctHeight>0</wp14:pctHeight>
+                </wp14:sizeRelV>
+              </wp:anchor>
+            </w:drawing>
+          </mc:Choice>
+          <mc:Fallback>
+            <w:pict>
+              <v:shape w14:anchorId="46D416CE" id="Gerade Verbindung mit Pfeil 254" o:spid="_x0000_s1026" type="#_x0000_t32" style="position:absolute;margin-left:360.9pt;margin-top:253.45pt;width:206.65pt;height:219.9pt;flip:x;z-index:251922432;visibility:visible;mso-wrap-style:square;mso-width-percent:0;mso-height-percent:0;mso-wrap-distance-left:9pt;mso-wrap-distance-top:0;mso-wrap-distance-right:9pt;mso-wrap-distance-bottom:0;mso-position-horizontal:absolute;mso-position-horizontal-relative:text;mso-position-vertical:absolute;mso-position-vertical-relative:text;mso-width-percent:0;mso-height-percent:0;mso-width-relative:margin;mso-height-relative:margin" o:gfxdata="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" strokecolor="black [3200]" strokeweight=".5pt">
+                <v:stroke endarrow="block" joinstyle="miter"/>
+              </v:shape>
+            </w:pict>
+          </mc:Fallback>
+        </mc:AlternateContent>
+      </w:r>
+      <w:r>
+        <w:rPr>
+          <w:noProof/>
+        </w:rPr>
+        <mc:AlternateContent>
+          <mc:Choice Requires="wps">
+            <w:drawing>
+              <wp:anchor distT="0" distB="0" distL="114300" distR="114300" simplePos="0" relativeHeight="251906048" behindDoc="0" locked="0" layoutInCell="1" allowOverlap="1" wp14:anchorId="572B3A9C" wp14:editId="3074556E">
+                <wp:simplePos x="0" y="0"/>
+                <wp:positionH relativeFrom="column">
+                  <wp:posOffset>6324600</wp:posOffset>
+                </wp:positionH>
+                <wp:positionV relativeFrom="paragraph">
+                  <wp:posOffset>3430828</wp:posOffset>
+                </wp:positionV>
+                <wp:extent cx="964082" cy="1710893"/>
+                <wp:effectExtent l="38100" t="0" r="26670" b="60960"/>
+                <wp:wrapNone/>
+                <wp:docPr id="245" name="Gerade Verbindung mit Pfeil 245"/>
+                <wp:cNvGraphicFramePr/>
+                <a:graphic xmlns:a="http://schemas.openxmlformats.org/drawingml/2006/main">
+                  <a:graphicData uri="http://schemas.microsoft.com/office/word/2010/wordprocessingShape">
+                    <wps:wsp>
+                      <wps:cNvCnPr/>
+                      <wps:spPr>
+                        <a:xfrm flipH="1">
+                          <a:off x="0" y="0"/>
+                          <a:ext cx="964082" cy="1710893"/>
+                        </a:xfrm>
+                        <a:prstGeom prst="straightConnector1">
+                          <a:avLst/>
+                        </a:prstGeom>
+                        <a:ln>
+                          <a:tailEnd type="triangle"/>
+                        </a:ln>
+                      </wps:spPr>
+                      <wps:style>
+                        <a:lnRef idx="1">
+                          <a:schemeClr val="dk1"/>
+                        </a:lnRef>
+                        <a:fillRef idx="0">
+                          <a:schemeClr val="dk1"/>
+                        </a:fillRef>
+                        <a:effectRef idx="0">
+                          <a:schemeClr val="dk1"/>
+                        </a:effectRef>
+                        <a:fontRef idx="minor">
+                          <a:schemeClr val="tx1"/>
+                        </a:fontRef>
+                      </wps:style>
+                      <wps:bodyPr/>
+                    </wps:wsp>
+                  </a:graphicData>
+                </a:graphic>
+                <wp14:sizeRelH relativeFrom="margin">
+                  <wp14:pctWidth>0</wp14:pctWidth>
+                </wp14:sizeRelH>
+                <wp14:sizeRelV relativeFrom="margin">
+                  <wp14:pctHeight>0</wp14:pctHeight>
+                </wp14:sizeRelV>
+              </wp:anchor>
+            </w:drawing>
+          </mc:Choice>
+          <mc:Fallback>
+            <w:pict>
+              <v:shape w14:anchorId="24D035D3" id="Gerade Verbindung mit Pfeil 245" o:spid="_x0000_s1026" type="#_x0000_t32" style="position:absolute;margin-left:498pt;margin-top:270.15pt;width:75.9pt;height:134.7pt;flip:x;z-index:251906048;visibility:visible;mso-wrap-style:square;mso-width-percent:0;mso-height-percent:0;mso-wrap-distance-left:9pt;mso-wrap-distance-top:0;mso-wrap-distance-right:9pt;mso-wrap-distance-bottom:0;mso-position-horizontal:absolute;mso-position-horizontal-relative:text;mso-position-vertical:absolute;mso-position-vertical-relative:text;mso-width-percent:0;mso-height-percent:0;mso-width-relative:margin;mso-height-relative:margin" o:gfxdata="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" strokecolor="black [3200]" strokeweight=".5pt">
+                <v:stroke endarrow="block" joinstyle="miter"/>
+              </v:shape>
+            </w:pict>
+          </mc:Fallback>
+        </mc:AlternateContent>
+      </w:r>
+      <w:r>
+        <w:rPr>
+          <w:noProof/>
+        </w:rPr>
+        <mc:AlternateContent>
+          <mc:Choice Requires="wps">
+            <w:drawing>
+              <wp:anchor distT="45720" distB="45720" distL="114300" distR="114300" simplePos="0" relativeHeight="251904000" behindDoc="0" locked="0" layoutInCell="1" allowOverlap="1" wp14:anchorId="5A401E0D" wp14:editId="68CDBED9">
+                <wp:simplePos x="0" y="0"/>
+                <wp:positionH relativeFrom="margin">
+                  <wp:posOffset>9046845</wp:posOffset>
+                </wp:positionH>
+                <wp:positionV relativeFrom="paragraph">
+                  <wp:posOffset>3176270</wp:posOffset>
+                </wp:positionV>
+                <wp:extent cx="807085" cy="207645"/>
+                <wp:effectExtent l="0" t="0" r="0" b="1905"/>
+                <wp:wrapSquare wrapText="bothSides"/>
+                <wp:docPr id="244" name="Textfeld 2"/>
+                <wp:cNvGraphicFramePr>
+                  <a:graphicFrameLocks xmlns:a="http://schemas.openxmlformats.org/drawingml/2006/main"/>
+                </wp:cNvGraphicFramePr>
+                <a:graphic xmlns:a="http://schemas.openxmlformats.org/drawingml/2006/main">
+                  <a:graphicData uri="http://schemas.microsoft.com/office/word/2010/wordprocessingShape">
+                    <wps:wsp>
+                      <wps:cNvSpPr txBox="1">
+                        <a:spLocks noChangeArrowheads="1"/>
+                      </wps:cNvSpPr>
+                      <wps:spPr bwMode="auto">
+                        <a:xfrm>
+                          <a:off x="0" y="0"/>
+                          <a:ext cx="807085" cy="207645"/>
+                        </a:xfrm>
+                        <a:prstGeom prst="rect">
+                          <a:avLst/>
+                        </a:prstGeom>
+                        <a:solidFill>
+                          <a:schemeClr val="bg1"/>
+                        </a:solidFill>
+                        <a:ln w="9525">
+                          <a:noFill/>
+                          <a:miter lim="800000"/>
+                          <a:headEnd/>
+                          <a:tailEnd/>
+                        </a:ln>
+                      </wps:spPr>
+                      <wps:txbx>
+                        <w:txbxContent>
+                          <w:p>
+                            <w:pPr>
+                              <w:rPr>
+                                <w:sz w:val="12"/>
+                                <w:szCs w:val="12"/>
+                                <w:lang w:val="en-US"/>
+                              </w:rPr>
+                            </w:pPr>
+                            <w:r>
+                              <w:rPr>
+                                <w:b/>
+                                <w:sz w:val="12"/>
+                                <w:szCs w:val="12"/>
+                                <w:lang w:val="en-US"/>
+                              </w:rPr>
+                              <w:t>if</w:t>
+                            </w:r>
+                            <w:r>
+                              <w:rPr>
+                                <w:sz w:val="12"/>
+                                <w:szCs w:val="12"/>
+                                <w:lang w:val="en-US"/>
+                              </w:rPr>
+                              <w:t xml:space="preserve"> skip phase</w:t>
+                            </w:r>
+                          </w:p>
+                        </w:txbxContent>
+                      </wps:txbx>
+                      <wps:bodyPr rot="0" vert="horz" wrap="square" lIns="91440" tIns="45720" rIns="91440" bIns="45720" anchor="t" anchorCtr="0">
+                        <a:noAutofit/>
+                      </wps:bodyPr>
+                    </wps:wsp>
+                  </a:graphicData>
+                </a:graphic>
+                <wp14:sizeRelH relativeFrom="margin">
+                  <wp14:pctWidth>0</wp14:pctWidth>
+                </wp14:sizeRelH>
+                <wp14:sizeRelV relativeFrom="margin">
+                  <wp14:pctHeight>0</wp14:pctHeight>
+                </wp14:sizeRelV>
+              </wp:anchor>
+            </w:drawing>
+          </mc:Choice>
+          <mc:Fallback>
+            <w:pict>
+              <v:shape w14:anchorId="5A401E0D" id="_x0000_s1039" type="#_x0000_t202" style="position:absolute;margin-left:712.35pt;margin-top:250.1pt;width:63.55pt;height:16.35pt;z-index:251904000;visibility:visible;mso-wrap-style:square;mso-width-percent:0;mso-height-percent:0;mso-wrap-distance-left:9pt;mso-wrap-distance-top:3.6pt;mso-wrap-distance-right:9pt;mso-wrap-distance-bottom:3.6pt;mso-position-horizontal:absolute;mso-position-horizontal-relative:margin;mso-position-vertical:absolute;mso-position-vertical-relative:text;mso-width-percent:0;mso-height-percent:0;mso-width-relative:margin;mso-height-relative:margin;v-text-anchor:top" o:gfxdata="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" fillcolor="white [3212]" stroked="f">
+                <v:textbox>
+                  <w:txbxContent>
+                    <w:p>
+                      <w:pPr>
+                        <w:rPr>
+                          <w:sz w:val="12"/>
+                          <w:szCs w:val="12"/>
+                          <w:lang w:val="en-US"/>
+                        </w:rPr>
+                      </w:pPr>
+                      <w:r>
+                        <w:rPr>
+                          <w:b/>
+                          <w:sz w:val="12"/>
+                          <w:szCs w:val="12"/>
+                          <w:lang w:val="en-US"/>
+                        </w:rPr>
+                        <w:t>if</w:t>
+                      </w:r>
+                      <w:r>
+                        <w:rPr>
+                          <w:sz w:val="12"/>
+                          <w:szCs w:val="12"/>
+                          <w:lang w:val="en-US"/>
+                        </w:rPr>
+                        <w:t xml:space="preserve"> skip phase</w:t>
+                      </w:r>
+                    </w:p>
+                  </w:txbxContent>
+                </v:textbox>
+                <w10:wrap type="square" anchorx="margin"/>
+              </v:shape>
+            </w:pict>
+          </mc:Fallback>
+        </mc:AlternateContent>
+      </w:r>
+      <w:r>
+        <w:rPr>
+          <w:noProof/>
+        </w:rPr>
+        <mc:AlternateContent>
+          <mc:Choice Requires="wps">
+            <w:drawing>
+              <wp:anchor distT="0" distB="0" distL="114300" distR="114300" simplePos="0" relativeHeight="251900928" behindDoc="0" locked="0" layoutInCell="1" allowOverlap="1">
+                <wp:simplePos x="0" y="0"/>
+                <wp:positionH relativeFrom="column">
+                  <wp:posOffset>8332470</wp:posOffset>
+                </wp:positionH>
+                <wp:positionV relativeFrom="paragraph">
+                  <wp:posOffset>3181350</wp:posOffset>
+                </wp:positionV>
+                <wp:extent cx="45085" cy="198120"/>
+                <wp:effectExtent l="38100" t="0" r="812165" b="87630"/>
+                <wp:wrapNone/>
+                <wp:docPr id="243" name="Verbinder: gekrümmt 243"/>
+                <wp:cNvGraphicFramePr/>
+                <a:graphic xmlns:a="http://schemas.openxmlformats.org/drawingml/2006/main">
+                  <a:graphicData uri="http://schemas.microsoft.com/office/word/2010/wordprocessingShape">
+                    <wps:wsp>
+                      <wps:cNvCnPr/>
+                      <wps:spPr>
+                        <a:xfrm>
+                          <a:off x="0" y="0"/>
+                          <a:ext cx="45085" cy="198120"/>
+                        </a:xfrm>
+                        <a:prstGeom prst="curvedConnector3">
+                          <a:avLst>
+                            <a:gd name="adj1" fmla="val 1867528"/>
+                          </a:avLst>
+                        </a:prstGeom>
+                        <a:ln>
+                          <a:tailEnd type="triangle"/>
+                        </a:ln>
+                      </wps:spPr>
+                      <wps:style>
+                        <a:lnRef idx="1">
+                          <a:schemeClr val="dk1"/>
+                        </a:lnRef>
+                        <a:fillRef idx="0">
+                          <a:schemeClr val="dk1"/>
+                        </a:fillRef>
+                        <a:effectRef idx="0">
+                          <a:schemeClr val="dk1"/>
+                        </a:effectRef>
+                        <a:fontRef idx="minor">
+                          <a:schemeClr val="tx1"/>
+                        </a:fontRef>
+                      </wps:style>
+                      <wps:bodyPr/>
+                    </wps:wsp>
+                  </a:graphicData>
+                </a:graphic>
+                <wp14:sizeRelH relativeFrom="margin">
+                  <wp14:pctWidth>0</wp14:pctWidth>
+                </wp14:sizeRelH>
+                <wp14:sizeRelV relativeFrom="margin">
+                  <wp14:pctHeight>0</wp14:pctHeight>
+                </wp14:sizeRelV>
+              </wp:anchor>
+            </w:drawing>
+          </mc:Choice>
+          <mc:Fallback>
+            <w:pict>
+              <v:shapetype w14:anchorId="5BF01B3A" id="_x0000_t38" coordsize="21600,21600" o:spt="38" o:oned="t" path="m,c@0,0@1,5400@1,10800@1,16200@2,21600,21600,21600e" filled="f">
+                <v:formulas>
+                  <v:f eqn="mid #0 0"/>
+                  <v:f eqn="val #0"/>
+                  <v:f eqn="mid #0 21600"/>
+                </v:formulas>
+                <v:path arrowok="t" fillok="f" o:connecttype="none"/>
+                <v:handles>
+                  <v:h position="#0,center"/>
+                </v:handles>
+                <o:lock v:ext="edit" shapetype="t"/>
+              </v:shapetype>
+              <v:shape id="Verbinder: gekrümmt 243" o:spid="_x0000_s1026" type="#_x0000_t38" style="position:absolute;margin-left:656.1pt;margin-top:250.5pt;width:3.55pt;height:15.6pt;z-index:251900928;visibility:visible;mso-wrap-style:square;mso-width-percent:0;mso-height-percent:0;mso-wrap-distance-left:9pt;mso-wrap-distance-top:0;mso-wrap-distance-right:9pt;mso-wrap-distance-bottom:0;mso-position-horizontal:absolute;mso-position-horizontal-relative:text;mso-position-vertical:absolute;mso-position-vertical-relative:text;mso-width-percent:0;mso-height-percent:0;mso-width-relative:margin;mso-height-relative:margin" o:gfxdata="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" adj="403386" strokecolor="black [3200]" strokeweight=".5pt">
+                <v:stroke endarrow="block" joinstyle="miter"/>
+              </v:shape>
+            </w:pict>
+          </mc:Fallback>
+        </mc:AlternateContent>
+      </w:r>
+      <w:r>
+        <w:rPr>
+          <w:noProof/>
+        </w:rPr>
+        <mc:AlternateContent>
+          <mc:Choice Requires="wps">
+            <w:drawing>
+              <wp:anchor distT="45720" distB="45720" distL="114300" distR="114300" simplePos="0" relativeHeight="251901952" behindDoc="0" locked="0" layoutInCell="1" allowOverlap="1" wp14:anchorId="12A04304" wp14:editId="2937A415">
+                <wp:simplePos x="0" y="0"/>
+                <wp:positionH relativeFrom="column">
+                  <wp:posOffset>7222160</wp:posOffset>
+                </wp:positionH>
+                <wp:positionV relativeFrom="paragraph">
+                  <wp:posOffset>3134995</wp:posOffset>
+                </wp:positionV>
+                <wp:extent cx="1162050" cy="278765"/>
+                <wp:effectExtent l="0" t="0" r="19050" b="26035"/>
+                <wp:wrapSquare wrapText="bothSides"/>
+                <wp:docPr id="367" name="Textfeld 2"/>
+                <wp:cNvGraphicFramePr>
+                  <a:graphicFrameLocks xmlns:a="http://schemas.openxmlformats.org/drawingml/2006/main"/>
+                </wp:cNvGraphicFramePr>
+                <a:graphic xmlns:a="http://schemas.openxmlformats.org/drawingml/2006/main">
+                  <a:graphicData uri="http://schemas.microsoft.com/office/word/2010/wordprocessingShape">
+                    <wps:wsp>
+                      <wps:cNvSpPr txBox="1">
+                        <a:spLocks noChangeArrowheads="1"/>
+                      </wps:cNvSpPr>
+                      <wps:spPr bwMode="auto">
+                        <a:xfrm>
+                          <a:off x="0" y="0"/>
+                          <a:ext cx="1162050" cy="278765"/>
+                        </a:xfrm>
+                        <a:prstGeom prst="roundRect">
+                          <a:avLst/>
+                        </a:prstGeom>
+                        <a:solidFill>
+                          <a:schemeClr val="accent1">
+                            <a:lumMod val="40000"/>
+                            <a:lumOff val="60000"/>
+                          </a:schemeClr>
+                        </a:solidFill>
+                        <a:ln>
+                          <a:headEnd/>
+                          <a:tailEnd/>
+                        </a:ln>
+                      </wps:spPr>
+                      <wps:style>
+                        <a:lnRef idx="2">
+                          <a:schemeClr val="accent1"/>
+                        </a:lnRef>
+                        <a:fillRef idx="1">
+                          <a:schemeClr val="lt1"/>
+                        </a:fillRef>
+                        <a:effectRef idx="0">
+                          <a:schemeClr val="accent1"/>
+                        </a:effectRef>
+                        <a:fontRef idx="minor">
+                          <a:schemeClr val="dk1"/>
+                        </a:fontRef>
+                      </wps:style>
+                      <wps:txbx>
+                        <w:txbxContent>
+                          <w:p>
+                            <w:pPr>
+                              <w:jc w:val="center"/>
+                              <w:rPr>
+                                <w:sz w:val="16"/>
+                                <w:szCs w:val="16"/>
+                                <w:lang w:val="en-US"/>
+                              </w:rPr>
+                            </w:pPr>
+                            <w:r>
+                              <w:rPr>
+                                <w:sz w:val="16"/>
+                                <w:szCs w:val="16"/>
+                                <w:lang w:val="en-US"/>
+                              </w:rPr>
+                              <w:t>Start</w:t>
+                            </w:r>
+                            <w:r>
+                              <w:rPr>
+                                <w:sz w:val="16"/>
+                                <w:szCs w:val="16"/>
+                                <w:lang w:val="en-US"/>
+                              </w:rPr>
+                              <w:t xml:space="preserve"> Trial</w:t>
+                            </w:r>
+                          </w:p>
+                        </w:txbxContent>
+                      </wps:txbx>
+                      <wps:bodyPr rot="0" vert="horz" wrap="square" lIns="91440" tIns="45720" rIns="91440" bIns="45720" anchor="t" anchorCtr="0">
+                        <a:noAutofit/>
+                      </wps:bodyPr>
+                    </wps:wsp>
+                  </a:graphicData>
+                </a:graphic>
+                <wp14:sizeRelH relativeFrom="margin">
+                  <wp14:pctWidth>0</wp14:pctWidth>
+                </wp14:sizeRelH>
+                <wp14:sizeRelV relativeFrom="margin">
+                  <wp14:pctHeight>0</wp14:pctHeight>
+                </wp14:sizeRelV>
+              </wp:anchor>
+            </w:drawing>
+          </mc:Choice>
+          <mc:Fallback>
+            <w:pict>
+              <v:roundrect w14:anchorId="12A04304" id="_x0000_s1040" style="position:absolute;margin-left:568.65pt;margin-top:246.85pt;width:91.5pt;height:21.95pt;z-index:251901952;visibility:visible;mso-wrap-style:square;mso-width-percent:0;mso-height-percent:0;mso-wrap-distance-left:9pt;mso-wrap-distance-top:3.6pt;mso-wrap-distance-right:9pt;mso-wrap-distance-bottom:3.6pt;mso-position-horizontal:absolute;mso-position-horizontal-relative:text;mso-position-vertical:absolute;mso-position-vertical-relative:text;mso-width-percent:0;mso-height-percent:0;mso-width-relative:margin;mso-height-relative:margin;v-text-anchor:top" arcsize="10923f" o:gfxdata="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" fillcolor="#b4c6e7 [1300]" strokecolor="#4472c4 [3204]" strokeweight="1pt">
+                <v:stroke joinstyle="miter"/>
+                <v:textbox>
+                  <w:txbxContent>
+                    <w:p>
+                      <w:pPr>
+                        <w:jc w:val="center"/>
+                        <w:rPr>
+                          <w:sz w:val="16"/>
+                          <w:szCs w:val="16"/>
+                          <w:lang w:val="en-US"/>
+                        </w:rPr>
+                      </w:pPr>
+                      <w:r>
+                        <w:rPr>
+                          <w:sz w:val="16"/>
+                          <w:szCs w:val="16"/>
+                          <w:lang w:val="en-US"/>
+                        </w:rPr>
+                        <w:t>Start</w:t>
+                      </w:r>
+                      <w:r>
+                        <w:rPr>
+                          <w:sz w:val="16"/>
+                          <w:szCs w:val="16"/>
+                          <w:lang w:val="en-US"/>
+                        </w:rPr>
+                        <w:t xml:space="preserve"> Trial</w:t>
+                      </w:r>
+                    </w:p>
+                  </w:txbxContent>
+                </v:textbox>
+                <w10:wrap type="square"/>
+              </v:roundrect>
+            </w:pict>
+          </mc:Fallback>
+        </mc:AlternateContent>
+      </w:r>
+      <w:r>
+        <w:rPr>
+          <w:noProof/>
+        </w:rPr>
+        <mc:AlternateContent>
+          <mc:Choice Requires="wps">
+            <w:drawing>
               <wp:anchor distT="45720" distB="45720" distL="114300" distR="114300" simplePos="0" relativeHeight="251930624" behindDoc="0" locked="0" layoutInCell="1" allowOverlap="1" wp14:anchorId="6E27D6EE" wp14:editId="096D4C58">
                 <wp:simplePos x="0" y="0"/>
                 <wp:positionH relativeFrom="margin">
@@ -4555,7 +5917,7 @@
           </mc:Choice>
           <mc:Fallback>
             <w:pict>
-              <v:shape w14:anchorId="6E27D6EE" id="_x0000_s1035" type="#_x0000_t202" style="position:absolute;margin-left:15.6pt;margin-top:19.05pt;width:99.1pt;height:41.1pt;z-index:251930624;visibility:visible;mso-wrap-style:square;mso-width-percent:0;mso-height-percent:0;mso-wrap-distance-left:9pt;mso-wrap-distance-top:3.6pt;mso-wrap-distance-right:9pt;mso-wrap-distance-bottom:3.6pt;mso-position-horizontal:absolute;mso-position-horizontal-relative:margin;mso-position-vertical:absolute;mso-position-vertical-relative:text;mso-width-percent:0;mso-height-percent:0;mso-width-relative:margin;mso-height-relative:margin;v-text-anchor:top" o:gfxdata="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" filled="f" stroked="f">
+              <v:shape w14:anchorId="6E27D6EE" id="_x0000_s1041" type="#_x0000_t202" style="position:absolute;margin-left:15.6pt;margin-top:19.05pt;width:99.1pt;height:41.1pt;z-index:251930624;visibility:visible;mso-wrap-style:square;mso-width-percent:0;mso-height-percent:0;mso-wrap-distance-left:9pt;mso-wrap-distance-top:3.6pt;mso-wrap-distance-right:9pt;mso-wrap-distance-bottom:3.6pt;mso-position-horizontal:absolute;mso-position-horizontal-relative:margin;mso-position-vertical:absolute;mso-position-vertical-relative:text;mso-width-percent:0;mso-height-percent:0;mso-width-relative:margin;mso-height-relative:margin;v-text-anchor:top" o:gfxdata="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" filled="f" stroked="f">
                 <v:textbox>
                   <w:txbxContent>
                     <w:p>
@@ -4777,7 +6139,7 @@
           </mc:Choice>
           <mc:Fallback>
             <w:pict>
-              <v:shape w14:anchorId="2F6BF518" id="_x0000_s1036" type="#_x0000_t202" style="position:absolute;margin-left:415.5pt;margin-top:437.6pt;width:72.9pt;height:25.2pt;z-index:251928576;visibility:visible;mso-wrap-style:square;mso-width-percent:0;mso-height-percent:0;mso-wrap-distance-left:9pt;mso-wrap-distance-top:3.6pt;mso-wrap-distance-right:9pt;mso-wrap-distance-bottom:3.6pt;mso-position-horizontal:absolute;mso-position-horizontal-relative:margin;mso-position-vertical:absolute;mso-position-vertical-relative:text;mso-width-percent:0;mso-height-percent:0;mso-width-relative:margin;mso-height-relative:margin;v-text-anchor:top" o:gfxdata="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" fillcolor="white [3212]" stroked="f">
+              <v:shape w14:anchorId="2F6BF518" id="_x0000_s1042" type="#_x0000_t202" style="position:absolute;margin-left:415.5pt;margin-top:437.6pt;width:72.9pt;height:25.2pt;z-index:251928576;visibility:visible;mso-wrap-style:square;mso-width-percent:0;mso-height-percent:0;mso-wrap-distance-left:9pt;mso-wrap-distance-top:3.6pt;mso-wrap-distance-right:9pt;mso-wrap-distance-bottom:3.6pt;mso-position-horizontal:absolute;mso-position-horizontal-relative:margin;mso-position-vertical:absolute;mso-position-vertical-relative:text;mso-width-percent:0;mso-height-percent:0;mso-width-relative:margin;mso-height-relative:margin;v-text-anchor:top" o:gfxdata="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" fillcolor="white [3212]" stroked="f">
                 <v:textbox>
                   <w:txbxContent>
                     <w:p>
@@ -4933,83 +6295,7 @@
           </mc:Choice>
           <mc:Fallback>
             <w:pict>
-              <v:shapetype w14:anchorId="0E93ADDB" id="_x0000_t32" coordsize="21600,21600" o:spt="32" o:oned="t" path="m,l21600,21600e" filled="f">
-                <v:path arrowok="t" fillok="f" o:connecttype="none"/>
-                <o:lock v:ext="edit" shapetype="t"/>
-              </v:shapetype>
-              <v:shape id="Gerade Verbindung mit Pfeil 288" o:spid="_x0000_s1026" type="#_x0000_t32" style="position:absolute;margin-left:389.8pt;margin-top:424.05pt;width:92.1pt;height:54.25pt;flip:x;z-index:251926528;visibility:visible;mso-wrap-style:square;mso-width-percent:0;mso-height-percent:0;mso-wrap-distance-left:9pt;mso-wrap-distance-top:0;mso-wrap-distance-right:9pt;mso-wrap-distance-bottom:0;mso-position-horizontal:absolute;mso-position-horizontal-relative:text;mso-position-vertical:absolute;mso-position-vertical-relative:text;mso-width-percent:0;mso-height-percent:0;mso-width-relative:margin;mso-height-relative:margin" o:gfxdata="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" strokecolor="black [3200]" strokeweight=".5pt">
-                <v:stroke endarrow="block" joinstyle="miter"/>
-              </v:shape>
-            </w:pict>
-          </mc:Fallback>
-        </mc:AlternateContent>
-      </w:r>
-      <w:r>
-        <w:rPr>
-          <w:noProof/>
-        </w:rPr>
-        <mc:AlternateContent>
-          <mc:Choice Requires="wps">
-            <w:drawing>
-              <wp:anchor distT="0" distB="0" distL="114300" distR="114300" simplePos="0" relativeHeight="251922432" behindDoc="0" locked="0" layoutInCell="1" allowOverlap="1" wp14:anchorId="4D8875A2" wp14:editId="0715ADFC">
-                <wp:simplePos x="0" y="0"/>
-                <wp:positionH relativeFrom="column">
-                  <wp:posOffset>4582391</wp:posOffset>
-                </wp:positionH>
-                <wp:positionV relativeFrom="paragraph">
-                  <wp:posOffset>2826327</wp:posOffset>
-                </wp:positionV>
-                <wp:extent cx="2694890" cy="3187898"/>
-                <wp:effectExtent l="38100" t="0" r="29845" b="50800"/>
-                <wp:wrapNone/>
-                <wp:docPr id="254" name="Gerade Verbindung mit Pfeil 254"/>
-                <wp:cNvGraphicFramePr/>
-                <a:graphic xmlns:a="http://schemas.openxmlformats.org/drawingml/2006/main">
-                  <a:graphicData uri="http://schemas.microsoft.com/office/word/2010/wordprocessingShape">
-                    <wps:wsp>
-                      <wps:cNvCnPr/>
-                      <wps:spPr>
-                        <a:xfrm flipH="1">
-                          <a:off x="0" y="0"/>
-                          <a:ext cx="2694890" cy="3187898"/>
-                        </a:xfrm>
-                        <a:prstGeom prst="straightConnector1">
-                          <a:avLst/>
-                        </a:prstGeom>
-                        <a:ln>
-                          <a:tailEnd type="triangle"/>
-                        </a:ln>
-                      </wps:spPr>
-                      <wps:style>
-                        <a:lnRef idx="1">
-                          <a:schemeClr val="dk1"/>
-                        </a:lnRef>
-                        <a:fillRef idx="0">
-                          <a:schemeClr val="dk1"/>
-                        </a:fillRef>
-                        <a:effectRef idx="0">
-                          <a:schemeClr val="dk1"/>
-                        </a:effectRef>
-                        <a:fontRef idx="minor">
-                          <a:schemeClr val="tx1"/>
-                        </a:fontRef>
-                      </wps:style>
-                      <wps:bodyPr/>
-                    </wps:wsp>
-                  </a:graphicData>
-                </a:graphic>
-                <wp14:sizeRelH relativeFrom="margin">
-                  <wp14:pctWidth>0</wp14:pctWidth>
-                </wp14:sizeRelH>
-                <wp14:sizeRelV relativeFrom="margin">
-                  <wp14:pctHeight>0</wp14:pctHeight>
-                </wp14:sizeRelV>
-              </wp:anchor>
-            </w:drawing>
-          </mc:Choice>
-          <mc:Fallback>
-            <w:pict>
-              <v:shape w14:anchorId="0DA38323" id="Gerade Verbindung mit Pfeil 254" o:spid="_x0000_s1026" type="#_x0000_t32" style="position:absolute;margin-left:360.8pt;margin-top:222.55pt;width:212.2pt;height:251pt;flip:x;z-index:251922432;visibility:visible;mso-wrap-style:square;mso-width-percent:0;mso-height-percent:0;mso-wrap-distance-left:9pt;mso-wrap-distance-top:0;mso-wrap-distance-right:9pt;mso-wrap-distance-bottom:0;mso-position-horizontal:absolute;mso-position-horizontal-relative:text;mso-position-vertical:absolute;mso-position-vertical-relative:text;mso-width-percent:0;mso-height-percent:0;mso-width-relative:margin;mso-height-relative:margin" o:gfxdata="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" strokecolor="black [3200]" strokeweight=".5pt">
+              <v:shape w14:anchorId="33F34179" id="Gerade Verbindung mit Pfeil 288" o:spid="_x0000_s1026" type="#_x0000_t32" style="position:absolute;margin-left:389.8pt;margin-top:424.05pt;width:92.1pt;height:54.25pt;flip:x;z-index:251926528;visibility:visible;mso-wrap-style:square;mso-width-percent:0;mso-height-percent:0;mso-wrap-distance-left:9pt;mso-wrap-distance-top:0;mso-wrap-distance-right:9pt;mso-wrap-distance-bottom:0;mso-position-horizontal:absolute;mso-position-horizontal-relative:text;mso-position-vertical:absolute;mso-position-vertical-relative:text;mso-width-percent:0;mso-height-percent:0;mso-width-relative:margin;mso-height-relative:margin" o:gfxdata="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" strokecolor="black [3200]" strokeweight=".5pt">
                 <v:stroke endarrow="block" joinstyle="miter"/>
               </v:shape>
             </w:pict>
@@ -5081,7 +6367,7 @@
           </mc:Choice>
           <mc:Fallback>
             <w:pict>
-              <v:shape w14:anchorId="7DBA8841" id="Gerade Verbindung mit Pfeil 251" o:spid="_x0000_s1026" type="#_x0000_t32" style="position:absolute;margin-left:356.6pt;margin-top:94.9pt;width:93.75pt;height:378.65pt;flip:x;z-index:251918336;visibility:visible;mso-wrap-style:square;mso-width-percent:0;mso-height-percent:0;mso-wrap-distance-left:9pt;mso-wrap-distance-top:0;mso-wrap-distance-right:9pt;mso-wrap-distance-bottom:0;mso-position-horizontal:absolute;mso-position-horizontal-relative:text;mso-position-vertical:absolute;mso-position-vertical-relative:text;mso-width-percent:0;mso-height-percent:0;mso-width-relative:margin;mso-height-relative:margin" o:gfxdata="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" strokecolor="black [3200]" strokeweight=".5pt">
+              <v:shape w14:anchorId="015DA4FB" id="Gerade Verbindung mit Pfeil 251" o:spid="_x0000_s1026" type="#_x0000_t32" style="position:absolute;margin-left:356.6pt;margin-top:94.9pt;width:93.75pt;height:378.65pt;flip:x;z-index:251918336;visibility:visible;mso-wrap-style:square;mso-width-percent:0;mso-height-percent:0;mso-wrap-distance-left:9pt;mso-wrap-distance-top:0;mso-wrap-distance-right:9pt;mso-wrap-distance-bottom:0;mso-position-horizontal:absolute;mso-position-horizontal-relative:text;mso-position-vertical:absolute;mso-position-vertical-relative:text;mso-width-percent:0;mso-height-percent:0;mso-width-relative:margin;mso-height-relative:margin" o:gfxdata="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" strokecolor="black [3200]" strokeweight=".5pt">
                 <v:stroke endarrow="block" joinstyle="miter"/>
               </v:shape>
             </w:pict>
@@ -5153,7 +6439,7 @@
           </mc:Choice>
           <mc:Fallback>
             <w:pict>
-              <v:shape w14:anchorId="613586E6" id="Gerade Verbindung mit Pfeil 229" o:spid="_x0000_s1026" type="#_x0000_t32" style="position:absolute;margin-left:242.05pt;margin-top:294.25pt;width:6.55pt;height:55.45pt;flip:y;z-index:251875328;visibility:visible;mso-wrap-style:square;mso-width-percent:0;mso-height-percent:0;mso-wrap-distance-left:9pt;mso-wrap-distance-top:0;mso-wrap-distance-right:9pt;mso-wrap-distance-bottom:0;mso-position-horizontal:absolute;mso-position-horizontal-relative:text;mso-position-vertical:absolute;mso-position-vertical-relative:text;mso-width-percent:0;mso-height-percent:0;mso-width-relative:margin;mso-height-relative:margin" o:gfxdata="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" strokecolor="black [3200]" strokeweight=".5pt">
+              <v:shape w14:anchorId="209E525B" id="Gerade Verbindung mit Pfeil 229" o:spid="_x0000_s1026" type="#_x0000_t32" style="position:absolute;margin-left:242.05pt;margin-top:294.25pt;width:6.55pt;height:55.45pt;flip:y;z-index:251875328;visibility:visible;mso-wrap-style:square;mso-width-percent:0;mso-height-percent:0;mso-wrap-distance-left:9pt;mso-wrap-distance-top:0;mso-wrap-distance-right:9pt;mso-wrap-distance-bottom:0;mso-position-horizontal:absolute;mso-position-horizontal-relative:text;mso-position-vertical:absolute;mso-position-vertical-relative:text;mso-width-percent:0;mso-height-percent:0;mso-width-relative:margin;mso-height-relative:margin" o:gfxdata="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" strokecolor="black [3200]" strokeweight=".5pt">
                 <v:stroke endarrow="block" joinstyle="miter"/>
               </v:shape>
             </w:pict>
@@ -5225,7 +6511,7 @@
           </mc:Choice>
           <mc:Fallback>
             <w:pict>
-              <v:shape w14:anchorId="0008EF4B" id="Gerade Verbindung mit Pfeil 228" o:spid="_x0000_s1026" type="#_x0000_t32" style="position:absolute;margin-left:191.3pt;margin-top:233.95pt;width:106.4pt;height:239.65pt;flip:x y;z-index:251873280;visibility:visible;mso-wrap-style:square;mso-width-percent:0;mso-height-percent:0;mso-wrap-distance-left:9pt;mso-wrap-distance-top:0;mso-wrap-distance-right:9pt;mso-wrap-distance-bottom:0;mso-position-horizontal:absolute;mso-position-horizontal-relative:text;mso-position-vertical:absolute;mso-position-vertical-relative:text;mso-width-percent:0;mso-height-percent:0;mso-width-relative:margin;mso-height-relative:margin" o:gfxdata="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" strokecolor="black [3200]" strokeweight=".5pt">
+              <v:shape w14:anchorId="452174FA" id="Gerade Verbindung mit Pfeil 228" o:spid="_x0000_s1026" type="#_x0000_t32" style="position:absolute;margin-left:191.3pt;margin-top:233.95pt;width:106.4pt;height:239.65pt;flip:x y;z-index:251873280;visibility:visible;mso-wrap-style:square;mso-width-percent:0;mso-height-percent:0;mso-wrap-distance-left:9pt;mso-wrap-distance-top:0;mso-wrap-distance-right:9pt;mso-wrap-distance-bottom:0;mso-position-horizontal:absolute;mso-position-horizontal-relative:text;mso-position-vertical:absolute;mso-position-vertical-relative:text;mso-width-percent:0;mso-height-percent:0;mso-width-relative:margin;mso-height-relative:margin" o:gfxdata="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" strokecolor="black [3200]" strokeweight=".5pt">
                 <v:stroke endarrow="block" joinstyle="miter"/>
               </v:shape>
             </w:pict>
@@ -5332,7 +6618,7 @@
           </mc:Choice>
           <mc:Fallback>
             <w:pict>
-              <v:roundrect w14:anchorId="1EC865B4" id="_x0000_s1037" style="position:absolute;margin-left:296.65pt;margin-top:477.55pt;width:91.5pt;height:21.95pt;z-index:251870208;visibility:visible;mso-wrap-style:square;mso-width-percent:0;mso-height-percent:0;mso-wrap-distance-left:9pt;mso-wrap-distance-top:3.6pt;mso-wrap-distance-right:9pt;mso-wrap-distance-bottom:3.6pt;mso-position-horizontal:absolute;mso-position-horizontal-relative:text;mso-position-vertical:absolute;mso-position-vertical-relative:text;mso-width-percent:0;mso-height-percent:0;mso-width-relative:margin;mso-height-relative:margin;v-text-anchor:top" arcsize="10923f" o:gfxdata="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" fillcolor="#b4c6e7 [1300]" strokecolor="#4472c4 [3204]" strokeweight="1pt">
+              <v:roundrect w14:anchorId="1EC865B4" id="_x0000_s1043" style="position:absolute;margin-left:296.65pt;margin-top:477.55pt;width:91.5pt;height:21.95pt;z-index:251870208;visibility:visible;mso-wrap-style:square;mso-width-percent:0;mso-height-percent:0;mso-wrap-distance-left:9pt;mso-wrap-distance-top:3.6pt;mso-wrap-distance-right:9pt;mso-wrap-distance-bottom:3.6pt;mso-position-horizontal:absolute;mso-position-horizontal-relative:text;mso-position-vertical:absolute;mso-position-vertical-relative:text;mso-width-percent:0;mso-height-percent:0;mso-width-relative:margin;mso-height-relative:margin;v-text-anchor:top" arcsize="10923f" o:gfxdata="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" fillcolor="#b4c6e7 [1300]" strokecolor="#4472c4 [3204]" strokeweight="1pt">
                 <v:stroke joinstyle="miter"/>
                 <v:textbox>
                   <w:txbxContent>
@@ -5509,7 +6795,7 @@
           </mc:Choice>
           <mc:Fallback>
             <w:pict>
-              <v:shape w14:anchorId="07F17E87" id="_x0000_s1038" type="#_x0000_t202" style="position:absolute;margin-left:437.7pt;margin-top:325.35pt;width:61.2pt;height:25.2pt;z-index:251924480;visibility:visible;mso-wrap-style:square;mso-width-percent:0;mso-height-percent:0;mso-wrap-distance-left:9pt;mso-wrap-distance-top:3.6pt;mso-wrap-distance-right:9pt;mso-wrap-distance-bottom:3.6pt;mso-position-horizontal:absolute;mso-position-horizontal-relative:margin;mso-position-vertical:absolute;mso-position-vertical-relative:text;mso-width-percent:0;mso-height-percent:0;mso-width-relative:margin;mso-height-relative:margin;v-text-anchor:top" o:gfxdata="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" fillcolor="white [3212]" stroked="f">
+              <v:shape w14:anchorId="07F17E87" id="_x0000_s1044" type="#_x0000_t202" style="position:absolute;margin-left:437.7pt;margin-top:325.35pt;width:61.2pt;height:25.2pt;z-index:251924480;visibility:visible;mso-wrap-style:square;mso-width-percent:0;mso-height-percent:0;mso-wrap-distance-left:9pt;mso-wrap-distance-top:3.6pt;mso-wrap-distance-right:9pt;mso-wrap-distance-bottom:3.6pt;mso-position-horizontal:absolute;mso-position-horizontal-relative:margin;mso-position-vertical:absolute;mso-position-vertical-relative:text;mso-width-percent:0;mso-height-percent:0;mso-width-relative:margin;mso-height-relative:margin;v-text-anchor:top" o:gfxdata="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" fillcolor="white [3212]" stroked="f">
                 <v:textbox>
                   <w:txbxContent>
                     <w:p>
@@ -5711,7 +6997,7 @@
           </mc:Choice>
           <mc:Fallback>
             <w:pict>
-              <v:shape w14:anchorId="522A29DE" id="_x0000_s1039" type="#_x0000_t202" style="position:absolute;margin-left:391.15pt;margin-top:244.25pt;width:75.25pt;height:15.4pt;z-index:251920384;visibility:visible;mso-wrap-style:square;mso-width-percent:0;mso-height-percent:0;mso-wrap-distance-left:9pt;mso-wrap-distance-top:3.6pt;mso-wrap-distance-right:9pt;mso-wrap-distance-bottom:3.6pt;mso-position-horizontal:absolute;mso-position-horizontal-relative:margin;mso-position-vertical:absolute;mso-position-vertical-relative:text;mso-width-percent:0;mso-height-percent:0;mso-width-relative:margin;mso-height-relative:margin;v-text-anchor:top" o:gfxdata="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" fillcolor="white [3212]" stroked="f">
+              <v:shape w14:anchorId="522A29DE" id="_x0000_s1045" type="#_x0000_t202" style="position:absolute;margin-left:391.15pt;margin-top:244.25pt;width:75.25pt;height:15.4pt;z-index:251920384;visibility:visible;mso-wrap-style:square;mso-width-percent:0;mso-height-percent:0;mso-wrap-distance-left:9pt;mso-wrap-distance-top:3.6pt;mso-wrap-distance-right:9pt;mso-wrap-distance-bottom:3.6pt;mso-position-horizontal:absolute;mso-position-horizontal-relative:margin;mso-position-vertical:absolute;mso-position-vertical-relative:text;mso-width-percent:0;mso-height-percent:0;mso-width-relative:margin;mso-height-relative:margin;v-text-anchor:top" o:gfxdata="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" fillcolor="white [3212]" stroked="f">
                 <v:textbox>
                   <w:txbxContent>
                     <w:p>
@@ -5857,7 +7143,7 @@
           </mc:Choice>
           <mc:Fallback>
             <w:pict>
-              <v:shape w14:anchorId="4BE1F4A0" id="_x0000_s1040" type="#_x0000_t202" style="position:absolute;margin-left:349.15pt;margin-top:155.45pt;width:99.1pt;height:17.25pt;z-index:251887616;visibility:visible;mso-wrap-style:square;mso-width-percent:0;mso-height-percent:0;mso-wrap-distance-left:9pt;mso-wrap-distance-top:3.6pt;mso-wrap-distance-right:9pt;mso-wrap-distance-bottom:3.6pt;mso-position-horizontal:absolute;mso-position-horizontal-relative:margin;mso-position-vertical:absolute;mso-position-vertical-relative:text;mso-width-percent:0;mso-height-percent:0;mso-width-relative:margin;mso-height-relative:margin;v-text-anchor:top" o:gfxdata="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" filled="f" stroked="f">
+              <v:shape w14:anchorId="4BE1F4A0" id="_x0000_s1046" type="#_x0000_t202" style="position:absolute;margin-left:349.15pt;margin-top:155.45pt;width:99.1pt;height:17.25pt;z-index:251887616;visibility:visible;mso-wrap-style:square;mso-width-percent:0;mso-height-percent:0;mso-wrap-distance-left:9pt;mso-wrap-distance-top:3.6pt;mso-wrap-distance-right:9pt;mso-wrap-distance-bottom:3.6pt;mso-position-horizontal:absolute;mso-position-horizontal-relative:margin;mso-position-vertical:absolute;mso-position-vertical-relative:text;mso-width-percent:0;mso-height-percent:0;mso-width-relative:margin;mso-height-relative:margin;v-text-anchor:top" o:gfxdata="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" filled="f" stroked="f">
                 <v:textbox>
                   <w:txbxContent>
                     <w:p>
@@ -5990,7 +7276,7 @@
           </mc:Choice>
           <mc:Fallback>
             <w:pict>
-              <v:roundrect w14:anchorId="1EC865B4" id="_x0000_s1041" style="position:absolute;margin-left:0;margin-top:5.25pt;width:156pt;height:21.95pt;z-index:251872256;visibility:visible;mso-wrap-style:square;mso-width-percent:0;mso-height-percent:0;mso-wrap-distance-left:9pt;mso-wrap-distance-top:3.6pt;mso-wrap-distance-right:9pt;mso-wrap-distance-bottom:3.6pt;mso-position-horizontal:center;mso-position-horizontal-relative:page;mso-position-vertical:absolute;mso-position-vertical-relative:text;mso-width-percent:0;mso-height-percent:0;mso-width-relative:margin;mso-height-relative:margin;v-text-anchor:top" arcsize="10923f" o:gfxdata="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" filled="f" stroked="f" strokeweight="1pt">
+              <v:roundrect w14:anchorId="1EC865B4" id="_x0000_s1047" style="position:absolute;margin-left:0;margin-top:5.25pt;width:156pt;height:21.95pt;z-index:251872256;visibility:visible;mso-wrap-style:square;mso-width-percent:0;mso-height-percent:0;mso-wrap-distance-left:9pt;mso-wrap-distance-top:3.6pt;mso-wrap-distance-right:9pt;mso-wrap-distance-bottom:3.6pt;mso-position-horizontal:center;mso-position-horizontal-relative:page;mso-position-vertical:absolute;mso-position-vertical-relative:text;mso-width-percent:0;mso-height-percent:0;mso-width-relative:margin;mso-height-relative:margin;v-text-anchor:top" arcsize="10923f" o:gfxdata="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" filled="f" stroked="f" strokeweight="1pt">
                 <v:stroke joinstyle="miter"/>
                 <v:textbox>
                   <w:txbxContent>
@@ -6138,7 +7424,7 @@
           </mc:Choice>
           <mc:Fallback>
             <w:pict>
-              <v:shape w14:anchorId="76C6ABC4" id="_x0000_s1042" type="#_x0000_t202" style="position:absolute;margin-left:661.4pt;margin-top:305.7pt;width:99.1pt;height:29.45pt;z-index:251916288;visibility:visible;mso-wrap-style:square;mso-width-percent:0;mso-height-percent:0;mso-wrap-distance-left:9pt;mso-wrap-distance-top:3.6pt;mso-wrap-distance-right:9pt;mso-wrap-distance-bottom:3.6pt;mso-position-horizontal:absolute;mso-position-horizontal-relative:margin;mso-position-vertical:absolute;mso-position-vertical-relative:text;mso-width-percent:0;mso-height-percent:0;mso-width-relative:margin;mso-height-relative:margin;v-text-anchor:top" o:gfxdata="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" filled="f" stroked="f">
+              <v:shape w14:anchorId="76C6ABC4" id="_x0000_s1048" type="#_x0000_t202" style="position:absolute;margin-left:661.4pt;margin-top:305.7pt;width:99.1pt;height:29.45pt;z-index:251916288;visibility:visible;mso-wrap-style:square;mso-width-percent:0;mso-height-percent:0;mso-wrap-distance-left:9pt;mso-wrap-distance-top:3.6pt;mso-wrap-distance-right:9pt;mso-wrap-distance-bottom:3.6pt;mso-position-horizontal:absolute;mso-position-horizontal-relative:margin;mso-position-vertical:absolute;mso-position-vertical-relative:text;mso-width-percent:0;mso-height-percent:0;mso-width-relative:margin;mso-height-relative:margin;v-text-anchor:top" o:gfxdata="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" filled="f" stroked="f">
                 <v:textbox>
                   <w:txbxContent>
                     <w:p>
@@ -6267,7 +7553,7 @@
           </mc:Choice>
           <mc:Fallback>
             <w:pict>
-              <v:shape w14:anchorId="73EB3F76" id="Gerade Verbindung mit Pfeil 249" o:spid="_x0000_s1026" type="#_x0000_t32" style="position:absolute;margin-left:638.55pt;margin-top:317.75pt;width:26.65pt;height:3.6pt;flip:y;z-index:251914240;visibility:visible;mso-wrap-style:square;mso-width-percent:0;mso-height-percent:0;mso-wrap-distance-left:9pt;mso-wrap-distance-top:0;mso-wrap-distance-right:9pt;mso-wrap-distance-bottom:0;mso-position-horizontal:absolute;mso-position-horizontal-relative:text;mso-position-vertical:absolute;mso-position-vertical-relative:text;mso-width-percent:0;mso-height-percent:0;mso-width-relative:margin;mso-height-relative:margin" o:gfxdata="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" strokecolor="black [3200]" strokeweight=".5pt">
+              <v:shape w14:anchorId="06ADFB1F" id="Gerade Verbindung mit Pfeil 249" o:spid="_x0000_s1026" type="#_x0000_t32" style="position:absolute;margin-left:638.55pt;margin-top:317.75pt;width:26.65pt;height:3.6pt;flip:y;z-index:251914240;visibility:visible;mso-wrap-style:square;mso-width-percent:0;mso-height-percent:0;mso-wrap-distance-left:9pt;mso-wrap-distance-top:0;mso-wrap-distance-right:9pt;mso-wrap-distance-bottom:0;mso-position-horizontal:absolute;mso-position-horizontal-relative:text;mso-position-vertical:absolute;mso-position-vertical-relative:text;mso-width-percent:0;mso-height-percent:0;mso-width-relative:margin;mso-height-relative:margin" o:gfxdata="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" strokecolor="black [3200]" strokeweight=".5pt">
                 <v:stroke endarrow="block" joinstyle="miter"/>
               </v:shape>
             </w:pict>
@@ -6405,7 +7691,7 @@
           </mc:Choice>
           <mc:Fallback>
             <w:pict>
-              <v:shape w14:anchorId="3504E2B7" id="_x0000_s1043" type="#_x0000_t202" style="position:absolute;margin-left:578.7pt;margin-top:314.55pt;width:75.25pt;height:28.95pt;z-index:251912192;visibility:visible;mso-wrap-style:square;mso-width-percent:0;mso-height-percent:0;mso-wrap-distance-left:9pt;mso-wrap-distance-top:3.6pt;mso-wrap-distance-right:9pt;mso-wrap-distance-bottom:3.6pt;mso-position-horizontal:absolute;mso-position-horizontal-relative:margin;mso-position-vertical:absolute;mso-position-vertical-relative:text;mso-width-percent:0;mso-height-percent:0;mso-width-relative:margin;mso-height-relative:margin;v-text-anchor:top" o:gfxdata="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" fillcolor="white [3212]" stroked="f">
+              <v:shape w14:anchorId="3504E2B7" id="_x0000_s1049" type="#_x0000_t202" style="position:absolute;margin-left:578.7pt;margin-top:314.55pt;width:75.25pt;height:28.95pt;z-index:251912192;visibility:visible;mso-wrap-style:square;mso-width-percent:0;mso-height-percent:0;mso-wrap-distance-left:9pt;mso-wrap-distance-top:3.6pt;mso-wrap-distance-right:9pt;mso-wrap-distance-bottom:3.6pt;mso-position-horizontal:absolute;mso-position-horizontal-relative:margin;mso-position-vertical:absolute;mso-position-vertical-relative:text;mso-width-percent:0;mso-height-percent:0;mso-width-relative:margin;mso-height-relative:margin;v-text-anchor:top" o:gfxdata="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" fillcolor="white [3212]" stroked="f">
                 <v:textbox>
                   <w:txbxContent>
                     <w:p>
@@ -6475,280 +7761,6 @@
                   </w:txbxContent>
                 </v:textbox>
                 <w10:wrap type="square" anchorx="margin"/>
-              </v:shape>
-            </w:pict>
-          </mc:Fallback>
-        </mc:AlternateContent>
-      </w:r>
-      <w:r>
-        <w:rPr>
-          <w:noProof/>
-        </w:rPr>
-        <mc:AlternateContent>
-          <mc:Choice Requires="wps">
-            <w:drawing>
-              <wp:anchor distT="0" distB="0" distL="114300" distR="114300" simplePos="0" relativeHeight="251910144" behindDoc="0" locked="0" layoutInCell="1" allowOverlap="1" wp14:anchorId="3AAFBBB9" wp14:editId="02C17816">
-                <wp:simplePos x="0" y="0"/>
-                <wp:positionH relativeFrom="column">
-                  <wp:posOffset>7146999</wp:posOffset>
-                </wp:positionH>
-                <wp:positionV relativeFrom="paragraph">
-                  <wp:posOffset>2985902</wp:posOffset>
-                </wp:positionV>
-                <wp:extent cx="1021740" cy="2161309"/>
-                <wp:effectExtent l="0" t="38100" r="64135" b="29845"/>
-                <wp:wrapNone/>
-                <wp:docPr id="247" name="Gerade Verbindung mit Pfeil 247"/>
-                <wp:cNvGraphicFramePr/>
-                <a:graphic xmlns:a="http://schemas.openxmlformats.org/drawingml/2006/main">
-                  <a:graphicData uri="http://schemas.microsoft.com/office/word/2010/wordprocessingShape">
-                    <wps:wsp>
-                      <wps:cNvCnPr/>
-                      <wps:spPr>
-                        <a:xfrm flipV="1">
-                          <a:off x="0" y="0"/>
-                          <a:ext cx="1021740" cy="2161309"/>
-                        </a:xfrm>
-                        <a:prstGeom prst="straightConnector1">
-                          <a:avLst/>
-                        </a:prstGeom>
-                        <a:ln>
-                          <a:tailEnd type="triangle"/>
-                        </a:ln>
-                      </wps:spPr>
-                      <wps:style>
-                        <a:lnRef idx="1">
-                          <a:schemeClr val="dk1"/>
-                        </a:lnRef>
-                        <a:fillRef idx="0">
-                          <a:schemeClr val="dk1"/>
-                        </a:fillRef>
-                        <a:effectRef idx="0">
-                          <a:schemeClr val="dk1"/>
-                        </a:effectRef>
-                        <a:fontRef idx="minor">
-                          <a:schemeClr val="tx1"/>
-                        </a:fontRef>
-                      </wps:style>
-                      <wps:bodyPr/>
-                    </wps:wsp>
-                  </a:graphicData>
-                </a:graphic>
-                <wp14:sizeRelH relativeFrom="margin">
-                  <wp14:pctWidth>0</wp14:pctWidth>
-                </wp14:sizeRelH>
-                <wp14:sizeRelV relativeFrom="margin">
-                  <wp14:pctHeight>0</wp14:pctHeight>
-                </wp14:sizeRelV>
-              </wp:anchor>
-            </w:drawing>
-          </mc:Choice>
-          <mc:Fallback>
-            <w:pict>
-              <v:shape w14:anchorId="5AC4F69D" id="Gerade Verbindung mit Pfeil 247" o:spid="_x0000_s1026" type="#_x0000_t32" style="position:absolute;margin-left:562.75pt;margin-top:235.1pt;width:80.45pt;height:170.2pt;flip:y;z-index:251910144;visibility:visible;mso-wrap-style:square;mso-width-percent:0;mso-height-percent:0;mso-wrap-distance-left:9pt;mso-wrap-distance-top:0;mso-wrap-distance-right:9pt;mso-wrap-distance-bottom:0;mso-position-horizontal:absolute;mso-position-horizontal-relative:text;mso-position-vertical:absolute;mso-position-vertical-relative:text;mso-width-percent:0;mso-height-percent:0;mso-width-relative:margin;mso-height-relative:margin" o:gfxdata="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" strokecolor="black [3200]" strokeweight=".5pt">
-                <v:stroke endarrow="block" joinstyle="miter"/>
-              </v:shape>
-            </w:pict>
-          </mc:Fallback>
-        </mc:AlternateContent>
-      </w:r>
-      <w:r>
-        <w:rPr>
-          <w:noProof/>
-        </w:rPr>
-        <mc:AlternateContent>
-          <mc:Choice Requires="wps">
-            <w:drawing>
-              <wp:anchor distT="45720" distB="45720" distL="114300" distR="114300" simplePos="0" relativeHeight="251908096" behindDoc="0" locked="0" layoutInCell="1" allowOverlap="1" wp14:anchorId="157AC54C" wp14:editId="21EFBE7E">
-                <wp:simplePos x="0" y="0"/>
-                <wp:positionH relativeFrom="margin">
-                  <wp:posOffset>6323553</wp:posOffset>
-                </wp:positionH>
-                <wp:positionV relativeFrom="paragraph">
-                  <wp:posOffset>3834765</wp:posOffset>
-                </wp:positionV>
-                <wp:extent cx="955675" cy="195580"/>
-                <wp:effectExtent l="0" t="0" r="0" b="0"/>
-                <wp:wrapSquare wrapText="bothSides"/>
-                <wp:docPr id="246" name="Textfeld 2"/>
-                <wp:cNvGraphicFramePr>
-                  <a:graphicFrameLocks xmlns:a="http://schemas.openxmlformats.org/drawingml/2006/main"/>
-                </wp:cNvGraphicFramePr>
-                <a:graphic xmlns:a="http://schemas.openxmlformats.org/drawingml/2006/main">
-                  <a:graphicData uri="http://schemas.microsoft.com/office/word/2010/wordprocessingShape">
-                    <wps:wsp>
-                      <wps:cNvSpPr txBox="1">
-                        <a:spLocks noChangeArrowheads="1"/>
-                      </wps:cNvSpPr>
-                      <wps:spPr bwMode="auto">
-                        <a:xfrm>
-                          <a:off x="0" y="0"/>
-                          <a:ext cx="955675" cy="195580"/>
-                        </a:xfrm>
-                        <a:prstGeom prst="rect">
-                          <a:avLst/>
-                        </a:prstGeom>
-                        <a:solidFill>
-                          <a:schemeClr val="bg1"/>
-                        </a:solidFill>
-                        <a:ln w="9525">
-                          <a:noFill/>
-                          <a:miter lim="800000"/>
-                          <a:headEnd/>
-                          <a:tailEnd/>
-                        </a:ln>
-                      </wps:spPr>
-                      <wps:txbx>
-                        <w:txbxContent>
-                          <w:p>
-                            <w:pPr>
-                              <w:rPr>
-                                <w:sz w:val="12"/>
-                                <w:szCs w:val="12"/>
-                                <w:lang w:val="en-US"/>
-                              </w:rPr>
-                            </w:pPr>
-                            <w:r>
-                              <w:rPr>
-                                <w:b/>
-                                <w:sz w:val="12"/>
-                                <w:szCs w:val="12"/>
-                                <w:lang w:val="en-US"/>
-                              </w:rPr>
-                              <w:t>if</w:t>
-                            </w:r>
-                            <w:r>
-                              <w:rPr>
-                                <w:sz w:val="12"/>
-                                <w:szCs w:val="12"/>
-                                <w:lang w:val="en-US"/>
-                              </w:rPr>
-                              <w:t xml:space="preserve"> start position reached</w:t>
-                            </w:r>
-                          </w:p>
-                        </w:txbxContent>
-                      </wps:txbx>
-                      <wps:bodyPr rot="0" vert="horz" wrap="square" lIns="91440" tIns="45720" rIns="91440" bIns="45720" anchor="t" anchorCtr="0">
-                        <a:noAutofit/>
-                      </wps:bodyPr>
-                    </wps:wsp>
-                  </a:graphicData>
-                </a:graphic>
-                <wp14:sizeRelH relativeFrom="margin">
-                  <wp14:pctWidth>0</wp14:pctWidth>
-                </wp14:sizeRelH>
-                <wp14:sizeRelV relativeFrom="margin">
-                  <wp14:pctHeight>0</wp14:pctHeight>
-                </wp14:sizeRelV>
-              </wp:anchor>
-            </w:drawing>
-          </mc:Choice>
-          <mc:Fallback>
-            <w:pict>
-              <v:shape w14:anchorId="157AC54C" id="_x0000_s1044" type="#_x0000_t202" style="position:absolute;margin-left:497.9pt;margin-top:301.95pt;width:75.25pt;height:15.4pt;z-index:251908096;visibility:visible;mso-wrap-style:square;mso-width-percent:0;mso-height-percent:0;mso-wrap-distance-left:9pt;mso-wrap-distance-top:3.6pt;mso-wrap-distance-right:9pt;mso-wrap-distance-bottom:3.6pt;mso-position-horizontal:absolute;mso-position-horizontal-relative:margin;mso-position-vertical:absolute;mso-position-vertical-relative:text;mso-width-percent:0;mso-height-percent:0;mso-width-relative:margin;mso-height-relative:margin;v-text-anchor:top" o:gfxdata="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" fillcolor="white [3212]" stroked="f">
-                <v:textbox>
-                  <w:txbxContent>
-                    <w:p>
-                      <w:pPr>
-                        <w:rPr>
-                          <w:sz w:val="12"/>
-                          <w:szCs w:val="12"/>
-                          <w:lang w:val="en-US"/>
-                        </w:rPr>
-                      </w:pPr>
-                      <w:r>
-                        <w:rPr>
-                          <w:b/>
-                          <w:sz w:val="12"/>
-                          <w:szCs w:val="12"/>
-                          <w:lang w:val="en-US"/>
-                        </w:rPr>
-                        <w:t>if</w:t>
-                      </w:r>
-                      <w:r>
-                        <w:rPr>
-                          <w:sz w:val="12"/>
-                          <w:szCs w:val="12"/>
-                          <w:lang w:val="en-US"/>
-                        </w:rPr>
-                        <w:t xml:space="preserve"> start position reached</w:t>
-                      </w:r>
-                    </w:p>
-                  </w:txbxContent>
-                </v:textbox>
-                <w10:wrap type="square" anchorx="margin"/>
-              </v:shape>
-            </w:pict>
-          </mc:Fallback>
-        </mc:AlternateContent>
-      </w:r>
-      <w:r>
-        <w:rPr>
-          <w:noProof/>
-        </w:rPr>
-        <mc:AlternateContent>
-          <mc:Choice Requires="wps">
-            <w:drawing>
-              <wp:anchor distT="0" distB="0" distL="114300" distR="114300" simplePos="0" relativeHeight="251906048" behindDoc="0" locked="0" layoutInCell="1" allowOverlap="1" wp14:anchorId="572B3A9C" wp14:editId="3074556E">
-                <wp:simplePos x="0" y="0"/>
-                <wp:positionH relativeFrom="column">
-                  <wp:posOffset>6324599</wp:posOffset>
-                </wp:positionH>
-                <wp:positionV relativeFrom="paragraph">
-                  <wp:posOffset>2997777</wp:posOffset>
-                </wp:positionV>
-                <wp:extent cx="1042555" cy="2142870"/>
-                <wp:effectExtent l="38100" t="0" r="24765" b="48260"/>
-                <wp:wrapNone/>
-                <wp:docPr id="245" name="Gerade Verbindung mit Pfeil 245"/>
-                <wp:cNvGraphicFramePr/>
-                <a:graphic xmlns:a="http://schemas.openxmlformats.org/drawingml/2006/main">
-                  <a:graphicData uri="http://schemas.microsoft.com/office/word/2010/wordprocessingShape">
-                    <wps:wsp>
-                      <wps:cNvCnPr/>
-                      <wps:spPr>
-                        <a:xfrm flipH="1">
-                          <a:off x="0" y="0"/>
-                          <a:ext cx="1042555" cy="2142870"/>
-                        </a:xfrm>
-                        <a:prstGeom prst="straightConnector1">
-                          <a:avLst/>
-                        </a:prstGeom>
-                        <a:ln>
-                          <a:tailEnd type="triangle"/>
-                        </a:ln>
-                      </wps:spPr>
-                      <wps:style>
-                        <a:lnRef idx="1">
-                          <a:schemeClr val="dk1"/>
-                        </a:lnRef>
-                        <a:fillRef idx="0">
-                          <a:schemeClr val="dk1"/>
-                        </a:fillRef>
-                        <a:effectRef idx="0">
-                          <a:schemeClr val="dk1"/>
-                        </a:effectRef>
-                        <a:fontRef idx="minor">
-                          <a:schemeClr val="tx1"/>
-                        </a:fontRef>
-                      </wps:style>
-                      <wps:bodyPr/>
-                    </wps:wsp>
-                  </a:graphicData>
-                </a:graphic>
-                <wp14:sizeRelH relativeFrom="margin">
-                  <wp14:pctWidth>0</wp14:pctWidth>
-                </wp14:sizeRelH>
-                <wp14:sizeRelV relativeFrom="margin">
-                  <wp14:pctHeight>0</wp14:pctHeight>
-                </wp14:sizeRelV>
-              </wp:anchor>
-            </w:drawing>
-          </mc:Choice>
-          <mc:Fallback>
-            <w:pict>
-              <v:shape w14:anchorId="445F396F" id="Gerade Verbindung mit Pfeil 245" o:spid="_x0000_s1026" type="#_x0000_t32" style="position:absolute;margin-left:498pt;margin-top:236.05pt;width:82.1pt;height:168.75pt;flip:x;z-index:251906048;visibility:visible;mso-wrap-style:square;mso-width-percent:0;mso-height-percent:0;mso-wrap-distance-left:9pt;mso-wrap-distance-top:0;mso-wrap-distance-right:9pt;mso-wrap-distance-bottom:0;mso-position-horizontal:absolute;mso-position-horizontal-relative:text;mso-position-vertical:absolute;mso-position-vertical-relative:text;mso-width-percent:0;mso-height-percent:0;mso-width-relative:margin;mso-height-relative:margin" o:gfxdata="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" strokecolor="black [3200]" strokeweight=".5pt">
-                <v:stroke endarrow="block" joinstyle="miter"/>
               </v:shape>
             </w:pict>
           </mc:Fallback>
@@ -6854,7 +7866,7 @@
           </mc:Choice>
           <mc:Fallback>
             <w:pict>
-              <v:roundrect w14:anchorId="5BAC9AFC" id="_x0000_s1045" style="position:absolute;margin-left:483.7pt;margin-top:406.2pt;width:91.5pt;height:21.95pt;z-index:251854848;visibility:visible;mso-wrap-style:square;mso-width-percent:0;mso-height-percent:0;mso-wrap-distance-left:9pt;mso-wrap-distance-top:3.6pt;mso-wrap-distance-right:9pt;mso-wrap-distance-bottom:3.6pt;mso-position-horizontal:absolute;mso-position-horizontal-relative:text;mso-position-vertical:absolute;mso-position-vertical-relative:text;mso-width-percent:0;mso-height-percent:0;mso-width-relative:margin;mso-height-relative:margin;v-text-anchor:top" arcsize="10923f" o:gfxdata="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" fillcolor="#b4c6e7 [1300]" strokecolor="#4472c4 [3204]" strokeweight="1pt">
+              <v:roundrect w14:anchorId="5BAC9AFC" id="_x0000_s1050" style="position:absolute;margin-left:483.7pt;margin-top:406.2pt;width:91.5pt;height:21.95pt;z-index:251854848;visibility:visible;mso-wrap-style:square;mso-width-percent:0;mso-height-percent:0;mso-wrap-distance-left:9pt;mso-wrap-distance-top:3.6pt;mso-wrap-distance-right:9pt;mso-wrap-distance-bottom:3.6pt;mso-position-horizontal:absolute;mso-position-horizontal-relative:text;mso-position-vertical:absolute;mso-position-vertical-relative:text;mso-width-percent:0;mso-height-percent:0;mso-width-relative:margin;mso-height-relative:margin;v-text-anchor:top" arcsize="10923f" o:gfxdata="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" fillcolor="#b4c6e7 [1300]" strokecolor="#4472c4 [3204]" strokeweight="1pt">
                 <v:stroke joinstyle="miter"/>
                 <v:textbox>
                   <w:txbxContent>
@@ -6880,372 +7892,6 @@
                 </v:textbox>
                 <w10:wrap type="square"/>
               </v:roundrect>
-            </w:pict>
-          </mc:Fallback>
-        </mc:AlternateContent>
-      </w:r>
-      <w:r>
-        <w:rPr>
-          <w:noProof/>
-        </w:rPr>
-        <mc:AlternateContent>
-          <mc:Choice Requires="wps">
-            <w:drawing>
-              <wp:anchor distT="45720" distB="45720" distL="114300" distR="114300" simplePos="0" relativeHeight="251904000" behindDoc="0" locked="0" layoutInCell="1" allowOverlap="1" wp14:anchorId="5A401E0D" wp14:editId="68CDBED9">
-                <wp:simplePos x="0" y="0"/>
-                <wp:positionH relativeFrom="margin">
-                  <wp:posOffset>9146037</wp:posOffset>
-                </wp:positionH>
-                <wp:positionV relativeFrom="paragraph">
-                  <wp:posOffset>2722492</wp:posOffset>
-                </wp:positionV>
-                <wp:extent cx="807085" cy="207645"/>
-                <wp:effectExtent l="0" t="0" r="0" b="1905"/>
-                <wp:wrapSquare wrapText="bothSides"/>
-                <wp:docPr id="244" name="Textfeld 2"/>
-                <wp:cNvGraphicFramePr>
-                  <a:graphicFrameLocks xmlns:a="http://schemas.openxmlformats.org/drawingml/2006/main"/>
-                </wp:cNvGraphicFramePr>
-                <a:graphic xmlns:a="http://schemas.openxmlformats.org/drawingml/2006/main">
-                  <a:graphicData uri="http://schemas.microsoft.com/office/word/2010/wordprocessingShape">
-                    <wps:wsp>
-                      <wps:cNvSpPr txBox="1">
-                        <a:spLocks noChangeArrowheads="1"/>
-                      </wps:cNvSpPr>
-                      <wps:spPr bwMode="auto">
-                        <a:xfrm>
-                          <a:off x="0" y="0"/>
-                          <a:ext cx="807085" cy="207645"/>
-                        </a:xfrm>
-                        <a:prstGeom prst="rect">
-                          <a:avLst/>
-                        </a:prstGeom>
-                        <a:solidFill>
-                          <a:schemeClr val="bg1"/>
-                        </a:solidFill>
-                        <a:ln w="9525">
-                          <a:noFill/>
-                          <a:miter lim="800000"/>
-                          <a:headEnd/>
-                          <a:tailEnd/>
-                        </a:ln>
-                      </wps:spPr>
-                      <wps:txbx>
-                        <w:txbxContent>
-                          <w:p>
-                            <w:pPr>
-                              <w:rPr>
-                                <w:sz w:val="12"/>
-                                <w:szCs w:val="12"/>
-                                <w:lang w:val="en-US"/>
-                              </w:rPr>
-                            </w:pPr>
-                            <w:r>
-                              <w:rPr>
-                                <w:b/>
-                                <w:sz w:val="12"/>
-                                <w:szCs w:val="12"/>
-                                <w:lang w:val="en-US"/>
-                              </w:rPr>
-                              <w:t>if</w:t>
-                            </w:r>
-                            <w:r>
-                              <w:rPr>
-                                <w:sz w:val="12"/>
-                                <w:szCs w:val="12"/>
-                                <w:lang w:val="en-US"/>
-                              </w:rPr>
-                              <w:t xml:space="preserve"> skip phase</w:t>
-                            </w:r>
-                          </w:p>
-                        </w:txbxContent>
-                      </wps:txbx>
-                      <wps:bodyPr rot="0" vert="horz" wrap="square" lIns="91440" tIns="45720" rIns="91440" bIns="45720" anchor="t" anchorCtr="0">
-                        <a:noAutofit/>
-                      </wps:bodyPr>
-                    </wps:wsp>
-                  </a:graphicData>
-                </a:graphic>
-                <wp14:sizeRelH relativeFrom="margin">
-                  <wp14:pctWidth>0</wp14:pctWidth>
-                </wp14:sizeRelH>
-                <wp14:sizeRelV relativeFrom="margin">
-                  <wp14:pctHeight>0</wp14:pctHeight>
-                </wp14:sizeRelV>
-              </wp:anchor>
-            </w:drawing>
-          </mc:Choice>
-          <mc:Fallback>
-            <w:pict>
-              <v:shape w14:anchorId="5A401E0D" id="_x0000_s1046" type="#_x0000_t202" style="position:absolute;margin-left:720.15pt;margin-top:214.35pt;width:63.55pt;height:16.35pt;z-index:251904000;visibility:visible;mso-wrap-style:square;mso-width-percent:0;mso-height-percent:0;mso-wrap-distance-left:9pt;mso-wrap-distance-top:3.6pt;mso-wrap-distance-right:9pt;mso-wrap-distance-bottom:3.6pt;mso-position-horizontal:absolute;mso-position-horizontal-relative:margin;mso-position-vertical:absolute;mso-position-vertical-relative:text;mso-width-percent:0;mso-height-percent:0;mso-width-relative:margin;mso-height-relative:margin;v-text-anchor:top" o:gfxdata="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" fillcolor="white [3212]" stroked="f">
-                <v:textbox>
-                  <w:txbxContent>
-                    <w:p>
-                      <w:pPr>
-                        <w:rPr>
-                          <w:sz w:val="12"/>
-                          <w:szCs w:val="12"/>
-                          <w:lang w:val="en-US"/>
-                        </w:rPr>
-                      </w:pPr>
-                      <w:r>
-                        <w:rPr>
-                          <w:b/>
-                          <w:sz w:val="12"/>
-                          <w:szCs w:val="12"/>
-                          <w:lang w:val="en-US"/>
-                        </w:rPr>
-                        <w:t>if</w:t>
-                      </w:r>
-                      <w:r>
-                        <w:rPr>
-                          <w:sz w:val="12"/>
-                          <w:szCs w:val="12"/>
-                          <w:lang w:val="en-US"/>
-                        </w:rPr>
-                        <w:t xml:space="preserve"> skip phase</w:t>
-                      </w:r>
-                    </w:p>
-                  </w:txbxContent>
-                </v:textbox>
-                <w10:wrap type="square" anchorx="margin"/>
-              </v:shape>
-            </w:pict>
-          </mc:Fallback>
-        </mc:AlternateContent>
-      </w:r>
-      <w:r>
-        <w:rPr>
-          <w:noProof/>
-        </w:rPr>
-        <mc:AlternateContent>
-          <mc:Choice Requires="wps">
-            <w:drawing>
-              <wp:anchor distT="0" distB="0" distL="114300" distR="114300" simplePos="0" relativeHeight="251900928" behindDoc="0" locked="0" layoutInCell="1" allowOverlap="1">
-                <wp:simplePos x="0" y="0"/>
-                <wp:positionH relativeFrom="column">
-                  <wp:posOffset>8431836</wp:posOffset>
-                </wp:positionH>
-                <wp:positionV relativeFrom="paragraph">
-                  <wp:posOffset>2727832</wp:posOffset>
-                </wp:positionV>
-                <wp:extent cx="45719" cy="198330"/>
-                <wp:effectExtent l="38100" t="0" r="812165" b="87630"/>
-                <wp:wrapNone/>
-                <wp:docPr id="243" name="Verbinder: gekrümmt 243"/>
-                <wp:cNvGraphicFramePr/>
-                <a:graphic xmlns:a="http://schemas.openxmlformats.org/drawingml/2006/main">
-                  <a:graphicData uri="http://schemas.microsoft.com/office/word/2010/wordprocessingShape">
-                    <wps:wsp>
-                      <wps:cNvCnPr/>
-                      <wps:spPr>
-                        <a:xfrm>
-                          <a:off x="0" y="0"/>
-                          <a:ext cx="45719" cy="198330"/>
-                        </a:xfrm>
-                        <a:prstGeom prst="curvedConnector3">
-                          <a:avLst>
-                            <a:gd name="adj1" fmla="val 1867528"/>
-                          </a:avLst>
-                        </a:prstGeom>
-                        <a:ln>
-                          <a:tailEnd type="triangle"/>
-                        </a:ln>
-                      </wps:spPr>
-                      <wps:style>
-                        <a:lnRef idx="1">
-                          <a:schemeClr val="dk1"/>
-                        </a:lnRef>
-                        <a:fillRef idx="0">
-                          <a:schemeClr val="dk1"/>
-                        </a:fillRef>
-                        <a:effectRef idx="0">
-                          <a:schemeClr val="dk1"/>
-                        </a:effectRef>
-                        <a:fontRef idx="minor">
-                          <a:schemeClr val="tx1"/>
-                        </a:fontRef>
-                      </wps:style>
-                      <wps:bodyPr/>
-                    </wps:wsp>
-                  </a:graphicData>
-                </a:graphic>
-                <wp14:sizeRelH relativeFrom="margin">
-                  <wp14:pctWidth>0</wp14:pctWidth>
-                </wp14:sizeRelH>
-                <wp14:sizeRelV relativeFrom="margin">
-                  <wp14:pctHeight>0</wp14:pctHeight>
-                </wp14:sizeRelV>
-              </wp:anchor>
-            </w:drawing>
-          </mc:Choice>
-          <mc:Fallback>
-            <w:pict>
-              <v:shapetype w14:anchorId="6F8F5F3B" id="_x0000_t38" coordsize="21600,21600" o:spt="38" o:oned="t" path="m,c@0,0@1,5400@1,10800@1,16200@2,21600,21600,21600e" filled="f">
-                <v:formulas>
-                  <v:f eqn="mid #0 0"/>
-                  <v:f eqn="val #0"/>
-                  <v:f eqn="mid #0 21600"/>
-                </v:formulas>
-                <v:path arrowok="t" fillok="f" o:connecttype="none"/>
-                <v:handles>
-                  <v:h position="#0,center"/>
-                </v:handles>
-                <o:lock v:ext="edit" shapetype="t"/>
-              </v:shapetype>
-              <v:shape id="Verbinder: gekrümmt 243" o:spid="_x0000_s1026" type="#_x0000_t38" style="position:absolute;margin-left:663.9pt;margin-top:214.8pt;width:3.6pt;height:15.6pt;z-index:251900928;visibility:visible;mso-wrap-style:square;mso-width-percent:0;mso-height-percent:0;mso-wrap-distance-left:9pt;mso-wrap-distance-top:0;mso-wrap-distance-right:9pt;mso-wrap-distance-bottom:0;mso-position-horizontal:absolute;mso-position-horizontal-relative:text;mso-position-vertical:absolute;mso-position-vertical-relative:text;mso-width-percent:0;mso-height-percent:0;mso-width-relative:margin;mso-height-relative:margin" o:gfxdata="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" adj="403386" strokecolor="black [3200]" strokeweight=".5pt">
-                <v:stroke endarrow="block" joinstyle="miter"/>
-              </v:shape>
-            </w:pict>
-          </mc:Fallback>
-        </mc:AlternateContent>
-      </w:r>
-      <w:r>
-        <w:rPr>
-          <w:noProof/>
-        </w:rPr>
-        <mc:AlternateContent>
-          <mc:Choice Requires="wps">
-            <w:drawing>
-              <wp:anchor distT="45720" distB="45720" distL="114300" distR="114300" simplePos="0" relativeHeight="251899904" behindDoc="0" locked="0" layoutInCell="1" allowOverlap="1" wp14:anchorId="0FDD40CA" wp14:editId="360B37CF">
-                <wp:simplePos x="0" y="0"/>
-                <wp:positionH relativeFrom="margin">
-                  <wp:posOffset>6179292</wp:posOffset>
-                </wp:positionH>
-                <wp:positionV relativeFrom="paragraph">
-                  <wp:posOffset>1750695</wp:posOffset>
-                </wp:positionV>
-                <wp:extent cx="807085" cy="207645"/>
-                <wp:effectExtent l="0" t="0" r="0" b="1905"/>
-                <wp:wrapSquare wrapText="bothSides"/>
-                <wp:docPr id="242" name="Textfeld 2"/>
-                <wp:cNvGraphicFramePr>
-                  <a:graphicFrameLocks xmlns:a="http://schemas.openxmlformats.org/drawingml/2006/main"/>
-                </wp:cNvGraphicFramePr>
-                <a:graphic xmlns:a="http://schemas.openxmlformats.org/drawingml/2006/main">
-                  <a:graphicData uri="http://schemas.microsoft.com/office/word/2010/wordprocessingShape">
-                    <wps:wsp>
-                      <wps:cNvSpPr txBox="1">
-                        <a:spLocks noChangeArrowheads="1"/>
-                      </wps:cNvSpPr>
-                      <wps:spPr bwMode="auto">
-                        <a:xfrm>
-                          <a:off x="0" y="0"/>
-                          <a:ext cx="807085" cy="207645"/>
-                        </a:xfrm>
-                        <a:prstGeom prst="rect">
-                          <a:avLst/>
-                        </a:prstGeom>
-                        <a:solidFill>
-                          <a:schemeClr val="bg1"/>
-                        </a:solidFill>
-                        <a:ln w="9525">
-                          <a:noFill/>
-                          <a:miter lim="800000"/>
-                          <a:headEnd/>
-                          <a:tailEnd/>
-                        </a:ln>
-                      </wps:spPr>
-                      <wps:txbx>
-                        <w:txbxContent>
-                          <w:p>
-                            <w:pPr>
-                              <w:rPr>
-                                <w:sz w:val="12"/>
-                                <w:szCs w:val="12"/>
-                                <w:lang w:val="en-US"/>
-                              </w:rPr>
-                            </w:pPr>
-                            <w:r>
-                              <w:rPr>
-                                <w:b/>
-                                <w:sz w:val="12"/>
-                                <w:szCs w:val="12"/>
-                                <w:lang w:val="en-US"/>
-                              </w:rPr>
-                              <w:t>if</w:t>
-                            </w:r>
-                            <w:r>
-                              <w:rPr>
-                                <w:sz w:val="12"/>
-                                <w:szCs w:val="12"/>
-                                <w:lang w:val="en-US"/>
-                              </w:rPr>
-                              <w:t xml:space="preserve"> </w:t>
-                            </w:r>
-                            <w:proofErr w:type="spellStart"/>
-                            <w:r>
-                              <w:rPr>
-                                <w:sz w:val="12"/>
-                                <w:szCs w:val="12"/>
-                                <w:lang w:val="en-US"/>
-                              </w:rPr>
-                              <w:t>StartAssessment</w:t>
-                            </w:r>
-                            <w:proofErr w:type="spellEnd"/>
-                          </w:p>
-                        </w:txbxContent>
-                      </wps:txbx>
-                      <wps:bodyPr rot="0" vert="horz" wrap="square" lIns="91440" tIns="45720" rIns="91440" bIns="45720" anchor="t" anchorCtr="0">
-                        <a:noAutofit/>
-                      </wps:bodyPr>
-                    </wps:wsp>
-                  </a:graphicData>
-                </a:graphic>
-                <wp14:sizeRelH relativeFrom="margin">
-                  <wp14:pctWidth>0</wp14:pctWidth>
-                </wp14:sizeRelH>
-                <wp14:sizeRelV relativeFrom="margin">
-                  <wp14:pctHeight>0</wp14:pctHeight>
-                </wp14:sizeRelV>
-              </wp:anchor>
-            </w:drawing>
-          </mc:Choice>
-          <mc:Fallback>
-            <w:pict>
-              <v:shape w14:anchorId="0FDD40CA" id="_x0000_s1047" type="#_x0000_t202" style="position:absolute;margin-left:486.55pt;margin-top:137.85pt;width:63.55pt;height:16.35pt;z-index:251899904;visibility:visible;mso-wrap-style:square;mso-width-percent:0;mso-height-percent:0;mso-wrap-distance-left:9pt;mso-wrap-distance-top:3.6pt;mso-wrap-distance-right:9pt;mso-wrap-distance-bottom:3.6pt;mso-position-horizontal:absolute;mso-position-horizontal-relative:margin;mso-position-vertical:absolute;mso-position-vertical-relative:text;mso-width-percent:0;mso-height-percent:0;mso-width-relative:margin;mso-height-relative:margin;v-text-anchor:top" o:gfxdata="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" fillcolor="white [3212]" stroked="f">
-                <v:textbox>
-                  <w:txbxContent>
-                    <w:p>
-                      <w:pPr>
-                        <w:rPr>
-                          <w:sz w:val="12"/>
-                          <w:szCs w:val="12"/>
-                          <w:lang w:val="en-US"/>
-                        </w:rPr>
-                      </w:pPr>
-                      <w:r>
-                        <w:rPr>
-                          <w:b/>
-                          <w:sz w:val="12"/>
-                          <w:szCs w:val="12"/>
-                          <w:lang w:val="en-US"/>
-                        </w:rPr>
-                        <w:t>if</w:t>
-                      </w:r>
-                      <w:r>
-                        <w:rPr>
-                          <w:sz w:val="12"/>
-                          <w:szCs w:val="12"/>
-                          <w:lang w:val="en-US"/>
-                        </w:rPr>
-                        <w:t xml:space="preserve"> </w:t>
-                      </w:r>
-                      <w:proofErr w:type="spellStart"/>
-                      <w:r>
-                        <w:rPr>
-                          <w:sz w:val="12"/>
-                          <w:szCs w:val="12"/>
-                          <w:lang w:val="en-US"/>
-                        </w:rPr>
-                        <w:t>StartAssessment</w:t>
-                      </w:r>
-                      <w:proofErr w:type="spellEnd"/>
-                    </w:p>
-                  </w:txbxContent>
-                </v:textbox>
-                <w10:wrap type="square" anchorx="margin"/>
-              </v:shape>
             </w:pict>
           </mc:Fallback>
         </mc:AlternateContent>
@@ -7319,7 +7965,7 @@
           </mc:Choice>
           <mc:Fallback>
             <w:pict>
-              <v:oval w14:anchorId="11125181" id="Ellipse 239" o:spid="_x0000_s1026" style="position:absolute;margin-left:416pt;margin-top:52.15pt;width:7.95pt;height:7.95pt;z-index:251894784;visibility:visible;mso-wrap-style:square;mso-width-percent:0;mso-height-percent:0;mso-wrap-distance-left:9pt;mso-wrap-distance-top:0;mso-wrap-distance-right:9pt;mso-wrap-distance-bottom:0;mso-position-horizontal:absolute;mso-position-horizontal-relative:page;mso-position-vertical:absolute;mso-position-vertical-relative:text;mso-width-percent:0;mso-height-percent:0;mso-width-relative:margin;mso-height-relative:margin;v-text-anchor:middle" o:gfxdata="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" fillcolor="black [3200]" strokecolor="black [1600]" strokeweight="1pt">
+              <v:oval w14:anchorId="320538E5" id="Ellipse 239" o:spid="_x0000_s1026" style="position:absolute;margin-left:416pt;margin-top:52.15pt;width:7.95pt;height:7.95pt;z-index:251894784;visibility:visible;mso-wrap-style:square;mso-width-percent:0;mso-height-percent:0;mso-wrap-distance-left:9pt;mso-wrap-distance-top:0;mso-wrap-distance-right:9pt;mso-wrap-distance-bottom:0;mso-position-horizontal:absolute;mso-position-horizontal-relative:page;mso-position-vertical:absolute;mso-position-vertical-relative:text;mso-width-percent:0;mso-height-percent:0;mso-width-relative:margin;mso-height-relative:margin;v-text-anchor:middle" o:gfxdata="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" fillcolor="black [3200]" strokecolor="black [1600]" strokeweight="1pt">
                 <v:stroke joinstyle="miter"/>
                 <w10:wrap anchorx="page"/>
               </v:oval>
@@ -7386,79 +8032,7 @@
           </mc:Choice>
           <mc:Fallback>
             <w:pict>
-              <v:shape w14:anchorId="09976BEB" id="Gerade Verbindung mit Pfeil 241" o:spid="_x0000_s1026" type="#_x0000_t32" style="position:absolute;margin-left:410.85pt;margin-top:59.8pt;width:0;height:12.6pt;z-index:251897856;visibility:visible;mso-wrap-style:square;mso-wrap-distance-left:9pt;mso-wrap-distance-top:0;mso-wrap-distance-right:9pt;mso-wrap-distance-bottom:0;mso-position-horizontal:absolute;mso-position-horizontal-relative:text;mso-position-vertical:absolute;mso-position-vertical-relative:text" o:gfxdata="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" strokecolor="black [3200]" strokeweight=".5pt">
-                <v:stroke endarrow="block" joinstyle="miter"/>
-              </v:shape>
-            </w:pict>
-          </mc:Fallback>
-        </mc:AlternateContent>
-      </w:r>
-      <w:r>
-        <w:rPr>
-          <w:noProof/>
-        </w:rPr>
-        <mc:AlternateContent>
-          <mc:Choice Requires="wps">
-            <w:drawing>
-              <wp:anchor distT="0" distB="0" distL="114300" distR="114300" simplePos="0" relativeHeight="251893760" behindDoc="0" locked="0" layoutInCell="1" allowOverlap="1" wp14:anchorId="55BD295B" wp14:editId="54E8777A">
-                <wp:simplePos x="0" y="0"/>
-                <wp:positionH relativeFrom="column">
-                  <wp:posOffset>5864926</wp:posOffset>
-                </wp:positionH>
-                <wp:positionV relativeFrom="paragraph">
-                  <wp:posOffset>1182559</wp:posOffset>
-                </wp:positionV>
-                <wp:extent cx="1472540" cy="1482708"/>
-                <wp:effectExtent l="0" t="0" r="71120" b="60960"/>
-                <wp:wrapNone/>
-                <wp:docPr id="238" name="Gerade Verbindung mit Pfeil 238"/>
-                <wp:cNvGraphicFramePr/>
-                <a:graphic xmlns:a="http://schemas.openxmlformats.org/drawingml/2006/main">
-                  <a:graphicData uri="http://schemas.microsoft.com/office/word/2010/wordprocessingShape">
-                    <wps:wsp>
-                      <wps:cNvCnPr/>
-                      <wps:spPr>
-                        <a:xfrm>
-                          <a:off x="0" y="0"/>
-                          <a:ext cx="1472540" cy="1482708"/>
-                        </a:xfrm>
-                        <a:prstGeom prst="straightConnector1">
-                          <a:avLst/>
-                        </a:prstGeom>
-                        <a:ln>
-                          <a:tailEnd type="triangle"/>
-                        </a:ln>
-                      </wps:spPr>
-                      <wps:style>
-                        <a:lnRef idx="1">
-                          <a:schemeClr val="dk1"/>
-                        </a:lnRef>
-                        <a:fillRef idx="0">
-                          <a:schemeClr val="dk1"/>
-                        </a:fillRef>
-                        <a:effectRef idx="0">
-                          <a:schemeClr val="dk1"/>
-                        </a:effectRef>
-                        <a:fontRef idx="minor">
-                          <a:schemeClr val="tx1"/>
-                        </a:fontRef>
-                      </wps:style>
-                      <wps:bodyPr/>
-                    </wps:wsp>
-                  </a:graphicData>
-                </a:graphic>
-                <wp14:sizeRelH relativeFrom="margin">
-                  <wp14:pctWidth>0</wp14:pctWidth>
-                </wp14:sizeRelH>
-                <wp14:sizeRelV relativeFrom="margin">
-                  <wp14:pctHeight>0</wp14:pctHeight>
-                </wp14:sizeRelV>
-              </wp:anchor>
-            </w:drawing>
-          </mc:Choice>
-          <mc:Fallback>
-            <w:pict>
-              <v:shape w14:anchorId="3FA3C2F9" id="Gerade Verbindung mit Pfeil 238" o:spid="_x0000_s1026" type="#_x0000_t32" style="position:absolute;margin-left:461.8pt;margin-top:93.1pt;width:115.95pt;height:116.75pt;z-index:251893760;visibility:visible;mso-wrap-style:square;mso-width-percent:0;mso-height-percent:0;mso-wrap-distance-left:9pt;mso-wrap-distance-top:0;mso-wrap-distance-right:9pt;mso-wrap-distance-bottom:0;mso-position-horizontal:absolute;mso-position-horizontal-relative:text;mso-position-vertical:absolute;mso-position-vertical-relative:text;mso-width-percent:0;mso-height-percent:0;mso-width-relative:margin;mso-height-relative:margin" o:gfxdata="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" strokecolor="black [3200]" strokeweight=".5pt">
+              <v:shape w14:anchorId="2C04CBF4" id="Gerade Verbindung mit Pfeil 241" o:spid="_x0000_s1026" type="#_x0000_t32" style="position:absolute;margin-left:410.85pt;margin-top:59.8pt;width:0;height:12.6pt;z-index:251897856;visibility:visible;mso-wrap-style:square;mso-wrap-distance-left:9pt;mso-wrap-distance-top:0;mso-wrap-distance-right:9pt;mso-wrap-distance-bottom:0;mso-position-horizontal:absolute;mso-position-horizontal-relative:text;mso-position-vertical:absolute;mso-position-vertical-relative:text" o:gfxdata="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" strokecolor="black [3200]" strokeweight=".5pt">
                 <v:stroke endarrow="block" joinstyle="miter"/>
               </v:shape>
             </w:pict>
@@ -7530,7 +8104,7 @@
           </mc:Choice>
           <mc:Fallback>
             <w:pict>
-              <v:shape w14:anchorId="3F7D1720" id="Gerade Verbindung mit Pfeil 234" o:spid="_x0000_s1026" type="#_x0000_t32" style="position:absolute;margin-left:368.3pt;margin-top:170.1pt;width:10.3pt;height:13.1pt;flip:y;z-index:251885568;visibility:visible;mso-wrap-style:square;mso-width-percent:0;mso-height-percent:0;mso-wrap-distance-left:9pt;mso-wrap-distance-top:0;mso-wrap-distance-right:9pt;mso-wrap-distance-bottom:0;mso-position-horizontal:absolute;mso-position-horizontal-relative:text;mso-position-vertical:absolute;mso-position-vertical-relative:text;mso-width-percent:0;mso-height-percent:0;mso-width-relative:margin;mso-height-relative:margin" o:gfxdata="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" strokecolor="black [3200]" strokeweight=".5pt">
+              <v:shape w14:anchorId="689341BC" id="Gerade Verbindung mit Pfeil 234" o:spid="_x0000_s1026" type="#_x0000_t32" style="position:absolute;margin-left:368.3pt;margin-top:170.1pt;width:10.3pt;height:13.1pt;flip:y;z-index:251885568;visibility:visible;mso-wrap-style:square;mso-width-percent:0;mso-height-percent:0;mso-wrap-distance-left:9pt;mso-wrap-distance-top:0;mso-wrap-distance-right:9pt;mso-wrap-distance-bottom:0;mso-position-horizontal:absolute;mso-position-horizontal-relative:text;mso-position-vertical:absolute;mso-position-vertical-relative:text;mso-width-percent:0;mso-height-percent:0;mso-width-relative:margin;mso-height-relative:margin" o:gfxdata="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" strokecolor="black [3200]" strokeweight=".5pt">
                 <v:stroke endarrow="block" joinstyle="miter"/>
               </v:shape>
             </w:pict>
@@ -7664,7 +8238,7 @@
           </mc:Choice>
           <mc:Fallback>
             <w:pict>
-              <v:shape w14:anchorId="23F3BE03" id="_x0000_s1048" type="#_x0000_t202" style="position:absolute;margin-left:308.45pt;margin-top:175.25pt;width:99.1pt;height:41.1pt;z-index:251883520;visibility:visible;mso-wrap-style:square;mso-width-percent:0;mso-height-percent:0;mso-wrap-distance-left:9pt;mso-wrap-distance-top:3.6pt;mso-wrap-distance-right:9pt;mso-wrap-distance-bottom:3.6pt;mso-position-horizontal:absolute;mso-position-horizontal-relative:margin;mso-position-vertical:absolute;mso-position-vertical-relative:text;mso-width-percent:0;mso-height-percent:0;mso-width-relative:margin;mso-height-relative:margin;v-text-anchor:top" o:gfxdata="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" filled="f" stroked="f">
+              <v:shape w14:anchorId="23F3BE03" id="_x0000_s1051" type="#_x0000_t202" style="position:absolute;margin-left:308.45pt;margin-top:175.25pt;width:99.1pt;height:41.1pt;z-index:251883520;visibility:visible;mso-wrap-style:square;mso-width-percent:0;mso-height-percent:0;mso-wrap-distance-left:9pt;mso-wrap-distance-top:3.6pt;mso-wrap-distance-right:9pt;mso-wrap-distance-bottom:3.6pt;mso-position-horizontal:absolute;mso-position-horizontal-relative:margin;mso-position-vertical:absolute;mso-position-vertical-relative:text;mso-width-percent:0;mso-height-percent:0;mso-width-relative:margin;mso-height-relative:margin;v-text-anchor:top" o:gfxdata="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" filled="f" stroked="f">
                 <v:textbox>
                   <w:txbxContent>
                     <w:p>
@@ -7802,7 +8376,7 @@
           </mc:Choice>
           <mc:Fallback>
             <w:pict>
-              <v:shape w14:anchorId="32D504F1" id="Gerade Verbindung mit Pfeil 232" o:spid="_x0000_s1026" type="#_x0000_t32" style="position:absolute;margin-left:301.9pt;margin-top:162.75pt;width:15.45pt;height:11.55pt;z-index:251881472;visibility:visible;mso-wrap-style:square;mso-width-percent:0;mso-height-percent:0;mso-wrap-distance-left:9pt;mso-wrap-distance-top:0;mso-wrap-distance-right:9pt;mso-wrap-distance-bottom:0;mso-position-horizontal:absolute;mso-position-horizontal-relative:text;mso-position-vertical:absolute;mso-position-vertical-relative:text;mso-width-percent:0;mso-height-percent:0;mso-width-relative:margin;mso-height-relative:margin" o:gfxdata="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" strokecolor="black [3200]" strokeweight=".5pt">
+              <v:shape w14:anchorId="30D89CE4" id="Gerade Verbindung mit Pfeil 232" o:spid="_x0000_s1026" type="#_x0000_t32" style="position:absolute;margin-left:301.9pt;margin-top:162.75pt;width:15.45pt;height:11.55pt;z-index:251881472;visibility:visible;mso-wrap-style:square;mso-width-percent:0;mso-height-percent:0;mso-wrap-distance-left:9pt;mso-wrap-distance-top:0;mso-wrap-distance-right:9pt;mso-wrap-distance-bottom:0;mso-position-horizontal:absolute;mso-position-horizontal-relative:text;mso-position-vertical:absolute;mso-position-vertical-relative:text;mso-width-percent:0;mso-height-percent:0;mso-width-relative:margin;mso-height-relative:margin" o:gfxdata="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" strokecolor="black [3200]" strokeweight=".5pt">
                 <v:stroke endarrow="block" joinstyle="miter"/>
               </v:shape>
             </w:pict>
@@ -7940,7 +8514,7 @@
           </mc:Choice>
           <mc:Fallback>
             <w:pict>
-              <v:shape w14:anchorId="75DE5BB3" id="_x0000_s1049" type="#_x0000_t202" style="position:absolute;margin-left:227.55pt;margin-top:149.5pt;width:99.1pt;height:16.35pt;z-index:251879424;visibility:visible;mso-wrap-style:square;mso-width-percent:0;mso-height-percent:0;mso-wrap-distance-left:9pt;mso-wrap-distance-top:3.6pt;mso-wrap-distance-right:9pt;mso-wrap-distance-bottom:3.6pt;mso-position-horizontal:absolute;mso-position-horizontal-relative:margin;mso-position-vertical:absolute;mso-position-vertical-relative:text;mso-width-percent:0;mso-height-percent:0;mso-width-relative:margin;mso-height-relative:margin;v-text-anchor:top" o:gfxdata="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" fillcolor="white [3212]" stroked="f">
+              <v:shape w14:anchorId="75DE5BB3" id="_x0000_s1052" type="#_x0000_t202" style="position:absolute;margin-left:227.55pt;margin-top:149.5pt;width:99.1pt;height:16.35pt;z-index:251879424;visibility:visible;mso-wrap-style:square;mso-width-percent:0;mso-height-percent:0;mso-wrap-distance-left:9pt;mso-wrap-distance-top:3.6pt;mso-wrap-distance-right:9pt;mso-wrap-distance-bottom:3.6pt;mso-position-horizontal:absolute;mso-position-horizontal-relative:margin;mso-position-vertical:absolute;mso-position-vertical-relative:text;mso-width-percent:0;mso-height-percent:0;mso-width-relative:margin;mso-height-relative:margin;v-text-anchor:top" o:gfxdata="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" fillcolor="white [3212]" stroked="f">
                 <v:textbox>
                   <w:txbxContent>
                     <w:p>
@@ -8080,7 +8654,7 @@
           </mc:Choice>
           <mc:Fallback>
             <w:pict>
-              <v:shape w14:anchorId="5BD6A27A" id="Gerade Verbindung mit Pfeil 230" o:spid="_x0000_s1026" type="#_x0000_t32" style="position:absolute;margin-left:195.3pt;margin-top:94.85pt;width:170.65pt;height:113.55pt;flip:y;z-index:251877376;visibility:visible;mso-wrap-style:square;mso-width-percent:0;mso-height-percent:0;mso-wrap-distance-left:9pt;mso-wrap-distance-top:0;mso-wrap-distance-right:9pt;mso-wrap-distance-bottom:0;mso-position-horizontal:absolute;mso-position-horizontal-relative:text;mso-position-vertical:absolute;mso-position-vertical-relative:text;mso-width-percent:0;mso-height-percent:0;mso-width-relative:margin;mso-height-relative:margin" o:gfxdata="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" strokecolor="black [3200]" strokeweight=".5pt">
+              <v:shape w14:anchorId="6B74ED8C" id="Gerade Verbindung mit Pfeil 230" o:spid="_x0000_s1026" type="#_x0000_t32" style="position:absolute;margin-left:195.3pt;margin-top:94.85pt;width:170.65pt;height:113.55pt;flip:y;z-index:251877376;visibility:visible;mso-wrap-style:square;mso-width-percent:0;mso-height-percent:0;mso-wrap-distance-left:9pt;mso-wrap-distance-top:0;mso-wrap-distance-right:9pt;mso-wrap-distance-bottom:0;mso-position-horizontal:absolute;mso-position-horizontal-relative:text;mso-position-vertical:absolute;mso-position-vertical-relative:text;mso-width-percent:0;mso-height-percent:0;mso-width-relative:margin;mso-height-relative:margin" o:gfxdata="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" strokecolor="black [3200]" strokeweight=".5pt">
                 <v:stroke endarrow="block" joinstyle="miter"/>
               </v:shape>
             </w:pict>
@@ -8179,7 +8753,7 @@
           </mc:Choice>
           <mc:Fallback>
             <w:pict>
-              <v:shape w14:anchorId="4BFCECEF" id="_x0000_s1050" type="#_x0000_t202" style="position:absolute;margin-left:241.4pt;margin-top:278.8pt;width:99.1pt;height:14.25pt;z-index:251860992;visibility:visible;mso-wrap-style:square;mso-width-percent:0;mso-height-percent:0;mso-wrap-distance-left:9pt;mso-wrap-distance-top:3.6pt;mso-wrap-distance-right:9pt;mso-wrap-distance-bottom:3.6pt;mso-position-horizontal:absolute;mso-position-horizontal-relative:margin;mso-position-vertical:absolute;mso-position-vertical-relative:text;mso-width-percent:0;mso-height-percent:0;mso-width-relative:margin;mso-height-relative:margin;v-text-anchor:top" o:gfxdata="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" filled="f" stroked="f">
+              <v:shape w14:anchorId="4BFCECEF" id="_x0000_s1053" type="#_x0000_t202" style="position:absolute;margin-left:241.4pt;margin-top:278.8pt;width:99.1pt;height:14.25pt;z-index:251860992;visibility:visible;mso-wrap-style:square;mso-width-percent:0;mso-height-percent:0;mso-wrap-distance-left:9pt;mso-wrap-distance-top:3.6pt;mso-wrap-distance-right:9pt;mso-wrap-distance-bottom:3.6pt;mso-position-horizontal:absolute;mso-position-horizontal-relative:margin;mso-position-vertical:absolute;mso-position-vertical-relative:text;mso-width-percent:0;mso-height-percent:0;mso-width-relative:margin;mso-height-relative:margin;v-text-anchor:top" o:gfxdata="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" filled="f" stroked="f">
                 <v:textbox>
                   <w:txbxContent>
                     <w:p>
@@ -8335,7 +8909,7 @@
           </mc:Choice>
           <mc:Fallback>
             <w:pict>
-              <v:roundrect w14:anchorId="3042EACC" id="_x0000_s1051" style="position:absolute;margin-left:124.85pt;margin-top:210.95pt;width:91.5pt;height:21.95pt;z-index:251868160;visibility:visible;mso-wrap-style:square;mso-width-percent:0;mso-height-percent:0;mso-wrap-distance-left:9pt;mso-wrap-distance-top:3.6pt;mso-wrap-distance-right:9pt;mso-wrap-distance-bottom:3.6pt;mso-position-horizontal:absolute;mso-position-horizontal-relative:text;mso-position-vertical:absolute;mso-position-vertical-relative:text;mso-width-percent:0;mso-height-percent:0;mso-width-relative:margin;mso-height-relative:margin;v-text-anchor:top" arcsize="10923f" o:gfxdata="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" fillcolor="#b4c6e7 [1300]" strokecolor="#4472c4 [3204]" strokeweight="1pt">
+              <v:roundrect w14:anchorId="3042EACC" id="_x0000_s1054" style="position:absolute;margin-left:124.85pt;margin-top:210.95pt;width:91.5pt;height:21.95pt;z-index:251868160;visibility:visible;mso-wrap-style:square;mso-width-percent:0;mso-height-percent:0;mso-wrap-distance-left:9pt;mso-wrap-distance-top:3.6pt;mso-wrap-distance-right:9pt;mso-wrap-distance-bottom:3.6pt;mso-position-horizontal:absolute;mso-position-horizontal-relative:text;mso-position-vertical:absolute;mso-position-vertical-relative:text;mso-width-percent:0;mso-height-percent:0;mso-width-relative:margin;mso-height-relative:margin;v-text-anchor:top" arcsize="10923f" o:gfxdata="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" fillcolor="#b4c6e7 [1300]" strokecolor="#4472c4 [3204]" strokeweight="1pt">
                 <v:stroke joinstyle="miter"/>
                 <v:textbox>
                   <w:txbxContent>
@@ -8483,7 +9057,7 @@
           </mc:Choice>
           <mc:Fallback>
             <w:pict>
-              <v:roundrect w14:anchorId="28A1C158" id="_x0000_s1052" style="position:absolute;margin-left:0;margin-top:72.2pt;width:91.5pt;height:21.95pt;z-index:251863040;visibility:visible;mso-wrap-style:square;mso-width-percent:0;mso-height-percent:0;mso-wrap-distance-left:9pt;mso-wrap-distance-top:3.6pt;mso-wrap-distance-right:9pt;mso-wrap-distance-bottom:3.6pt;mso-position-horizontal:center;mso-position-horizontal-relative:margin;mso-position-vertical:absolute;mso-position-vertical-relative:text;mso-width-percent:0;mso-height-percent:0;mso-width-relative:margin;mso-height-relative:margin;v-text-anchor:top" arcsize="10923f" o:gfxdata="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" fillcolor="#b4c6e7 [1300]" strokecolor="#4472c4 [3204]" strokeweight="1pt">
+              <v:roundrect w14:anchorId="28A1C158" id="_x0000_s1055" style="position:absolute;margin-left:0;margin-top:72.2pt;width:91.5pt;height:21.95pt;z-index:251863040;visibility:visible;mso-wrap-style:square;mso-width-percent:0;mso-height-percent:0;mso-wrap-distance-left:9pt;mso-wrap-distance-top:3.6pt;mso-wrap-distance-right:9pt;mso-wrap-distance-bottom:3.6pt;mso-position-horizontal:center;mso-position-horizontal-relative:margin;mso-position-vertical:absolute;mso-position-vertical-relative:text;mso-width-percent:0;mso-height-percent:0;mso-width-relative:margin;mso-height-relative:margin;v-text-anchor:top" arcsize="10923f" o:gfxdata="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" fillcolor="#b4c6e7 [1300]" strokecolor="#4472c4 [3204]" strokeweight="1pt">
                 <v:stroke joinstyle="miter"/>
                 <v:textbox>
                   <w:txbxContent>
@@ -8515,140 +9089,12 @@
       </w:r>
       <w:r>
         <w:rPr>
-          <w:noProof/>
-        </w:rPr>
-        <mc:AlternateContent>
-          <mc:Choice Requires="wps">
-            <w:drawing>
-              <wp:anchor distT="45720" distB="45720" distL="114300" distR="114300" simplePos="0" relativeHeight="251901952" behindDoc="0" locked="0" layoutInCell="1" allowOverlap="1" wp14:anchorId="12A04304" wp14:editId="2937A415">
-                <wp:simplePos x="0" y="0"/>
-                <wp:positionH relativeFrom="column">
-                  <wp:posOffset>7320915</wp:posOffset>
-                </wp:positionH>
-                <wp:positionV relativeFrom="paragraph">
-                  <wp:posOffset>2680970</wp:posOffset>
-                </wp:positionV>
-                <wp:extent cx="1162050" cy="278765"/>
-                <wp:effectExtent l="0" t="0" r="19050" b="26035"/>
-                <wp:wrapSquare wrapText="bothSides"/>
-                <wp:docPr id="367" name="Textfeld 2"/>
-                <wp:cNvGraphicFramePr>
-                  <a:graphicFrameLocks xmlns:a="http://schemas.openxmlformats.org/drawingml/2006/main"/>
-                </wp:cNvGraphicFramePr>
-                <a:graphic xmlns:a="http://schemas.openxmlformats.org/drawingml/2006/main">
-                  <a:graphicData uri="http://schemas.microsoft.com/office/word/2010/wordprocessingShape">
-                    <wps:wsp>
-                      <wps:cNvSpPr txBox="1">
-                        <a:spLocks noChangeArrowheads="1"/>
-                      </wps:cNvSpPr>
-                      <wps:spPr bwMode="auto">
-                        <a:xfrm>
-                          <a:off x="0" y="0"/>
-                          <a:ext cx="1162050" cy="278765"/>
-                        </a:xfrm>
-                        <a:prstGeom prst="roundRect">
-                          <a:avLst/>
-                        </a:prstGeom>
-                        <a:solidFill>
-                          <a:schemeClr val="accent1">
-                            <a:lumMod val="40000"/>
-                            <a:lumOff val="60000"/>
-                          </a:schemeClr>
-                        </a:solidFill>
-                        <a:ln>
-                          <a:headEnd/>
-                          <a:tailEnd/>
-                        </a:ln>
-                      </wps:spPr>
-                      <wps:style>
-                        <a:lnRef idx="2">
-                          <a:schemeClr val="accent1"/>
-                        </a:lnRef>
-                        <a:fillRef idx="1">
-                          <a:schemeClr val="lt1"/>
-                        </a:fillRef>
-                        <a:effectRef idx="0">
-                          <a:schemeClr val="accent1"/>
-                        </a:effectRef>
-                        <a:fontRef idx="minor">
-                          <a:schemeClr val="dk1"/>
-                        </a:fontRef>
-                      </wps:style>
-                      <wps:txbx>
-                        <w:txbxContent>
-                          <w:p>
-                            <w:pPr>
-                              <w:jc w:val="center"/>
-                              <w:rPr>
-                                <w:sz w:val="16"/>
-                                <w:szCs w:val="16"/>
-                                <w:lang w:val="en-US"/>
-                              </w:rPr>
-                            </w:pPr>
-                            <w:r>
-                              <w:rPr>
-                                <w:sz w:val="16"/>
-                                <w:szCs w:val="16"/>
-                                <w:lang w:val="en-US"/>
-                              </w:rPr>
-                              <w:t>Start</w:t>
-                            </w:r>
-                          </w:p>
-                        </w:txbxContent>
-                      </wps:txbx>
-                      <wps:bodyPr rot="0" vert="horz" wrap="square" lIns="91440" tIns="45720" rIns="91440" bIns="45720" anchor="t" anchorCtr="0">
-                        <a:noAutofit/>
-                      </wps:bodyPr>
-                    </wps:wsp>
-                  </a:graphicData>
-                </a:graphic>
-                <wp14:sizeRelH relativeFrom="margin">
-                  <wp14:pctWidth>0</wp14:pctWidth>
-                </wp14:sizeRelH>
-                <wp14:sizeRelV relativeFrom="margin">
-                  <wp14:pctHeight>0</wp14:pctHeight>
-                </wp14:sizeRelV>
-              </wp:anchor>
-            </w:drawing>
-          </mc:Choice>
-          <mc:Fallback>
-            <w:pict>
-              <v:roundrect w14:anchorId="12A04304" id="_x0000_s1053" style="position:absolute;margin-left:576.45pt;margin-top:211.1pt;width:91.5pt;height:21.95pt;z-index:251901952;visibility:visible;mso-wrap-style:square;mso-width-percent:0;mso-height-percent:0;mso-wrap-distance-left:9pt;mso-wrap-distance-top:3.6pt;mso-wrap-distance-right:9pt;mso-wrap-distance-bottom:3.6pt;mso-position-horizontal:absolute;mso-position-horizontal-relative:text;mso-position-vertical:absolute;mso-position-vertical-relative:text;mso-width-percent:0;mso-height-percent:0;mso-width-relative:margin;mso-height-relative:margin;v-text-anchor:top" arcsize="10923f" o:gfxdata="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" fillcolor="#b4c6e7 [1300]" strokecolor="#4472c4 [3204]" strokeweight="1pt">
-                <v:stroke joinstyle="miter"/>
-                <v:textbox>
-                  <w:txbxContent>
-                    <w:p>
-                      <w:pPr>
-                        <w:jc w:val="center"/>
-                        <w:rPr>
-                          <w:sz w:val="16"/>
-                          <w:szCs w:val="16"/>
-                          <w:lang w:val="en-US"/>
-                        </w:rPr>
-                      </w:pPr>
-                      <w:r>
-                        <w:rPr>
-                          <w:sz w:val="16"/>
-                          <w:szCs w:val="16"/>
-                          <w:lang w:val="en-US"/>
-                        </w:rPr>
-                        <w:t>Start</w:t>
-                      </w:r>
-                    </w:p>
-                  </w:txbxContent>
-                </v:textbox>
-                <w10:wrap type="square"/>
-              </v:roundrect>
-            </w:pict>
-          </mc:Fallback>
-        </mc:AlternateContent>
-      </w:r>
-      <w:r>
-        <w:rPr>
           <w:lang w:val="en-US"/>
         </w:rPr>
         <w:br w:type="page"/>
       </w:r>
+      <w:bookmarkStart w:id="0" w:name="_GoBack"/>
+      <w:bookmarkEnd w:id="0"/>
     </w:p>
     <w:p>
       <w:r>
@@ -8823,7 +9269,7 @@
           </mc:Choice>
           <mc:Fallback>
             <w:pict>
-              <v:shape w14:anchorId="7E09312B" id="_x0000_s1054" type="#_x0000_t202" style="position:absolute;margin-left:521pt;margin-top:125.45pt;width:173.05pt;height:136.6pt;z-index:251932672;visibility:visible;mso-wrap-style:square;mso-width-percent:0;mso-height-percent:0;mso-wrap-distance-left:9pt;mso-wrap-distance-top:3.6pt;mso-wrap-distance-right:9pt;mso-wrap-distance-bottom:3.6pt;mso-position-horizontal:absolute;mso-position-horizontal-relative:margin;mso-position-vertical:absolute;mso-position-vertical-relative:text;mso-width-percent:0;mso-height-percent:0;mso-width-relative:margin;mso-height-relative:margin;v-text-anchor:top" o:gfxdata="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" filled="f" stroked="f">
+              <v:shape w14:anchorId="7E09312B" id="_x0000_s1056" type="#_x0000_t202" style="position:absolute;margin-left:521pt;margin-top:125.45pt;width:173.05pt;height:136.6pt;z-index:251932672;visibility:visible;mso-wrap-style:square;mso-width-percent:0;mso-height-percent:0;mso-wrap-distance-left:9pt;mso-wrap-distance-top:3.6pt;mso-wrap-distance-right:9pt;mso-wrap-distance-bottom:3.6pt;mso-position-horizontal:absolute;mso-position-horizontal-relative:margin;mso-position-vertical:absolute;mso-position-vertical-relative:text;mso-width-percent:0;mso-height-percent:0;mso-width-relative:margin;mso-height-relative:margin;v-text-anchor:top" o:gfxdata="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" filled="f" stroked="f">
                 <v:textbox>
                   <w:txbxContent>
                     <w:p>
@@ -9034,7 +9480,7 @@
           </mc:Choice>
           <mc:Fallback>
             <w:pict>
-              <v:roundrect w14:anchorId="211A9BDE" id="_x0000_s1055" style="position:absolute;margin-left:515.45pt;margin-top:99.5pt;width:92.4pt;height:20.65pt;z-index:251745280;visibility:visible;mso-wrap-style:square;mso-width-percent:0;mso-height-percent:0;mso-wrap-distance-left:9pt;mso-wrap-distance-top:3.6pt;mso-wrap-distance-right:9pt;mso-wrap-distance-bottom:3.6pt;mso-position-horizontal:absolute;mso-position-horizontal-relative:text;mso-position-vertical:absolute;mso-position-vertical-relative:text;mso-width-percent:0;mso-height-percent:0;mso-width-relative:margin;mso-height-relative:margin;v-text-anchor:top" arcsize="10923f" o:gfxdata="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" fillcolor="white [3201]" strokecolor="#4472c4 [3204]" strokeweight="1pt">
+              <v:roundrect w14:anchorId="211A9BDE" id="_x0000_s1057" style="position:absolute;margin-left:515.45pt;margin-top:99.5pt;width:92.4pt;height:20.65pt;z-index:251745280;visibility:visible;mso-wrap-style:square;mso-width-percent:0;mso-height-percent:0;mso-wrap-distance-left:9pt;mso-wrap-distance-top:3.6pt;mso-wrap-distance-right:9pt;mso-wrap-distance-bottom:3.6pt;mso-position-horizontal:absolute;mso-position-horizontal-relative:text;mso-position-vertical:absolute;mso-position-vertical-relative:text;mso-width-percent:0;mso-height-percent:0;mso-width-relative:margin;mso-height-relative:margin;v-text-anchor:top" arcsize="10923f" o:gfxdata="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" fillcolor="white [3201]" strokecolor="#4472c4 [3204]" strokeweight="1pt">
                 <v:stroke joinstyle="miter"/>
                 <v:textbox>
                   <w:txbxContent>
@@ -9639,7 +10085,7 @@
           </mc:Choice>
           <mc:Fallback>
             <w:pict>
-              <v:shape w14:anchorId="158F533C" id="_x0000_s1056" type="#_x0000_t202" style="position:absolute;margin-left:366.65pt;margin-top:119.5pt;width:173.05pt;height:136.6pt;z-index:251731968;visibility:visible;mso-wrap-style:square;mso-width-percent:0;mso-height-percent:0;mso-wrap-distance-left:9pt;mso-wrap-distance-top:3.6pt;mso-wrap-distance-right:9pt;mso-wrap-distance-bottom:3.6pt;mso-position-horizontal:absolute;mso-position-horizontal-relative:margin;mso-position-vertical:absolute;mso-position-vertical-relative:text;mso-width-percent:0;mso-height-percent:0;mso-width-relative:margin;mso-height-relative:margin;v-text-anchor:top" o:gfxdata="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" filled="f" stroked="f">
+              <v:shape w14:anchorId="158F533C" id="_x0000_s1058" type="#_x0000_t202" style="position:absolute;margin-left:366.65pt;margin-top:119.5pt;width:173.05pt;height:136.6pt;z-index:251731968;visibility:visible;mso-wrap-style:square;mso-width-percent:0;mso-height-percent:0;mso-wrap-distance-left:9pt;mso-wrap-distance-top:3.6pt;mso-wrap-distance-right:9pt;mso-wrap-distance-bottom:3.6pt;mso-position-horizontal:absolute;mso-position-horizontal-relative:margin;mso-position-vertical:absolute;mso-position-vertical-relative:text;mso-width-percent:0;mso-height-percent:0;mso-width-relative:margin;mso-height-relative:margin;v-text-anchor:top" o:gfxdata="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" filled="f" stroked="f">
                 <v:textbox>
                   <w:txbxContent>
                     <w:p>
@@ -10243,7 +10689,7 @@
           </mc:Choice>
           <mc:Fallback>
             <w:pict>
-              <v:shape w14:anchorId="4F5312D7" id="_x0000_s1057" type="#_x0000_t202" style="position:absolute;margin-left:361.05pt;margin-top:87.2pt;width:111.85pt;height:24pt;z-index:251671552;visibility:visible;mso-wrap-style:square;mso-width-percent:0;mso-height-percent:0;mso-wrap-distance-left:9pt;mso-wrap-distance-top:3.6pt;mso-wrap-distance-right:9pt;mso-wrap-distance-bottom:3.6pt;mso-position-horizontal:absolute;mso-position-horizontal-relative:margin;mso-position-vertical:absolute;mso-position-vertical-relative:text;mso-width-percent:0;mso-height-percent:0;mso-width-relative:margin;mso-height-relative:margin;v-text-anchor:top" o:gfxdata="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" filled="f" stroked="f">
+              <v:shape w14:anchorId="4F5312D7" id="_x0000_s1059" type="#_x0000_t202" style="position:absolute;margin-left:361.05pt;margin-top:87.2pt;width:111.85pt;height:24pt;z-index:251671552;visibility:visible;mso-wrap-style:square;mso-width-percent:0;mso-height-percent:0;mso-wrap-distance-left:9pt;mso-wrap-distance-top:3.6pt;mso-wrap-distance-right:9pt;mso-wrap-distance-bottom:3.6pt;mso-position-horizontal:absolute;mso-position-horizontal-relative:margin;mso-position-vertical:absolute;mso-position-vertical-relative:text;mso-width-percent:0;mso-height-percent:0;mso-width-relative:margin;mso-height-relative:margin;v-text-anchor:top" o:gfxdata="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" filled="f" stroked="f">
                 <v:textbox>
                   <w:txbxContent>
                     <w:p>
@@ -10439,7 +10885,7 @@
           </mc:Choice>
           <mc:Fallback>
             <w:pict>
-              <v:shape w14:anchorId="174394AA" id="_x0000_s1058" type="#_x0000_t202" style="position:absolute;margin-left:33.9pt;margin-top:254pt;width:101.55pt;height:26.05pt;z-index:251772928;visibility:visible;mso-wrap-style:square;mso-width-percent:0;mso-height-percent:0;mso-wrap-distance-left:9pt;mso-wrap-distance-top:3.6pt;mso-wrap-distance-right:9pt;mso-wrap-distance-bottom:3.6pt;mso-position-horizontal:absolute;mso-position-horizontal-relative:text;mso-position-vertical:absolute;mso-position-vertical-relative:text;mso-width-percent:0;mso-height-percent:0;mso-width-relative:margin;mso-height-relative:margin;v-text-anchor:top" o:gfxdata="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" filled="f" stroked="f">
+              <v:shape w14:anchorId="174394AA" id="_x0000_s1060" type="#_x0000_t202" style="position:absolute;margin-left:33.9pt;margin-top:254pt;width:101.55pt;height:26.05pt;z-index:251772928;visibility:visible;mso-wrap-style:square;mso-width-percent:0;mso-height-percent:0;mso-wrap-distance-left:9pt;mso-wrap-distance-top:3.6pt;mso-wrap-distance-right:9pt;mso-wrap-distance-bottom:3.6pt;mso-position-horizontal:absolute;mso-position-horizontal-relative:text;mso-position-vertical:absolute;mso-position-vertical-relative:text;mso-width-percent:0;mso-height-percent:0;mso-width-relative:margin;mso-height-relative:margin;v-text-anchor:top" o:gfxdata="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" filled="f" stroked="f">
                 <v:textbox>
                   <w:txbxContent>
                     <w:p>
@@ -10568,7 +11014,7 @@
           </mc:Choice>
           <mc:Fallback>
             <w:pict>
-              <v:shape w14:anchorId="0F01F50D" id="_x0000_s1059" type="#_x0000_t202" style="position:absolute;margin-left:90.8pt;margin-top:222.8pt;width:57.45pt;height:26.05pt;z-index:251770880;visibility:visible;mso-wrap-style:square;mso-width-percent:0;mso-height-percent:0;mso-wrap-distance-left:9pt;mso-wrap-distance-top:3.6pt;mso-wrap-distance-right:9pt;mso-wrap-distance-bottom:3.6pt;mso-position-horizontal:absolute;mso-position-horizontal-relative:text;mso-position-vertical:absolute;mso-position-vertical-relative:text;mso-width-percent:0;mso-height-percent:0;mso-width-relative:margin;mso-height-relative:margin;v-text-anchor:top" o:gfxdata="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" filled="f" stroked="f">
+              <v:shape w14:anchorId="0F01F50D" id="_x0000_s1061" type="#_x0000_t202" style="position:absolute;margin-left:90.8pt;margin-top:222.8pt;width:57.45pt;height:26.05pt;z-index:251770880;visibility:visible;mso-wrap-style:square;mso-width-percent:0;mso-height-percent:0;mso-wrap-distance-left:9pt;mso-wrap-distance-top:3.6pt;mso-wrap-distance-right:9pt;mso-wrap-distance-bottom:3.6pt;mso-position-horizontal:absolute;mso-position-horizontal-relative:text;mso-position-vertical:absolute;mso-position-vertical-relative:text;mso-width-percent:0;mso-height-percent:0;mso-width-relative:margin;mso-height-relative:margin;v-text-anchor:top" o:gfxdata="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" filled="f" stroked="f">
                 <v:textbox>
                   <w:txbxContent>
                     <w:p>
@@ -10766,7 +11212,7 @@
           </mc:Choice>
           <mc:Fallback>
             <w:pict>
-              <v:roundrect w14:anchorId="43471234" id="_x0000_s1060" style="position:absolute;margin-left:44.05pt;margin-top:226.85pt;width:49.45pt;height:21.2pt;z-index:251767808;visibility:visible;mso-wrap-style:square;mso-width-percent:0;mso-height-percent:0;mso-wrap-distance-left:9pt;mso-wrap-distance-top:3.6pt;mso-wrap-distance-right:9pt;mso-wrap-distance-bottom:3.6pt;mso-position-horizontal:absolute;mso-position-horizontal-relative:text;mso-position-vertical:absolute;mso-position-vertical-relative:text;mso-width-percent:0;mso-height-percent:0;mso-width-relative:margin;mso-height-relative:margin;v-text-anchor:top" arcsize="10923f" o:gfxdata="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" fillcolor="white [3201]" strokecolor="#4472c4 [3204]" strokeweight="1pt">
+              <v:roundrect w14:anchorId="43471234" id="_x0000_s1062" style="position:absolute;margin-left:44.05pt;margin-top:226.85pt;width:49.45pt;height:21.2pt;z-index:251767808;visibility:visible;mso-wrap-style:square;mso-width-percent:0;mso-height-percent:0;mso-wrap-distance-left:9pt;mso-wrap-distance-top:3.6pt;mso-wrap-distance-right:9pt;mso-wrap-distance-bottom:3.6pt;mso-position-horizontal:absolute;mso-position-horizontal-relative:text;mso-position-vertical:absolute;mso-position-vertical-relative:text;mso-width-percent:0;mso-height-percent:0;mso-width-relative:margin;mso-height-relative:margin;v-text-anchor:top" arcsize="10923f" o:gfxdata="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" fillcolor="white [3201]" strokecolor="#4472c4 [3204]" strokeweight="1pt">
                 <v:stroke joinstyle="miter"/>
                 <v:textbox>
                   <w:txbxContent>
@@ -10892,7 +11338,7 @@
           </mc:Choice>
           <mc:Fallback>
             <w:pict>
-              <v:roundrect w14:anchorId="4713DB57" id="_x0000_s1061" style="position:absolute;margin-left:663.25pt;margin-top:375.1pt;width:83.7pt;height:67.3pt;z-index:251763712;visibility:visible;mso-wrap-style:square;mso-width-percent:0;mso-height-percent:0;mso-wrap-distance-left:9pt;mso-wrap-distance-top:3.6pt;mso-wrap-distance-right:9pt;mso-wrap-distance-bottom:3.6pt;mso-position-horizontal:absolute;mso-position-horizontal-relative:text;mso-position-vertical:absolute;mso-position-vertical-relative:text;mso-width-percent:0;mso-height-percent:0;mso-width-relative:margin;mso-height-relative:margin;v-text-anchor:top" arcsize="10923f" o:gfxdata="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" fillcolor="white [3201]" strokecolor="#4472c4 [3204]" strokeweight="1pt">
+              <v:roundrect w14:anchorId="4713DB57" id="_x0000_s1063" style="position:absolute;margin-left:663.25pt;margin-top:375.1pt;width:83.7pt;height:67.3pt;z-index:251763712;visibility:visible;mso-wrap-style:square;mso-width-percent:0;mso-height-percent:0;mso-wrap-distance-left:9pt;mso-wrap-distance-top:3.6pt;mso-wrap-distance-right:9pt;mso-wrap-distance-bottom:3.6pt;mso-position-horizontal:absolute;mso-position-horizontal-relative:text;mso-position-vertical:absolute;mso-position-vertical-relative:text;mso-width-percent:0;mso-height-percent:0;mso-width-relative:margin;mso-height-relative:margin;v-text-anchor:top" arcsize="10923f" o:gfxdata="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" fillcolor="white [3201]" strokecolor="#4472c4 [3204]" strokeweight="1pt">
                 <v:stroke joinstyle="miter"/>
                 <v:textbox>
                   <w:txbxContent>
@@ -11020,7 +11466,7 @@
           </mc:Choice>
           <mc:Fallback>
             <w:pict>
-              <v:roundrect w14:anchorId="4713DB57" id="_x0000_s1062" style="position:absolute;margin-left:665.85pt;margin-top:409.8pt;width:78.25pt;height:20.65pt;z-index:251765760;visibility:visible;mso-wrap-style:square;mso-width-percent:0;mso-height-percent:0;mso-wrap-distance-left:9pt;mso-wrap-distance-top:3.6pt;mso-wrap-distance-right:9pt;mso-wrap-distance-bottom:3.6pt;mso-position-horizontal:absolute;mso-position-horizontal-relative:text;mso-position-vertical:absolute;mso-position-vertical-relative:text;mso-width-percent:0;mso-height-percent:0;mso-width-relative:margin;mso-height-relative:margin;v-text-anchor:top" arcsize="10923f" o:gfxdata="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" fillcolor="white [3201]" strokecolor="#4472c4 [3204]" strokeweight="1pt">
+              <v:roundrect w14:anchorId="4713DB57" id="_x0000_s1064" style="position:absolute;margin-left:665.85pt;margin-top:409.8pt;width:78.25pt;height:20.65pt;z-index:251765760;visibility:visible;mso-wrap-style:square;mso-width-percent:0;mso-height-percent:0;mso-wrap-distance-left:9pt;mso-wrap-distance-top:3.6pt;mso-wrap-distance-right:9pt;mso-wrap-distance-bottom:3.6pt;mso-position-horizontal:absolute;mso-position-horizontal-relative:text;mso-position-vertical:absolute;mso-position-vertical-relative:text;mso-width-percent:0;mso-height-percent:0;mso-width-relative:margin;mso-height-relative:margin;v-text-anchor:top" arcsize="10923f" o:gfxdata="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" fillcolor="white [3201]" strokecolor="#4472c4 [3204]" strokeweight="1pt">
                 <v:stroke joinstyle="miter"/>
                 <v:textbox>
                   <w:txbxContent>
@@ -11146,7 +11592,7 @@
           </mc:Choice>
           <mc:Fallback>
             <w:pict>
-              <v:roundrect w14:anchorId="5ACDE7FD" id="_x0000_s1063" style="position:absolute;margin-left:663.2pt;margin-top:349pt;width:67.2pt;height:20.65pt;z-index:251759616;visibility:visible;mso-wrap-style:square;mso-width-percent:0;mso-height-percent:0;mso-wrap-distance-left:9pt;mso-wrap-distance-top:3.6pt;mso-wrap-distance-right:9pt;mso-wrap-distance-bottom:3.6pt;mso-position-horizontal:absolute;mso-position-horizontal-relative:text;mso-position-vertical:absolute;mso-position-vertical-relative:text;mso-width-percent:0;mso-height-percent:0;mso-width-relative:margin;mso-height-relative:margin;v-text-anchor:top" arcsize="10923f" o:gfxdata="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" fillcolor="white [3201]" strokecolor="#4472c4 [3204]" strokeweight="1pt">
+              <v:roundrect w14:anchorId="5ACDE7FD" id="_x0000_s1065" style="position:absolute;margin-left:663.2pt;margin-top:349pt;width:67.2pt;height:20.65pt;z-index:251759616;visibility:visible;mso-wrap-style:square;mso-width-percent:0;mso-height-percent:0;mso-wrap-distance-left:9pt;mso-wrap-distance-top:3.6pt;mso-wrap-distance-right:9pt;mso-wrap-distance-bottom:3.6pt;mso-position-horizontal:absolute;mso-position-horizontal-relative:text;mso-position-vertical:absolute;mso-position-vertical-relative:text;mso-width-percent:0;mso-height-percent:0;mso-width-relative:margin;mso-height-relative:margin;v-text-anchor:top" arcsize="10923f" o:gfxdata="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" fillcolor="white [3201]" strokecolor="#4472c4 [3204]" strokeweight="1pt">
                 <v:stroke joinstyle="miter"/>
                 <v:textbox>
                   <w:txbxContent>
@@ -11258,7 +11704,7 @@
           </mc:Choice>
           <mc:Fallback>
             <w:pict>
-              <v:shape w14:anchorId="13577797" id="_x0000_s1064" type="#_x0000_t202" style="position:absolute;margin-left:665.85pt;margin-top:329.9pt;width:103.2pt;height:17.6pt;z-index:251761664;visibility:visible;mso-wrap-style:square;mso-width-percent:0;mso-height-percent:0;mso-wrap-distance-left:9pt;mso-wrap-distance-top:3.6pt;mso-wrap-distance-right:9pt;mso-wrap-distance-bottom:3.6pt;mso-position-horizontal:absolute;mso-position-horizontal-relative:text;mso-position-vertical:absolute;mso-position-vertical-relative:text;mso-width-percent:0;mso-height-percent:0;mso-width-relative:margin;mso-height-relative:margin;v-text-anchor:top" o:gfxdata="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" filled="f" stroked="f">
+              <v:shape w14:anchorId="13577797" id="_x0000_s1066" type="#_x0000_t202" style="position:absolute;margin-left:665.85pt;margin-top:329.9pt;width:103.2pt;height:17.6pt;z-index:251761664;visibility:visible;mso-wrap-style:square;mso-width-percent:0;mso-height-percent:0;mso-wrap-distance-left:9pt;mso-wrap-distance-top:3.6pt;mso-wrap-distance-right:9pt;mso-wrap-distance-bottom:3.6pt;mso-position-horizontal:absolute;mso-position-horizontal-relative:text;mso-position-vertical:absolute;mso-position-vertical-relative:text;mso-width-percent:0;mso-height-percent:0;mso-width-relative:margin;mso-height-relative:margin;v-text-anchor:top" o:gfxdata="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" filled="f" stroked="f">
                 <v:textbox>
                   <w:txbxContent>
                     <w:p>
@@ -11372,7 +11818,7 @@
           </mc:Choice>
           <mc:Fallback>
             <w:pict>
-              <v:roundrect w14:anchorId="4A23F8B5" id="_x0000_s1065" style="position:absolute;margin-left:657pt;margin-top:331.8pt;width:121.45pt;height:113.2pt;z-index:251758592;visibility:visible;mso-wrap-style:square;mso-width-percent:0;mso-height-percent:0;mso-wrap-distance-left:9pt;mso-wrap-distance-top:3.6pt;mso-wrap-distance-right:9pt;mso-wrap-distance-bottom:3.6pt;mso-position-horizontal:absolute;mso-position-horizontal-relative:text;mso-position-vertical:absolute;mso-position-vertical-relative:text;mso-width-percent:0;mso-height-percent:0;mso-width-relative:margin;mso-height-relative:margin;v-text-anchor:top" arcsize="10923f" o:gfxdata="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" fillcolor="white [3201]" strokecolor="#4472c4 [3204]" strokeweight="1pt">
+              <v:roundrect w14:anchorId="4A23F8B5" id="_x0000_s1067" style="position:absolute;margin-left:657pt;margin-top:331.8pt;width:121.45pt;height:113.2pt;z-index:251758592;visibility:visible;mso-wrap-style:square;mso-width-percent:0;mso-height-percent:0;mso-wrap-distance-left:9pt;mso-wrap-distance-top:3.6pt;mso-wrap-distance-right:9pt;mso-wrap-distance-bottom:3.6pt;mso-position-horizontal:absolute;mso-position-horizontal-relative:text;mso-position-vertical:absolute;mso-position-vertical-relative:text;mso-width-percent:0;mso-height-percent:0;mso-width-relative:margin;mso-height-relative:margin;v-text-anchor:top" arcsize="10923f" o:gfxdata="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" fillcolor="white [3201]" strokecolor="#4472c4 [3204]" strokeweight="1pt">
                 <v:stroke joinstyle="miter"/>
                 <v:textbox>
                   <w:txbxContent>
@@ -11488,7 +11934,7 @@
           </mc:Choice>
           <mc:Fallback>
             <w:pict>
-              <v:roundrect w14:anchorId="211A9BDE" id="_x0000_s1066" style="position:absolute;margin-left:718.8pt;margin-top:294.6pt;width:63.85pt;height:20.65pt;z-index:251749376;visibility:visible;mso-wrap-style:square;mso-width-percent:0;mso-height-percent:0;mso-wrap-distance-left:9pt;mso-wrap-distance-top:3.6pt;mso-wrap-distance-right:9pt;mso-wrap-distance-bottom:3.6pt;mso-position-horizontal:absolute;mso-position-horizontal-relative:text;mso-position-vertical:absolute;mso-position-vertical-relative:text;mso-width-percent:0;mso-height-percent:0;mso-width-relative:margin;mso-height-relative:margin;v-text-anchor:top" arcsize="10923f" o:gfxdata="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" fillcolor="white [3201]" strokecolor="#4472c4 [3204]" strokeweight="1pt">
+              <v:roundrect w14:anchorId="211A9BDE" id="_x0000_s1068" style="position:absolute;margin-left:718.8pt;margin-top:294.6pt;width:63.85pt;height:20.65pt;z-index:251749376;visibility:visible;mso-wrap-style:square;mso-width-percent:0;mso-height-percent:0;mso-wrap-distance-left:9pt;mso-wrap-distance-top:3.6pt;mso-wrap-distance-right:9pt;mso-wrap-distance-bottom:3.6pt;mso-position-horizontal:absolute;mso-position-horizontal-relative:text;mso-position-vertical:absolute;mso-position-vertical-relative:text;mso-width-percent:0;mso-height-percent:0;mso-width-relative:margin;mso-height-relative:margin;v-text-anchor:top" arcsize="10923f" o:gfxdata="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" fillcolor="white [3201]" strokecolor="#4472c4 [3204]" strokeweight="1pt">
                 <v:stroke joinstyle="miter"/>
                 <v:textbox>
                   <w:txbxContent>
@@ -11618,7 +12064,7 @@
           </mc:Choice>
           <mc:Fallback>
             <w:pict>
-              <v:shape w14:anchorId="25207147" id="_x0000_s1067" type="#_x0000_t202" style="position:absolute;margin-left:714.6pt;margin-top:105.6pt;width:74.4pt;height:26.05pt;z-index:251756544;visibility:visible;mso-wrap-style:square;mso-width-percent:0;mso-height-percent:0;mso-wrap-distance-left:9pt;mso-wrap-distance-top:3.6pt;mso-wrap-distance-right:9pt;mso-wrap-distance-bottom:3.6pt;mso-position-horizontal:absolute;mso-position-horizontal-relative:text;mso-position-vertical:absolute;mso-position-vertical-relative:text;mso-width-percent:0;mso-height-percent:0;mso-width-relative:margin;mso-height-relative:margin;v-text-anchor:top" o:gfxdata="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" filled="f" stroked="f">
+              <v:shape w14:anchorId="25207147" id="_x0000_s1069" type="#_x0000_t202" style="position:absolute;margin-left:714.6pt;margin-top:105.6pt;width:74.4pt;height:26.05pt;z-index:251756544;visibility:visible;mso-wrap-style:square;mso-width-percent:0;mso-height-percent:0;mso-wrap-distance-left:9pt;mso-wrap-distance-top:3.6pt;mso-wrap-distance-right:9pt;mso-wrap-distance-bottom:3.6pt;mso-position-horizontal:absolute;mso-position-horizontal-relative:text;mso-position-vertical:absolute;mso-position-vertical-relative:text;mso-width-percent:0;mso-height-percent:0;mso-width-relative:margin;mso-height-relative:margin;v-text-anchor:top" o:gfxdata="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" filled="f" stroked="f">
                 <v:textbox>
                   <w:txbxContent>
                     <w:p>
@@ -11746,7 +12192,7 @@
           </mc:Choice>
           <mc:Fallback>
             <w:pict>
-              <v:shape w14:anchorId="58BEB25D" id="_x0000_s1068" type="#_x0000_t202" style="position:absolute;margin-left:663.5pt;margin-top:252.3pt;width:103.2pt;height:17.6pt;z-index:251752448;visibility:visible;mso-wrap-style:square;mso-width-percent:0;mso-height-percent:0;mso-wrap-distance-left:9pt;mso-wrap-distance-top:3.6pt;mso-wrap-distance-right:9pt;mso-wrap-distance-bottom:3.6pt;mso-position-horizontal:absolute;mso-position-horizontal-relative:text;mso-position-vertical:absolute;mso-position-vertical-relative:text;mso-width-percent:0;mso-height-percent:0;mso-width-relative:margin;mso-height-relative:margin;v-text-anchor:top" o:gfxdata="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" filled="f" stroked="f">
+              <v:shape w14:anchorId="58BEB25D" id="_x0000_s1070" type="#_x0000_t202" style="position:absolute;margin-left:663.5pt;margin-top:252.3pt;width:103.2pt;height:17.6pt;z-index:251752448;visibility:visible;mso-wrap-style:square;mso-width-percent:0;mso-height-percent:0;mso-wrap-distance-left:9pt;mso-wrap-distance-top:3.6pt;mso-wrap-distance-right:9pt;mso-wrap-distance-bottom:3.6pt;mso-position-horizontal:absolute;mso-position-horizontal-relative:text;mso-position-vertical:absolute;mso-position-vertical-relative:text;mso-width-percent:0;mso-height-percent:0;mso-width-relative:margin;mso-height-relative:margin;v-text-anchor:top" o:gfxdata="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" filled="f" stroked="f">
                 <v:textbox>
                   <w:txbxContent>
                     <w:p>
@@ -11860,7 +12306,7 @@
           </mc:Choice>
           <mc:Fallback>
             <w:pict>
-              <v:roundrect w14:anchorId="34752D72" id="_x0000_s1069" style="position:absolute;margin-left:649.2pt;margin-top:252pt;width:149.05pt;height:196.3pt;z-index:251659775;visibility:visible;mso-wrap-style:square;mso-width-percent:0;mso-height-percent:0;mso-wrap-distance-left:9pt;mso-wrap-distance-top:3.6pt;mso-wrap-distance-right:9pt;mso-wrap-distance-bottom:3.6pt;mso-position-horizontal:absolute;mso-position-horizontal-relative:text;mso-position-vertical:absolute;mso-position-vertical-relative:text;mso-width-percent:0;mso-height-percent:0;mso-width-relative:margin;mso-height-relative:margin;v-text-anchor:top" arcsize="10923f" o:gfxdata="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" fillcolor="white [3201]" strokecolor="#4472c4 [3204]" strokeweight="1pt">
+              <v:roundrect w14:anchorId="34752D72" id="_x0000_s1071" style="position:absolute;margin-left:649.2pt;margin-top:252pt;width:149.05pt;height:196.3pt;z-index:251659775;visibility:visible;mso-wrap-style:square;mso-width-percent:0;mso-height-percent:0;mso-wrap-distance-left:9pt;mso-wrap-distance-top:3.6pt;mso-wrap-distance-right:9pt;mso-wrap-distance-bottom:3.6pt;mso-position-horizontal:absolute;mso-position-horizontal-relative:text;mso-position-vertical:absolute;mso-position-vertical-relative:text;mso-width-percent:0;mso-height-percent:0;mso-width-relative:margin;mso-height-relative:margin;v-text-anchor:top" arcsize="10923f" o:gfxdata="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" fillcolor="white [3201]" strokecolor="#4472c4 [3204]" strokeweight="1pt">
                 <v:stroke joinstyle="miter"/>
                 <v:textbox>
                   <w:txbxContent>
@@ -11986,7 +12432,7 @@
           </mc:Choice>
           <mc:Fallback>
             <w:pict>
-              <v:roundrect w14:anchorId="211A9BDE" id="_x0000_s1070" style="position:absolute;margin-left:511.2pt;margin-top:450.6pt;width:77.4pt;height:20.65pt;z-index:251747328;visibility:visible;mso-wrap-style:square;mso-width-percent:0;mso-height-percent:0;mso-wrap-distance-left:9pt;mso-wrap-distance-top:3.6pt;mso-wrap-distance-right:9pt;mso-wrap-distance-bottom:3.6pt;mso-position-horizontal:absolute;mso-position-horizontal-relative:text;mso-position-vertical:absolute;mso-position-vertical-relative:text;mso-width-percent:0;mso-height-percent:0;mso-width-relative:margin;mso-height-relative:margin;v-text-anchor:top" arcsize="10923f" o:gfxdata="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" fillcolor="white [3201]" strokecolor="#4472c4 [3204]" strokeweight="1pt">
+              <v:roundrect w14:anchorId="211A9BDE" id="_x0000_s1072" style="position:absolute;margin-left:511.2pt;margin-top:450.6pt;width:77.4pt;height:20.65pt;z-index:251747328;visibility:visible;mso-wrap-style:square;mso-width-percent:0;mso-height-percent:0;mso-wrap-distance-left:9pt;mso-wrap-distance-top:3.6pt;mso-wrap-distance-right:9pt;mso-wrap-distance-bottom:3.6pt;mso-position-horizontal:absolute;mso-position-horizontal-relative:text;mso-position-vertical:absolute;mso-position-vertical-relative:text;mso-width-percent:0;mso-height-percent:0;mso-width-relative:margin;mso-height-relative:margin;v-text-anchor:top" arcsize="10923f" o:gfxdata="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" fillcolor="white [3201]" strokecolor="#4472c4 [3204]" strokeweight="1pt">
                 <v:stroke joinstyle="miter"/>
                 <v:textbox>
                   <w:txbxContent>
@@ -12358,7 +12804,7 @@
           </mc:Choice>
           <mc:Fallback>
             <w:pict>
-              <v:shape w14:anchorId="13EA4D11" id="_x0000_s1071" type="#_x0000_t202" style="position:absolute;margin-left:324.95pt;margin-top:115.35pt;width:57.45pt;height:26.05pt;z-index:251740160;visibility:visible;mso-wrap-style:square;mso-width-percent:0;mso-height-percent:0;mso-wrap-distance-left:9pt;mso-wrap-distance-top:3.6pt;mso-wrap-distance-right:9pt;mso-wrap-distance-bottom:3.6pt;mso-position-horizontal:absolute;mso-position-horizontal-relative:text;mso-position-vertical:absolute;mso-position-vertical-relative:text;mso-width-percent:0;mso-height-percent:0;mso-width-relative:margin;mso-height-relative:margin;v-text-anchor:top" o:gfxdata="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" filled="f" stroked="f">
+              <v:shape w14:anchorId="13EA4D11" id="_x0000_s1073" type="#_x0000_t202" style="position:absolute;margin-left:324.95pt;margin-top:115.35pt;width:57.45pt;height:26.05pt;z-index:251740160;visibility:visible;mso-wrap-style:square;mso-width-percent:0;mso-height-percent:0;mso-wrap-distance-left:9pt;mso-wrap-distance-top:3.6pt;mso-wrap-distance-right:9pt;mso-wrap-distance-bottom:3.6pt;mso-position-horizontal:absolute;mso-position-horizontal-relative:text;mso-position-vertical:absolute;mso-position-vertical-relative:text;mso-width-percent:0;mso-height-percent:0;mso-width-relative:margin;mso-height-relative:margin;v-text-anchor:top" o:gfxdata="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" filled="f" stroked="f">
                 <v:textbox>
                   <w:txbxContent>
                     <w:p>
@@ -12582,7 +13028,7 @@
           </mc:Choice>
           <mc:Fallback>
             <w:pict>
-              <v:shape w14:anchorId="68511670" id="_x0000_s1072" type="#_x0000_t202" style="position:absolute;margin-left:311.8pt;margin-top:99.7pt;width:57.45pt;height:26.05pt;z-index:251737088;visibility:visible;mso-wrap-style:square;mso-width-percent:0;mso-height-percent:0;mso-wrap-distance-left:9pt;mso-wrap-distance-top:3.6pt;mso-wrap-distance-right:9pt;mso-wrap-distance-bottom:3.6pt;mso-position-horizontal:absolute;mso-position-horizontal-relative:text;mso-position-vertical:absolute;mso-position-vertical-relative:text;mso-width-percent:0;mso-height-percent:0;mso-width-relative:margin;mso-height-relative:margin;v-text-anchor:top" o:gfxdata="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" filled="f" stroked="f">
+              <v:shape w14:anchorId="68511670" id="_x0000_s1074" type="#_x0000_t202" style="position:absolute;margin-left:311.8pt;margin-top:99.7pt;width:57.45pt;height:26.05pt;z-index:251737088;visibility:visible;mso-wrap-style:square;mso-width-percent:0;mso-height-percent:0;mso-wrap-distance-left:9pt;mso-wrap-distance-top:3.6pt;mso-wrap-distance-right:9pt;mso-wrap-distance-bottom:3.6pt;mso-position-horizontal:absolute;mso-position-horizontal-relative:text;mso-position-vertical:absolute;mso-position-vertical-relative:text;mso-width-percent:0;mso-height-percent:0;mso-width-relative:margin;mso-height-relative:margin;v-text-anchor:top" o:gfxdata="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" filled="f" stroked="f">
                 <v:textbox>
                   <w:txbxContent>
                     <w:p>
@@ -12965,7 +13411,7 @@
           </mc:Choice>
           <mc:Fallback>
             <w:pict>
-              <v:shape w14:anchorId="13E79953" id="_x0000_s1073" type="#_x0000_t202" style="position:absolute;margin-left:214.35pt;margin-top:105.65pt;width:111.1pt;height:118pt;z-index:251734016;visibility:visible;mso-wrap-style:square;mso-width-percent:0;mso-height-percent:0;mso-wrap-distance-left:9pt;mso-wrap-distance-top:3.6pt;mso-wrap-distance-right:9pt;mso-wrap-distance-bottom:3.6pt;mso-position-horizontal:absolute;mso-position-horizontal-relative:text;mso-position-vertical:absolute;mso-position-vertical-relative:text;mso-width-percent:0;mso-height-percent:0;mso-width-relative:margin;mso-height-relative:margin;v-text-anchor:top" o:gfxdata="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" filled="f" stroked="f">
+              <v:shape w14:anchorId="13E79953" id="_x0000_s1075" type="#_x0000_t202" style="position:absolute;margin-left:214.35pt;margin-top:105.65pt;width:111.1pt;height:118pt;z-index:251734016;visibility:visible;mso-wrap-style:square;mso-width-percent:0;mso-height-percent:0;mso-wrap-distance-left:9pt;mso-wrap-distance-top:3.6pt;mso-wrap-distance-right:9pt;mso-wrap-distance-bottom:3.6pt;mso-position-horizontal:absolute;mso-position-horizontal-relative:text;mso-position-vertical:absolute;mso-position-vertical-relative:text;mso-width-percent:0;mso-height-percent:0;mso-width-relative:margin;mso-height-relative:margin;v-text-anchor:top" o:gfxdata="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" filled="f" stroked="f">
                 <v:textbox>
                   <w:txbxContent>
                     <w:p>
@@ -13271,7 +13717,7 @@
           </mc:Choice>
           <mc:Fallback>
             <w:pict>
-              <v:roundrect w14:anchorId="2970CE32" id="_x0000_s1074" style="position:absolute;margin-left:214.35pt;margin-top:84.7pt;width:65.7pt;height:22.5pt;z-index:251677696;visibility:visible;mso-wrap-style:square;mso-width-percent:0;mso-height-percent:0;mso-wrap-distance-left:9pt;mso-wrap-distance-top:3.6pt;mso-wrap-distance-right:9pt;mso-wrap-distance-bottom:3.6pt;mso-position-horizontal:absolute;mso-position-horizontal-relative:text;mso-position-vertical:absolute;mso-position-vertical-relative:text;mso-width-percent:0;mso-height-percent:0;mso-width-relative:margin;mso-height-relative:margin;v-text-anchor:top" arcsize="10923f" o:gfxdata="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" fillcolor="white [3201]" strokecolor="#4472c4 [3204]" strokeweight="1pt">
+              <v:roundrect w14:anchorId="2970CE32" id="_x0000_s1076" style="position:absolute;margin-left:214.35pt;margin-top:84.7pt;width:65.7pt;height:22.5pt;z-index:251677696;visibility:visible;mso-wrap-style:square;mso-width-percent:0;mso-height-percent:0;mso-wrap-distance-left:9pt;mso-wrap-distance-top:3.6pt;mso-wrap-distance-right:9pt;mso-wrap-distance-bottom:3.6pt;mso-position-horizontal:absolute;mso-position-horizontal-relative:text;mso-position-vertical:absolute;mso-position-vertical-relative:text;mso-width-percent:0;mso-height-percent:0;mso-width-relative:margin;mso-height-relative:margin;v-text-anchor:top" arcsize="10923f" o:gfxdata="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" fillcolor="white [3201]" strokecolor="#4472c4 [3204]" strokeweight="1pt">
                 <v:stroke joinstyle="miter"/>
                 <v:textbox>
                   <w:txbxContent>
@@ -13577,7 +14023,7 @@
           </mc:Choice>
           <mc:Fallback>
             <w:pict>
-              <v:shape w14:anchorId="3D56043D" id="_x0000_s1075" type="#_x0000_t202" style="position:absolute;margin-left:0;margin-top:461.85pt;width:111.1pt;height:107.05pt;z-index:251729920;visibility:visible;mso-wrap-style:square;mso-width-percent:0;mso-height-percent:0;mso-wrap-distance-left:9pt;mso-wrap-distance-top:3.6pt;mso-wrap-distance-right:9pt;mso-wrap-distance-bottom:3.6pt;mso-position-horizontal:center;mso-position-horizontal-relative:margin;mso-position-vertical:absolute;mso-position-vertical-relative:text;mso-width-percent:0;mso-height-percent:0;mso-width-relative:margin;mso-height-relative:margin;v-text-anchor:top" o:gfxdata="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" filled="f" stroked="f">
+              <v:shape w14:anchorId="3D56043D" id="_x0000_s1077" type="#_x0000_t202" style="position:absolute;margin-left:0;margin-top:461.85pt;width:111.1pt;height:107.05pt;z-index:251729920;visibility:visible;mso-wrap-style:square;mso-width-percent:0;mso-height-percent:0;mso-wrap-distance-left:9pt;mso-wrap-distance-top:3.6pt;mso-wrap-distance-right:9pt;mso-wrap-distance-bottom:3.6pt;mso-position-horizontal:center;mso-position-horizontal-relative:margin;mso-position-vertical:absolute;mso-position-vertical-relative:text;mso-width-percent:0;mso-height-percent:0;mso-width-relative:margin;mso-height-relative:margin;v-text-anchor:top" o:gfxdata="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" filled="f" stroked="f">
                 <v:textbox>
                   <w:txbxContent>
                     <w:p>
@@ -13889,7 +14335,7 @@
           </mc:Choice>
           <mc:Fallback>
             <w:pict>
-              <v:shape w14:anchorId="22119353" id="_x0000_s1076" type="#_x0000_t202" style="position:absolute;margin-left:62.5pt;margin-top:65.5pt;width:57.45pt;height:26.05pt;z-index:251725824;visibility:visible;mso-wrap-style:square;mso-width-percent:0;mso-height-percent:0;mso-wrap-distance-left:9pt;mso-wrap-distance-top:3.6pt;mso-wrap-distance-right:9pt;mso-wrap-distance-bottom:3.6pt;mso-position-horizontal:absolute;mso-position-horizontal-relative:text;mso-position-vertical:absolute;mso-position-vertical-relative:text;mso-width-percent:0;mso-height-percent:0;mso-width-relative:margin;mso-height-relative:margin;v-text-anchor:top" o:gfxdata="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" filled="f" stroked="f">
+              <v:shape w14:anchorId="22119353" id="_x0000_s1078" type="#_x0000_t202" style="position:absolute;margin-left:62.5pt;margin-top:65.5pt;width:57.45pt;height:26.05pt;z-index:251725824;visibility:visible;mso-wrap-style:square;mso-width-percent:0;mso-height-percent:0;mso-wrap-distance-left:9pt;mso-wrap-distance-top:3.6pt;mso-wrap-distance-right:9pt;mso-wrap-distance-bottom:3.6pt;mso-position-horizontal:absolute;mso-position-horizontal-relative:text;mso-position-vertical:absolute;mso-position-vertical-relative:text;mso-width-percent:0;mso-height-percent:0;mso-width-relative:margin;mso-height-relative:margin;v-text-anchor:top" o:gfxdata="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" filled="f" stroked="f">
                 <v:textbox>
                   <w:txbxContent>
                     <w:p>
@@ -14267,7 +14713,7 @@
           </mc:Choice>
           <mc:Fallback>
             <w:pict>
-              <v:shape w14:anchorId="1CC99DDB" id="_x0000_s1077" type="#_x0000_t202" style="position:absolute;margin-left:38.5pt;margin-top:109pt;width:111.1pt;height:118pt;z-index:251727872;visibility:visible;mso-wrap-style:square;mso-width-percent:0;mso-height-percent:0;mso-wrap-distance-left:9pt;mso-wrap-distance-top:3.6pt;mso-wrap-distance-right:9pt;mso-wrap-distance-bottom:3.6pt;mso-position-horizontal:absolute;mso-position-horizontal-relative:text;mso-position-vertical:absolute;mso-position-vertical-relative:text;mso-width-percent:0;mso-height-percent:0;mso-width-relative:margin;mso-height-relative:margin;v-text-anchor:top" o:gfxdata="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" filled="f" stroked="f">
+              <v:shape w14:anchorId="1CC99DDB" id="_x0000_s1079" type="#_x0000_t202" style="position:absolute;margin-left:38.5pt;margin-top:109pt;width:111.1pt;height:118pt;z-index:251727872;visibility:visible;mso-wrap-style:square;mso-width-percent:0;mso-height-percent:0;mso-wrap-distance-left:9pt;mso-wrap-distance-top:3.6pt;mso-wrap-distance-right:9pt;mso-wrap-distance-bottom:3.6pt;mso-position-horizontal:absolute;mso-position-horizontal-relative:text;mso-position-vertical:absolute;mso-position-vertical-relative:text;mso-width-percent:0;mso-height-percent:0;mso-width-relative:margin;mso-height-relative:margin;v-text-anchor:top" o:gfxdata="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" filled="f" stroked="f">
                 <v:textbox>
                   <w:txbxContent>
                     <w:p>
@@ -14649,7 +15095,7 @@
           </mc:Choice>
           <mc:Fallback>
             <w:pict>
-              <v:roundrect w14:anchorId="2970CE32" id="_x0000_s1078" style="position:absolute;margin-left:243.9pt;margin-top:255.2pt;width:76.35pt;height:21.25pt;z-index:251679744;visibility:visible;mso-wrap-style:square;mso-width-percent:0;mso-height-percent:0;mso-wrap-distance-left:9pt;mso-wrap-distance-top:3.6pt;mso-wrap-distance-right:9pt;mso-wrap-distance-bottom:3.6pt;mso-position-horizontal:absolute;mso-position-horizontal-relative:text;mso-position-vertical:absolute;mso-position-vertical-relative:text;mso-width-percent:0;mso-height-percent:0;mso-width-relative:margin;mso-height-relative:margin;v-text-anchor:top" arcsize="10923f" o:gfxdata="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" fillcolor="white [3201]" strokecolor="#4472c4 [3204]" strokeweight="1pt">
+              <v:roundrect w14:anchorId="2970CE32" id="_x0000_s1080" style="position:absolute;margin-left:243.9pt;margin-top:255.2pt;width:76.35pt;height:21.25pt;z-index:251679744;visibility:visible;mso-wrap-style:square;mso-width-percent:0;mso-height-percent:0;mso-wrap-distance-left:9pt;mso-wrap-distance-top:3.6pt;mso-wrap-distance-right:9pt;mso-wrap-distance-bottom:3.6pt;mso-position-horizontal:absolute;mso-position-horizontal-relative:text;mso-position-vertical:absolute;mso-position-vertical-relative:text;mso-width-percent:0;mso-height-percent:0;mso-width-relative:margin;mso-height-relative:margin;v-text-anchor:top" arcsize="10923f" o:gfxdata="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" fillcolor="white [3201]" strokecolor="#4472c4 [3204]" strokeweight="1pt">
                 <v:stroke joinstyle="miter"/>
                 <v:textbox>
                   <w:txbxContent>
@@ -14773,7 +15219,7 @@
           </mc:Choice>
           <mc:Fallback>
             <w:pict>
-              <v:shape w14:anchorId="3AA1575C" id="_x0000_s1079" type="#_x0000_t202" style="position:absolute;margin-left:38.7pt;margin-top:38pt;width:57.45pt;height:26.05pt;z-index:251722752;visibility:visible;mso-wrap-style:square;mso-width-percent:0;mso-height-percent:0;mso-wrap-distance-left:9pt;mso-wrap-distance-top:3.6pt;mso-wrap-distance-right:9pt;mso-wrap-distance-bottom:3.6pt;mso-position-horizontal:absolute;mso-position-horizontal-relative:text;mso-position-vertical:absolute;mso-position-vertical-relative:text;mso-width-percent:0;mso-height-percent:0;mso-width-relative:margin;mso-height-relative:margin;v-text-anchor:top" o:gfxdata="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" filled="f" stroked="f">
+              <v:shape w14:anchorId="3AA1575C" id="_x0000_s1081" type="#_x0000_t202" style="position:absolute;margin-left:38.7pt;margin-top:38pt;width:57.45pt;height:26.05pt;z-index:251722752;visibility:visible;mso-wrap-style:square;mso-width-percent:0;mso-height-percent:0;mso-wrap-distance-left:9pt;mso-wrap-distance-top:3.6pt;mso-wrap-distance-right:9pt;mso-wrap-distance-bottom:3.6pt;mso-position-horizontal:absolute;mso-position-horizontal-relative:text;mso-position-vertical:absolute;mso-position-vertical-relative:text;mso-width-percent:0;mso-height-percent:0;mso-width-relative:margin;mso-height-relative:margin;v-text-anchor:top" o:gfxdata="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" filled="f" stroked="f">
                 <v:textbox>
                   <w:txbxContent>
                     <w:p>
@@ -14905,7 +15351,7 @@
           </mc:Choice>
           <mc:Fallback>
             <w:pict>
-              <v:roundrect w14:anchorId="2970CE32" id="_x0000_s1080" style="position:absolute;margin-left:41.05pt;margin-top:88.9pt;width:49.45pt;height:21.2pt;z-index:251675648;visibility:visible;mso-wrap-style:square;mso-width-percent:0;mso-height-percent:0;mso-wrap-distance-left:9pt;mso-wrap-distance-top:3.6pt;mso-wrap-distance-right:9pt;mso-wrap-distance-bottom:3.6pt;mso-position-horizontal:absolute;mso-position-horizontal-relative:text;mso-position-vertical:absolute;mso-position-vertical-relative:text;mso-width-percent:0;mso-height-percent:0;mso-width-relative:margin;mso-height-relative:margin;v-text-anchor:top" arcsize="10923f" o:gfxdata="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" fillcolor="white [3201]" strokecolor="#4472c4 [3204]" strokeweight="1pt">
+              <v:roundrect w14:anchorId="2970CE32" id="_x0000_s1082" style="position:absolute;margin-left:41.05pt;margin-top:88.9pt;width:49.45pt;height:21.2pt;z-index:251675648;visibility:visible;mso-wrap-style:square;mso-width-percent:0;mso-height-percent:0;mso-wrap-distance-left:9pt;mso-wrap-distance-top:3.6pt;mso-wrap-distance-right:9pt;mso-wrap-distance-bottom:3.6pt;mso-position-horizontal:absolute;mso-position-horizontal-relative:text;mso-position-vertical:absolute;mso-position-vertical-relative:text;mso-width-percent:0;mso-height-percent:0;mso-width-relative:margin;mso-height-relative:margin;v-text-anchor:top" arcsize="10923f" o:gfxdata="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" fillcolor="white [3201]" strokecolor="#4472c4 [3204]" strokeweight="1pt">
                 <v:stroke joinstyle="miter"/>
                 <v:textbox>
                   <w:txbxContent>
@@ -15114,7 +15560,7 @@
           </mc:Choice>
           <mc:Fallback>
             <w:pict>
-              <v:shape w14:anchorId="2DB24137" id="_x0000_s1081" type="#_x0000_t202" style="position:absolute;margin-left:-6pt;margin-top:517.6pt;width:75.6pt;height:16.1pt;z-index:251720704;visibility:visible;mso-wrap-style:square;mso-width-percent:0;mso-height-percent:0;mso-wrap-distance-left:9pt;mso-wrap-distance-top:3.6pt;mso-wrap-distance-right:9pt;mso-wrap-distance-bottom:3.6pt;mso-position-horizontal:absolute;mso-position-horizontal-relative:margin;mso-position-vertical:absolute;mso-position-vertical-relative:text;mso-width-percent:0;mso-height-percent:0;mso-width-relative:margin;mso-height-relative:margin;v-text-anchor:top" o:gfxdata="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" filled="f" stroked="f">
+              <v:shape w14:anchorId="2DB24137" id="_x0000_s1083" type="#_x0000_t202" style="position:absolute;margin-left:-6pt;margin-top:517.6pt;width:75.6pt;height:16.1pt;z-index:251720704;visibility:visible;mso-wrap-style:square;mso-width-percent:0;mso-height-percent:0;mso-wrap-distance-left:9pt;mso-wrap-distance-top:3.6pt;mso-wrap-distance-right:9pt;mso-wrap-distance-bottom:3.6pt;mso-position-horizontal:absolute;mso-position-horizontal-relative:margin;mso-position-vertical:absolute;mso-position-vertical-relative:text;mso-width-percent:0;mso-height-percent:0;mso-width-relative:margin;mso-height-relative:margin;v-text-anchor:top" o:gfxdata="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" filled="f" stroked="f">
                 <v:textbox>
                   <w:txbxContent>
                     <w:p>
@@ -15376,7 +15822,7 @@
           </mc:Choice>
           <mc:Fallback>
             <w:pict>
-              <v:shape w14:anchorId="0E514E89" id="_x0000_s1082" type="#_x0000_t202" style="position:absolute;margin-left:89.8pt;margin-top:523.6pt;width:130.4pt;height:26.05pt;z-index:251717632;visibility:visible;mso-wrap-style:square;mso-width-percent:0;mso-height-percent:0;mso-wrap-distance-left:9pt;mso-wrap-distance-top:3.6pt;mso-wrap-distance-right:9pt;mso-wrap-distance-bottom:3.6pt;mso-position-horizontal:absolute;mso-position-horizontal-relative:text;mso-position-vertical:absolute;mso-position-vertical-relative:text;mso-width-percent:0;mso-height-percent:0;mso-width-relative:margin;mso-height-relative:margin;v-text-anchor:top" o:gfxdata="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" filled="f" stroked="f">
+              <v:shape w14:anchorId="0E514E89" id="_x0000_s1084" type="#_x0000_t202" style="position:absolute;margin-left:89.8pt;margin-top:523.6pt;width:130.4pt;height:26.05pt;z-index:251717632;visibility:visible;mso-wrap-style:square;mso-width-percent:0;mso-height-percent:0;mso-wrap-distance-left:9pt;mso-wrap-distance-top:3.6pt;mso-wrap-distance-right:9pt;mso-wrap-distance-bottom:3.6pt;mso-position-horizontal:absolute;mso-position-horizontal-relative:text;mso-position-vertical:absolute;mso-position-vertical-relative:text;mso-width-percent:0;mso-height-percent:0;mso-width-relative:margin;mso-height-relative:margin;v-text-anchor:top" o:gfxdata="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" filled="f" stroked="f">
                 <v:textbox>
                   <w:txbxContent>
                     <w:p>
@@ -15591,7 +16037,7 @@
           </mc:Choice>
           <mc:Fallback>
             <w:pict>
-              <v:shape w14:anchorId="313755AC" id="_x0000_s1083" type="#_x0000_t202" style="position:absolute;margin-left:71pt;margin-top:572.8pt;width:94pt;height:14.4pt;z-index:251714560;visibility:visible;mso-wrap-style:square;mso-width-percent:0;mso-height-percent:0;mso-wrap-distance-left:9pt;mso-wrap-distance-top:3.6pt;mso-wrap-distance-right:9pt;mso-wrap-distance-bottom:3.6pt;mso-position-horizontal:absolute;mso-position-horizontal-relative:text;mso-position-vertical:absolute;mso-position-vertical-relative:text;mso-width-percent:0;mso-height-percent:0;mso-width-relative:margin;mso-height-relative:margin;v-text-anchor:top" o:gfxdata="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" filled="f" stroked="f">
+              <v:shape w14:anchorId="313755AC" id="_x0000_s1085" type="#_x0000_t202" style="position:absolute;margin-left:71pt;margin-top:572.8pt;width:94pt;height:14.4pt;z-index:251714560;visibility:visible;mso-wrap-style:square;mso-width-percent:0;mso-height-percent:0;mso-wrap-distance-left:9pt;mso-wrap-distance-top:3.6pt;mso-wrap-distance-right:9pt;mso-wrap-distance-bottom:3.6pt;mso-position-horizontal:absolute;mso-position-horizontal-relative:text;mso-position-vertical:absolute;mso-position-vertical-relative:text;mso-width-percent:0;mso-height-percent:0;mso-width-relative:margin;mso-height-relative:margin;v-text-anchor:top" o:gfxdata="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" filled="f" stroked="f">
                 <v:textbox>
                   <w:txbxContent>
                     <w:p>
@@ -15727,7 +16173,7 @@
           </mc:Choice>
           <mc:Fallback>
             <w:pict>
-              <v:shape w14:anchorId="1C70076A" id="_x0000_s1084" type="#_x0000_t202" style="position:absolute;margin-left:201.8pt;margin-top:553.2pt;width:94pt;height:26.05pt;z-index:251708416;visibility:visible;mso-wrap-style:square;mso-width-percent:0;mso-height-percent:0;mso-wrap-distance-left:9pt;mso-wrap-distance-top:3.6pt;mso-wrap-distance-right:9pt;mso-wrap-distance-bottom:3.6pt;mso-position-horizontal:absolute;mso-position-horizontal-relative:text;mso-position-vertical:absolute;mso-position-vertical-relative:text;mso-width-percent:0;mso-height-percent:0;mso-width-relative:margin;mso-height-relative:margin;v-text-anchor:top" o:gfxdata="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" filled="f" stroked="f">
+              <v:shape w14:anchorId="1C70076A" id="_x0000_s1086" type="#_x0000_t202" style="position:absolute;margin-left:201.8pt;margin-top:553.2pt;width:94pt;height:26.05pt;z-index:251708416;visibility:visible;mso-wrap-style:square;mso-width-percent:0;mso-height-percent:0;mso-wrap-distance-left:9pt;mso-wrap-distance-top:3.6pt;mso-wrap-distance-right:9pt;mso-wrap-distance-bottom:3.6pt;mso-position-horizontal:absolute;mso-position-horizontal-relative:text;mso-position-vertical:absolute;mso-position-vertical-relative:text;mso-width-percent:0;mso-height-percent:0;mso-width-relative:margin;mso-height-relative:margin;v-text-anchor:top" o:gfxdata="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" filled="f" stroked="f">
                 <v:textbox>
                   <w:txbxContent>
                     <w:p>
@@ -15891,7 +16337,7 @@
           </mc:Choice>
           <mc:Fallback>
             <w:pict>
-              <v:shape w14:anchorId="7D6AA9BC" id="_x0000_s1085" type="#_x0000_t202" style="position:absolute;margin-left:139.8pt;margin-top:551.6pt;width:75.6pt;height:16.1pt;z-index:251710464;visibility:visible;mso-wrap-style:square;mso-width-percent:0;mso-height-percent:0;mso-wrap-distance-left:9pt;mso-wrap-distance-top:3.6pt;mso-wrap-distance-right:9pt;mso-wrap-distance-bottom:3.6pt;mso-position-horizontal:absolute;mso-position-horizontal-relative:text;mso-position-vertical:absolute;mso-position-vertical-relative:text;mso-width-percent:0;mso-height-percent:0;mso-width-relative:margin;mso-height-relative:margin;v-text-anchor:top" o:gfxdata="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" filled="f" stroked="f">
+              <v:shape w14:anchorId="7D6AA9BC" id="_x0000_s1087" type="#_x0000_t202" style="position:absolute;margin-left:139.8pt;margin-top:551.6pt;width:75.6pt;height:16.1pt;z-index:251710464;visibility:visible;mso-wrap-style:square;mso-width-percent:0;mso-height-percent:0;mso-wrap-distance-left:9pt;mso-wrap-distance-top:3.6pt;mso-wrap-distance-right:9pt;mso-wrap-distance-bottom:3.6pt;mso-position-horizontal:absolute;mso-position-horizontal-relative:text;mso-position-vertical:absolute;mso-position-vertical-relative:text;mso-width-percent:0;mso-height-percent:0;mso-width-relative:margin;mso-height-relative:margin;v-text-anchor:top" o:gfxdata="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" filled="f" stroked="f">
                 <v:textbox>
                   <w:txbxContent>
                     <w:p>
@@ -16112,7 +16558,7 @@
           </mc:Choice>
           <mc:Fallback>
             <w:pict>
-              <v:roundrect w14:anchorId="2970CE32" id="_x0000_s1086" style="position:absolute;margin-left:49.8pt;margin-top:554.75pt;width:85.75pt;height:22.5pt;z-index:251681792;visibility:visible;mso-wrap-style:square;mso-width-percent:0;mso-height-percent:0;mso-wrap-distance-left:9pt;mso-wrap-distance-top:3.6pt;mso-wrap-distance-right:9pt;mso-wrap-distance-bottom:3.6pt;mso-position-horizontal:absolute;mso-position-horizontal-relative:text;mso-position-vertical:absolute;mso-position-vertical-relative:text;mso-width-percent:0;mso-height-percent:0;mso-width-relative:margin;mso-height-relative:margin;v-text-anchor:top" arcsize="10923f" o:gfxdata="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" fillcolor="white [3201]" strokecolor="#4472c4 [3204]" strokeweight="1pt">
+              <v:roundrect w14:anchorId="2970CE32" id="_x0000_s1088" style="position:absolute;margin-left:49.8pt;margin-top:554.75pt;width:85.75pt;height:22.5pt;z-index:251681792;visibility:visible;mso-wrap-style:square;mso-width-percent:0;mso-height-percent:0;mso-wrap-distance-left:9pt;mso-wrap-distance-top:3.6pt;mso-wrap-distance-right:9pt;mso-wrap-distance-bottom:3.6pt;mso-position-horizontal:absolute;mso-position-horizontal-relative:text;mso-position-vertical:absolute;mso-position-vertical-relative:text;mso-width-percent:0;mso-height-percent:0;mso-width-relative:margin;mso-height-relative:margin;v-text-anchor:top" arcsize="10923f" o:gfxdata="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" fillcolor="white [3201]" strokecolor="#4472c4 [3204]" strokeweight="1pt">
                 <v:stroke joinstyle="miter"/>
                 <v:textbox>
                   <w:txbxContent>
@@ -16254,7 +16700,7 @@
           </mc:Choice>
           <mc:Fallback>
             <w:pict>
-              <v:shape w14:anchorId="1BC862B4" id="_x0000_s1087" type="#_x0000_t202" style="position:absolute;margin-left:262.2pt;margin-top:425.6pt;width:57.45pt;height:16.1pt;z-index:251705344;visibility:visible;mso-wrap-style:square;mso-width-percent:0;mso-height-percent:0;mso-wrap-distance-left:9pt;mso-wrap-distance-top:3.6pt;mso-wrap-distance-right:9pt;mso-wrap-distance-bottom:3.6pt;mso-position-horizontal:absolute;mso-position-horizontal-relative:text;mso-position-vertical:absolute;mso-position-vertical-relative:text;mso-width-percent:0;mso-height-percent:0;mso-width-relative:margin;mso-height-relative:margin;v-text-anchor:top" o:gfxdata="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" filled="f" stroked="f">
+              <v:shape w14:anchorId="1BC862B4" id="_x0000_s1089" type="#_x0000_t202" style="position:absolute;margin-left:262.2pt;margin-top:425.6pt;width:57.45pt;height:16.1pt;z-index:251705344;visibility:visible;mso-wrap-style:square;mso-width-percent:0;mso-height-percent:0;mso-wrap-distance-left:9pt;mso-wrap-distance-top:3.6pt;mso-wrap-distance-right:9pt;mso-wrap-distance-bottom:3.6pt;mso-position-horizontal:absolute;mso-position-horizontal-relative:text;mso-position-vertical:absolute;mso-position-vertical-relative:text;mso-width-percent:0;mso-height-percent:0;mso-width-relative:margin;mso-height-relative:margin;v-text-anchor:top" o:gfxdata="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" filled="f" stroked="f">
                 <v:textbox>
                   <w:txbxContent>
                     <w:p>
@@ -16420,7 +16866,7 @@
           </mc:Choice>
           <mc:Fallback>
             <w:pict>
-              <v:shape w14:anchorId="7B5B42A6" id="_x0000_s1088" type="#_x0000_t202" style="position:absolute;margin-left:143.45pt;margin-top:313.9pt;width:57.45pt;height:16.1pt;z-index:251694080;visibility:visible;mso-wrap-style:square;mso-width-percent:0;mso-height-percent:0;mso-wrap-distance-left:9pt;mso-wrap-distance-top:3.6pt;mso-wrap-distance-right:9pt;mso-wrap-distance-bottom:3.6pt;mso-position-horizontal:absolute;mso-position-horizontal-relative:text;mso-position-vertical:absolute;mso-position-vertical-relative:text;mso-width-percent:0;mso-height-percent:0;mso-width-relative:margin;mso-height-relative:margin;v-text-anchor:top" o:gfxdata="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" filled="f" stroked="f">
+              <v:shape w14:anchorId="7B5B42A6" id="_x0000_s1090" type="#_x0000_t202" style="position:absolute;margin-left:143.45pt;margin-top:313.9pt;width:57.45pt;height:16.1pt;z-index:251694080;visibility:visible;mso-wrap-style:square;mso-width-percent:0;mso-height-percent:0;mso-wrap-distance-left:9pt;mso-wrap-distance-top:3.6pt;mso-wrap-distance-right:9pt;mso-wrap-distance-bottom:3.6pt;mso-position-horizontal:absolute;mso-position-horizontal-relative:text;mso-position-vertical:absolute;mso-position-vertical-relative:text;mso-width-percent:0;mso-height-percent:0;mso-width-relative:margin;mso-height-relative:margin;v-text-anchor:top" o:gfxdata="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" filled="f" stroked="f">
                 <v:textbox>
                   <w:txbxContent>
                     <w:p>
@@ -16897,7 +17343,7 @@
           </mc:Choice>
           <mc:Fallback>
             <w:pict>
-              <v:shape w14:anchorId="2F0D12C2" id="_x0000_s1089" type="#_x0000_t202" style="position:absolute;margin-left:47pt;margin-top:311.2pt;width:103.2pt;height:103.2pt;z-index:251702272;visibility:visible;mso-wrap-style:square;mso-width-percent:0;mso-height-percent:0;mso-wrap-distance-left:9pt;mso-wrap-distance-top:3.6pt;mso-wrap-distance-right:9pt;mso-wrap-distance-bottom:3.6pt;mso-position-horizontal:absolute;mso-position-horizontal-relative:text;mso-position-vertical:absolute;mso-position-vertical-relative:text;mso-width-percent:0;mso-height-percent:0;mso-width-relative:margin;mso-height-relative:margin;v-text-anchor:top" o:gfxdata="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" filled="f" stroked="f">
+              <v:shape w14:anchorId="2F0D12C2" id="_x0000_s1091" type="#_x0000_t202" style="position:absolute;margin-left:47pt;margin-top:311.2pt;width:103.2pt;height:103.2pt;z-index:251702272;visibility:visible;mso-wrap-style:square;mso-width-percent:0;mso-height-percent:0;mso-wrap-distance-left:9pt;mso-wrap-distance-top:3.6pt;mso-wrap-distance-right:9pt;mso-wrap-distance-bottom:3.6pt;mso-position-horizontal:absolute;mso-position-horizontal-relative:text;mso-position-vertical:absolute;mso-position-vertical-relative:text;mso-width-percent:0;mso-height-percent:0;mso-width-relative:margin;mso-height-relative:margin;v-text-anchor:top" o:gfxdata="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" filled="f" stroked="f">
                 <v:textbox>
                   <w:txbxContent>
                     <w:p>
@@ -17277,7 +17723,7 @@
           </mc:Choice>
           <mc:Fallback>
             <w:pict>
-              <v:shape id="_x0000_s1090" type="#_x0000_t202" style="position:absolute;margin-left:60.2pt;margin-top:296.8pt;width:103.2pt;height:17.6pt;z-index:251700224;visibility:visible;mso-wrap-style:square;mso-width-percent:0;mso-height-percent:0;mso-wrap-distance-left:9pt;mso-wrap-distance-top:3.6pt;mso-wrap-distance-right:9pt;mso-wrap-distance-bottom:3.6pt;mso-position-horizontal:absolute;mso-position-horizontal-relative:text;mso-position-vertical:absolute;mso-position-vertical-relative:text;mso-width-percent:0;mso-height-percent:0;mso-width-relative:margin;mso-height-relative:margin;v-text-anchor:top" o:gfxdata="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" filled="f" stroked="f">
+              <v:shape id="_x0000_s1092" type="#_x0000_t202" style="position:absolute;margin-left:60.2pt;margin-top:296.8pt;width:103.2pt;height:17.6pt;z-index:251700224;visibility:visible;mso-wrap-style:square;mso-width-percent:0;mso-height-percent:0;mso-wrap-distance-left:9pt;mso-wrap-distance-top:3.6pt;mso-wrap-distance-right:9pt;mso-wrap-distance-bottom:3.6pt;mso-position-horizontal:absolute;mso-position-horizontal-relative:text;mso-position-vertical:absolute;mso-position-vertical-relative:text;mso-width-percent:0;mso-height-percent:0;mso-width-relative:margin;mso-height-relative:margin;v-text-anchor:top" o:gfxdata="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" filled="f" stroked="f">
                 <v:textbox>
                   <w:txbxContent>
                     <w:p>
@@ -17393,7 +17839,7 @@
           </mc:Choice>
           <mc:Fallback>
             <w:pict>
-              <v:roundrect w14:anchorId="5A1ACDF8" id="_x0000_s1091" style="position:absolute;margin-left:45.9pt;margin-top:296.5pt;width:149.05pt;height:196.3pt;z-index:251660287;visibility:visible;mso-wrap-style:square;mso-width-percent:0;mso-height-percent:0;mso-wrap-distance-left:9pt;mso-wrap-distance-top:3.6pt;mso-wrap-distance-right:9pt;mso-wrap-distance-bottom:3.6pt;mso-position-horizontal:absolute;mso-position-horizontal-relative:text;mso-position-vertical:absolute;mso-position-vertical-relative:text;mso-width-percent:0;mso-height-percent:0;mso-width-relative:margin;mso-height-relative:margin;v-text-anchor:top" arcsize="10923f" o:gfxdata="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" fillcolor="white [3201]" strokecolor="#4472c4 [3204]" strokeweight="1pt">
+              <v:roundrect w14:anchorId="5A1ACDF8" id="_x0000_s1093" style="position:absolute;margin-left:45.9pt;margin-top:296.5pt;width:149.05pt;height:196.3pt;z-index:251660287;visibility:visible;mso-wrap-style:square;mso-width-percent:0;mso-height-percent:0;mso-wrap-distance-left:9pt;mso-wrap-distance-top:3.6pt;mso-wrap-distance-right:9pt;mso-wrap-distance-bottom:3.6pt;mso-position-horizontal:absolute;mso-position-horizontal-relative:text;mso-position-vertical:absolute;mso-position-vertical-relative:text;mso-width-percent:0;mso-height-percent:0;mso-width-relative:margin;mso-height-relative:margin;v-text-anchor:top" arcsize="10923f" o:gfxdata="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" fillcolor="white [3201]" strokecolor="#4472c4 [3204]" strokeweight="1pt">
                 <v:stroke joinstyle="miter"/>
                 <v:textbox>
                   <w:txbxContent>
@@ -17497,7 +17943,7 @@
           </mc:Choice>
           <mc:Fallback>
             <w:pict>
-              <v:shape w14:anchorId="1485A2D3" id="_x0000_s1092" type="#_x0000_t202" style="position:absolute;margin-left:235.25pt;margin-top:392pt;width:57.45pt;height:26.05pt;z-index:251696128;visibility:visible;mso-wrap-style:square;mso-width-percent:0;mso-height-percent:0;mso-wrap-distance-left:9pt;mso-wrap-distance-top:3.6pt;mso-wrap-distance-right:9pt;mso-wrap-distance-bottom:3.6pt;mso-position-horizontal:absolute;mso-position-horizontal-relative:text;mso-position-vertical:absolute;mso-position-vertical-relative:text;mso-width-percent:0;mso-height-percent:0;mso-width-relative:margin;mso-height-relative:margin;v-text-anchor:top" o:gfxdata="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" filled="f" stroked="f">
+              <v:shape w14:anchorId="1485A2D3" id="_x0000_s1094" type="#_x0000_t202" style="position:absolute;margin-left:235.25pt;margin-top:392pt;width:57.45pt;height:26.05pt;z-index:251696128;visibility:visible;mso-wrap-style:square;mso-width-percent:0;mso-height-percent:0;mso-wrap-distance-left:9pt;mso-wrap-distance-top:3.6pt;mso-wrap-distance-right:9pt;mso-wrap-distance-bottom:3.6pt;mso-position-horizontal:absolute;mso-position-horizontal-relative:text;mso-position-vertical:absolute;mso-position-vertical-relative:text;mso-width-percent:0;mso-height-percent:0;mso-width-relative:margin;mso-height-relative:margin;v-text-anchor:top" o:gfxdata="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" filled="f" stroked="f">
                 <v:textbox>
                   <w:txbxContent>
                     <w:p>
@@ -17740,7 +18186,7 @@
           </mc:Choice>
           <mc:Fallback>
             <w:pict>
-              <v:shape w14:anchorId="01508983" id="_x0000_s1093" type="#_x0000_t202" style="position:absolute;margin-left:234.9pt;margin-top:467.2pt;width:111.1pt;height:43pt;z-index:251691008;visibility:visible;mso-wrap-style:square;mso-width-percent:0;mso-height-percent:0;mso-wrap-distance-left:9pt;mso-wrap-distance-top:3.6pt;mso-wrap-distance-right:9pt;mso-wrap-distance-bottom:3.6pt;mso-position-horizontal:absolute;mso-position-horizontal-relative:text;mso-position-vertical:absolute;mso-position-vertical-relative:text;mso-width-percent:0;mso-height-percent:0;mso-width-relative:margin;mso-height-relative:margin;v-text-anchor:top" o:gfxdata="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" filled="f" stroked="f">
+              <v:shape w14:anchorId="01508983" id="_x0000_s1095" type="#_x0000_t202" style="position:absolute;margin-left:234.9pt;margin-top:467.2pt;width:111.1pt;height:43pt;z-index:251691008;visibility:visible;mso-wrap-style:square;mso-width-percent:0;mso-height-percent:0;mso-wrap-distance-left:9pt;mso-wrap-distance-top:3.6pt;mso-wrap-distance-right:9pt;mso-wrap-distance-bottom:3.6pt;mso-position-horizontal:absolute;mso-position-horizontal-relative:text;mso-position-vertical:absolute;mso-position-vertical-relative:text;mso-width-percent:0;mso-height-percent:0;mso-width-relative:margin;mso-height-relative:margin;v-text-anchor:top" o:gfxdata="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" filled="f" stroked="f">
                 <v:textbox>
                   <w:txbxContent>
                     <w:p>
@@ -17916,7 +18362,7 @@
           </mc:Choice>
           <mc:Fallback>
             <w:pict>
-              <v:shape w14:anchorId="53EFA03B" id="_x0000_s1094" type="#_x0000_t202" style="position:absolute;margin-left:0;margin-top:556.4pt;width:100.95pt;height:16.15pt;z-index:251688960;visibility:visible;mso-wrap-style:square;mso-width-percent:0;mso-height-percent:0;mso-wrap-distance-left:9pt;mso-wrap-distance-top:3.6pt;mso-wrap-distance-right:9pt;mso-wrap-distance-bottom:3.6pt;mso-position-horizontal:center;mso-position-horizontal-relative:page;mso-position-vertical:absolute;mso-position-vertical-relative:text;mso-width-percent:0;mso-height-percent:0;mso-width-relative:margin;mso-height-relative:margin;v-text-anchor:top" o:gfxdata="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" filled="f" stroked="f">
+              <v:shape w14:anchorId="53EFA03B" id="_x0000_s1096" type="#_x0000_t202" style="position:absolute;margin-left:0;margin-top:556.4pt;width:100.95pt;height:16.15pt;z-index:251688960;visibility:visible;mso-wrap-style:square;mso-width-percent:0;mso-height-percent:0;mso-wrap-distance-left:9pt;mso-wrap-distance-top:3.6pt;mso-wrap-distance-right:9pt;mso-wrap-distance-bottom:3.6pt;mso-position-horizontal:center;mso-position-horizontal-relative:page;mso-position-vertical:absolute;mso-position-vertical-relative:text;mso-width-percent:0;mso-height-percent:0;mso-width-relative:margin;mso-height-relative:margin;v-text-anchor:top" o:gfxdata="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" filled="f" stroked="f">
                 <v:textbox>
                   <w:txbxContent>
                     <w:p>
@@ -18052,7 +18498,7 @@
           </mc:Choice>
           <mc:Fallback>
             <w:pict>
-              <v:shape id="_x0000_s1095" type="#_x0000_t202" style="position:absolute;margin-left:304.8pt;margin-top:446.8pt;width:49.8pt;height:16.15pt;z-index:251686912;visibility:visible;mso-wrap-style:square;mso-width-percent:0;mso-height-percent:0;mso-wrap-distance-left:9pt;mso-wrap-distance-top:3.6pt;mso-wrap-distance-right:9pt;mso-wrap-distance-bottom:3.6pt;mso-position-horizontal:absolute;mso-position-horizontal-relative:text;mso-position-vertical:absolute;mso-position-vertical-relative:text;mso-width-percent:0;mso-height-percent:0;mso-width-relative:margin;mso-height-relative:margin;v-text-anchor:top" o:gfxdata="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" filled="f" stroked="f">
+              <v:shape id="_x0000_s1097" type="#_x0000_t202" style="position:absolute;margin-left:304.8pt;margin-top:446.8pt;width:49.8pt;height:16.15pt;z-index:251686912;visibility:visible;mso-wrap-style:square;mso-width-percent:0;mso-height-percent:0;mso-wrap-distance-left:9pt;mso-wrap-distance-top:3.6pt;mso-wrap-distance-right:9pt;mso-wrap-distance-bottom:3.6pt;mso-position-horizontal:absolute;mso-position-horizontal-relative:text;mso-position-vertical:absolute;mso-position-vertical-relative:text;mso-width-percent:0;mso-height-percent:0;mso-width-relative:margin;mso-height-relative:margin;v-text-anchor:top" o:gfxdata="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" filled="f" stroked="f">
                 <v:textbox>
                   <w:txbxContent>
                     <w:p>
@@ -18269,7 +18715,7 @@
           </mc:Choice>
           <mc:Fallback>
             <w:pict>
-              <v:roundrect id="_x0000_s1096" style="position:absolute;margin-left:233.9pt;margin-top:450.9pt;width:61.35pt;height:19.4pt;z-index:251673600;visibility:visible;mso-wrap-style:square;mso-width-percent:0;mso-height-percent:0;mso-wrap-distance-left:9pt;mso-wrap-distance-top:3.6pt;mso-wrap-distance-right:9pt;mso-wrap-distance-bottom:3.6pt;mso-position-horizontal:absolute;mso-position-horizontal-relative:text;mso-position-vertical:absolute;mso-position-vertical-relative:text;mso-width-percent:0;mso-height-percent:0;mso-width-relative:margin;mso-height-relative:margin;v-text-anchor:top" arcsize="10923f" o:gfxdata="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" fillcolor="white [3201]" strokecolor="#4472c4 [3204]" strokeweight="1pt">
+              <v:roundrect id="_x0000_s1098" style="position:absolute;margin-left:233.9pt;margin-top:450.9pt;width:61.35pt;height:19.4pt;z-index:251673600;visibility:visible;mso-wrap-style:square;mso-width-percent:0;mso-height-percent:0;mso-wrap-distance-left:9pt;mso-wrap-distance-top:3.6pt;mso-wrap-distance-right:9pt;mso-wrap-distance-bottom:3.6pt;mso-position-horizontal:absolute;mso-position-horizontal-relative:text;mso-position-vertical:absolute;mso-position-vertical-relative:text;mso-width-percent:0;mso-height-percent:0;mso-width-relative:margin;mso-height-relative:margin;v-text-anchor:top" arcsize="10923f" o:gfxdata="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" fillcolor="white [3201]" strokecolor="#4472c4 [3204]" strokeweight="1pt">
                 <v:stroke joinstyle="miter"/>
                 <v:textbox>
                   <w:txbxContent>
@@ -18395,7 +18841,7 @@
           </mc:Choice>
           <mc:Fallback>
             <w:pict>
-              <v:roundrect w14:anchorId="00F2A465" id="_x0000_s1097" style="position:absolute;margin-left:716pt;margin-top:88.9pt;width:63.85pt;height:20.65pt;z-index:251683840;visibility:visible;mso-wrap-style:square;mso-width-percent:0;mso-height-percent:0;mso-wrap-distance-left:9pt;mso-wrap-distance-top:3.6pt;mso-wrap-distance-right:9pt;mso-wrap-distance-bottom:3.6pt;mso-position-horizontal:absolute;mso-position-horizontal-relative:text;mso-position-vertical:absolute;mso-position-vertical-relative:text;mso-width-percent:0;mso-height-percent:0;mso-width-relative:margin;mso-height-relative:margin;v-text-anchor:top" arcsize="10923f" o:gfxdata="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" fillcolor="white [3201]" strokecolor="#4472c4 [3204]" strokeweight="1pt">
+              <v:roundrect w14:anchorId="00F2A465" id="_x0000_s1099" style="position:absolute;margin-left:716pt;margin-top:88.9pt;width:63.85pt;height:20.65pt;z-index:251683840;visibility:visible;mso-wrap-style:square;mso-width-percent:0;mso-height-percent:0;mso-wrap-distance-left:9pt;mso-wrap-distance-top:3.6pt;mso-wrap-distance-right:9pt;mso-wrap-distance-bottom:3.6pt;mso-position-horizontal:absolute;mso-position-horizontal-relative:text;mso-position-vertical:absolute;mso-position-vertical-relative:text;mso-width-percent:0;mso-height-percent:0;mso-width-relative:margin;mso-height-relative:margin;v-text-anchor:top" arcsize="10923f" o:gfxdata="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" fillcolor="white [3201]" strokecolor="#4472c4 [3204]" strokeweight="1pt">
                 <v:stroke joinstyle="miter"/>
                 <v:textbox>
                   <w:txbxContent>
@@ -18508,7 +18954,7 @@
           </mc:Choice>
           <mc:Fallback>
             <w:pict>
-              <v:shape w14:anchorId="5E489B81" id="_x0000_s1098" type="#_x0000_t202" style="position:absolute;margin-left:382.55pt;margin-top:441pt;width:74.3pt;height:24pt;z-index:251669504;visibility:visible;mso-wrap-style:square;mso-width-percent:0;mso-height-percent:0;mso-wrap-distance-left:9pt;mso-wrap-distance-top:3.6pt;mso-wrap-distance-right:9pt;mso-wrap-distance-bottom:3.6pt;mso-position-horizontal:absolute;mso-position-horizontal-relative:margin;mso-position-vertical:absolute;mso-position-vertical-relative:text;mso-width-percent:0;mso-height-percent:0;mso-width-relative:margin;mso-height-relative:margin;v-text-anchor:top" o:gfxdata="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" filled="f" stroked="f">
+              <v:shape w14:anchorId="5E489B81" id="_x0000_s1100" type="#_x0000_t202" style="position:absolute;margin-left:382.55pt;margin-top:441pt;width:74.3pt;height:24pt;z-index:251669504;visibility:visible;mso-wrap-style:square;mso-width-percent:0;mso-height-percent:0;mso-wrap-distance-left:9pt;mso-wrap-distance-top:3.6pt;mso-wrap-distance-right:9pt;mso-wrap-distance-bottom:3.6pt;mso-position-horizontal:absolute;mso-position-horizontal-relative:margin;mso-position-vertical:absolute;mso-position-vertical-relative:text;mso-width-percent:0;mso-height-percent:0;mso-width-relative:margin;mso-height-relative:margin;v-text-anchor:top" o:gfxdata="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" filled="f" stroked="f">
                 <v:textbox>
                   <w:txbxContent>
                     <w:p>
@@ -18937,7 +19383,7 @@
           </mc:Choice>
           <mc:Fallback>
             <w:pict>
-              <v:shape w14:anchorId="18679AA0" id="_x0000_s1099" type="#_x0000_t202" style="position:absolute;margin-left:505.5pt;margin-top:5.25pt;width:60pt;height:24pt;z-index:251665408;visibility:visible;mso-wrap-style:square;mso-width-percent:0;mso-height-percent:0;mso-wrap-distance-left:9pt;mso-wrap-distance-top:3.6pt;mso-wrap-distance-right:9pt;mso-wrap-distance-bottom:3.6pt;mso-position-horizontal:absolute;mso-position-horizontal-relative:margin;mso-position-vertical:absolute;mso-position-vertical-relative:text;mso-width-percent:0;mso-height-percent:0;mso-width-relative:margin;mso-height-relative:margin;v-text-anchor:top" o:gfxdata="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" filled="f" stroked="f">
+              <v:shape w14:anchorId="18679AA0" id="_x0000_s1101" type="#_x0000_t202" style="position:absolute;margin-left:505.5pt;margin-top:5.25pt;width:60pt;height:24pt;z-index:251665408;visibility:visible;mso-wrap-style:square;mso-width-percent:0;mso-height-percent:0;mso-wrap-distance-left:9pt;mso-wrap-distance-top:3.6pt;mso-wrap-distance-right:9pt;mso-wrap-distance-bottom:3.6pt;mso-position-horizontal:absolute;mso-position-horizontal-relative:margin;mso-position-vertical:absolute;mso-position-vertical-relative:text;mso-width-percent:0;mso-height-percent:0;mso-width-relative:margin;mso-height-relative:margin;v-text-anchor:top" o:gfxdata="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" filled="f" stroked="f">
                 <v:textbox>
                   <w:txbxContent>
                     <w:p>
@@ -19035,17 +19481,7 @@
                                 <w:bCs/>
                                 <w:lang w:val="en-US"/>
                               </w:rPr>
-                              <w:t>Front En</w:t>
-                            </w:r>
-                            <w:bookmarkStart w:id="0" w:name="_GoBack"/>
-                            <w:bookmarkEnd w:id="0"/>
-                            <w:r>
-                              <w:rPr>
-                                <w:b/>
-                                <w:bCs/>
-                                <w:lang w:val="en-US"/>
-                              </w:rPr>
-                              <w:t>d</w:t>
+                              <w:t>Front End</w:t>
                             </w:r>
                           </w:p>
                         </w:txbxContent>
@@ -19067,7 +19503,7 @@
           </mc:Choice>
           <mc:Fallback>
             <w:pict>
-              <v:shape id="_x0000_s1100" type="#_x0000_t202" style="position:absolute;margin-left:45pt;margin-top:4.5pt;width:60pt;height:24pt;z-index:251663360;visibility:visible;mso-wrap-style:square;mso-width-percent:0;mso-height-percent:0;mso-wrap-distance-left:9pt;mso-wrap-distance-top:3.6pt;mso-wrap-distance-right:9pt;mso-wrap-distance-bottom:3.6pt;mso-position-horizontal:absolute;mso-position-horizontal-relative:margin;mso-position-vertical:absolute;mso-position-vertical-relative:text;mso-width-percent:0;mso-height-percent:0;mso-width-relative:margin;mso-height-relative:margin;v-text-anchor:top" o:gfxdata="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" filled="f" stroked="f">
+              <v:shape id="_x0000_s1102" type="#_x0000_t202" style="position:absolute;margin-left:45pt;margin-top:4.5pt;width:60pt;height:24pt;z-index:251663360;visibility:visible;mso-wrap-style:square;mso-width-percent:0;mso-height-percent:0;mso-wrap-distance-left:9pt;mso-wrap-distance-top:3.6pt;mso-wrap-distance-right:9pt;mso-wrap-distance-bottom:3.6pt;mso-position-horizontal:absolute;mso-position-horizontal-relative:margin;mso-position-vertical:absolute;mso-position-vertical-relative:text;mso-width-percent:0;mso-height-percent:0;mso-width-relative:margin;mso-height-relative:margin;v-text-anchor:top" o:gfxdata="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" filled="f" stroked="f">
                 <v:textbox>
                   <w:txbxContent>
                     <w:p>
@@ -19085,17 +19521,7 @@
                           <w:bCs/>
                           <w:lang w:val="en-US"/>
                         </w:rPr>
-                        <w:t>Front En</w:t>
-                      </w:r>
-                      <w:bookmarkStart w:id="1" w:name="_GoBack"/>
-                      <w:bookmarkEnd w:id="1"/>
-                      <w:r>
-                        <w:rPr>
-                          <w:b/>
-                          <w:bCs/>
-                          <w:lang w:val="en-US"/>
-                        </w:rPr>
-                        <w:t>d</w:t>
+                        <w:t>Front End</w:t>
                       </w:r>
                     </w:p>
                   </w:txbxContent>
@@ -20442,7 +20868,7 @@
 </file>
 
 <file path=customXml/itemProps1.xml><?xml version="1.0" encoding="utf-8"?>
-<ds:datastoreItem xmlns:ds="http://schemas.openxmlformats.org/officeDocument/2006/customXml" ds:itemID="{05FE9E86-157F-4A5C-8C69-B37F6623BC86}">
+<ds:datastoreItem xmlns:ds="http://schemas.openxmlformats.org/officeDocument/2006/customXml" ds:itemID="{03BD5C64-5B9A-4191-977F-E2114DAAF2A6}">
   <ds:schemaRefs>
     <ds:schemaRef ds:uri="http://schemas.openxmlformats.org/officeDocument/2006/bibliography"/>
   </ds:schemaRefs>

</xml_diff>